<commit_message>
Added comments and pointers + references.
</commit_message>
<xml_diff>
--- a/500746763_Jenny_Sun_Audit2_Towers_of_Hanoi.docx
+++ b/500746763_Jenny_Sun_Audit2_Towers_of_Hanoi.docx
@@ -685,8 +685,13 @@
                               <w:t xml:space="preserve"> </w:t>
                             </w:r>
                             <w:r>
-                              <w:t>A van der Meulen</w:t>
+                              <w:t xml:space="preserve">A van der </w:t>
                             </w:r>
+                            <w:proofErr w:type="spellStart"/>
+                            <w:r>
+                              <w:t>Meulen</w:t>
+                            </w:r>
+                            <w:proofErr w:type="spellEnd"/>
                           </w:p>
                           <w:p>
                             <w:pPr>
@@ -694,8 +699,13 @@
                               <w:jc w:val="center"/>
                             </w:pPr>
                             <w:r>
-                              <w:t>J. van Oerle</w:t>
+                              <w:t xml:space="preserve">J. van </w:t>
                             </w:r>
+                            <w:proofErr w:type="spellStart"/>
+                            <w:r>
+                              <w:t>Oerle</w:t>
+                            </w:r>
+                            <w:proofErr w:type="spellEnd"/>
                           </w:p>
                           <w:p>
                             <w:pPr>
@@ -712,8 +722,21 @@
                               <w:jc w:val="center"/>
                             </w:pPr>
                             <w:r>
-                              <w:t>B. W. Pijls-van Kooten</w:t>
+                              <w:t xml:space="preserve">B. W. </w:t>
                             </w:r>
+                            <w:proofErr w:type="spellStart"/>
+                            <w:r>
+                              <w:t>Pijls</w:t>
+                            </w:r>
+                            <w:proofErr w:type="spellEnd"/>
+                            <w:r>
+                              <w:t xml:space="preserve">-van </w:t>
+                            </w:r>
+                            <w:proofErr w:type="spellStart"/>
+                            <w:r>
+                              <w:t>Kooten</w:t>
+                            </w:r>
+                            <w:proofErr w:type="spellEnd"/>
                           </w:p>
                           <w:p>
                             <w:pPr>
@@ -869,8 +892,13 @@
                         <w:t xml:space="preserve"> </w:t>
                       </w:r>
                       <w:r>
-                        <w:t>A van der Meulen</w:t>
+                        <w:t xml:space="preserve">A van der </w:t>
                       </w:r>
+                      <w:proofErr w:type="spellStart"/>
+                      <w:r>
+                        <w:t>Meulen</w:t>
+                      </w:r>
+                      <w:proofErr w:type="spellEnd"/>
                     </w:p>
                     <w:p>
                       <w:pPr>
@@ -878,8 +906,13 @@
                         <w:jc w:val="center"/>
                       </w:pPr>
                       <w:r>
-                        <w:t>J. van Oerle</w:t>
+                        <w:t xml:space="preserve">J. van </w:t>
                       </w:r>
+                      <w:proofErr w:type="spellStart"/>
+                      <w:r>
+                        <w:t>Oerle</w:t>
+                      </w:r>
+                      <w:proofErr w:type="spellEnd"/>
                     </w:p>
                     <w:p>
                       <w:pPr>
@@ -896,8 +929,21 @@
                         <w:jc w:val="center"/>
                       </w:pPr>
                       <w:r>
-                        <w:t>B. W. Pijls-van Kooten</w:t>
+                        <w:t xml:space="preserve">B. W. </w:t>
                       </w:r>
+                      <w:proofErr w:type="spellStart"/>
+                      <w:r>
+                        <w:t>Pijls</w:t>
+                      </w:r>
+                      <w:proofErr w:type="spellEnd"/>
+                      <w:r>
+                        <w:t xml:space="preserve">-van </w:t>
+                      </w:r>
+                      <w:proofErr w:type="spellStart"/>
+                      <w:r>
+                        <w:t>Kooten</w:t>
+                      </w:r>
+                      <w:proofErr w:type="spellEnd"/>
                     </w:p>
                     <w:p>
                       <w:pPr>
@@ -1083,13 +1129,29 @@
         <w:jc w:val="center"/>
       </w:pPr>
       <w:r>
-        <w:t xml:space="preserve">The Towers of Hanoi problem is a mathematical puzzle (or game) invented by the French mathematician Édouard Lucas in 1883. It exists of three rods and a number of </w:t>
+        <w:t xml:space="preserve">The Towers of Hanoi problem is a mathematical puzzle (or game) invented by the French mathematician </w:t>
+      </w:r>
+      <w:proofErr w:type="spellStart"/>
+      <w:r>
+        <w:t>Édouard</w:t>
+      </w:r>
+      <w:proofErr w:type="spellEnd"/>
+      <w:r>
+        <w:t xml:space="preserve"> Lucas in 1883. It exists of three rods and a number of </w:t>
       </w:r>
       <w:r>
         <w:t>disk</w:t>
       </w:r>
       <w:r>
-        <w:t xml:space="preserve">s of different dizes which can slide onto any rod. The goal is to move the tower of </w:t>
+        <w:t xml:space="preserve">s of different </w:t>
+      </w:r>
+      <w:proofErr w:type="spellStart"/>
+      <w:r>
+        <w:t>dizes</w:t>
+      </w:r>
+      <w:proofErr w:type="spellEnd"/>
+      <w:r>
+        <w:t xml:space="preserve"> which can slide onto any rod. The goal is to move the tower of </w:t>
       </w:r>
       <w:r>
         <w:t>disk</w:t>
@@ -1824,6 +1886,7 @@
         <w:br w:type="page"/>
       </w:r>
     </w:p>
+    <w:bookmarkStart w:id="1" w:name="_Toc3935229"/>
     <w:p>
       <w:pPr>
         <w:pStyle w:val="Heading1"/>
@@ -1832,7 +1895,6 @@
           <w:color w:val="FFFFFF" w:themeColor="background1"/>
         </w:rPr>
       </w:pPr>
-      <w:bookmarkStart w:id="1" w:name="_Toc3935229"/>
       <w:r>
         <w:rPr>
           <w:noProof/>
@@ -2370,7 +2432,6 @@
         <w:pStyle w:val="ListParagraph"/>
       </w:pPr>
     </w:p>
-    <w:bookmarkStart w:id="2" w:name="_Toc3935230"/>
     <w:p>
       <w:pPr>
         <w:pStyle w:val="Heading1"/>
@@ -2379,6 +2440,7 @@
           <w:color w:val="FFFFFF" w:themeColor="background1"/>
         </w:rPr>
       </w:pPr>
+      <w:bookmarkStart w:id="2" w:name="_Toc3935230"/>
       <w:r>
         <w:rPr>
           <w:noProof/>
@@ -2388,7 +2450,7 @@
         <mc:AlternateContent>
           <mc:Choice Requires="wps">
             <w:drawing>
-              <wp:anchor distT="0" distB="0" distL="114300" distR="114300" simplePos="0" relativeHeight="251815936" behindDoc="1" locked="0" layoutInCell="1" allowOverlap="1" wp14:anchorId="29C853FB" wp14:editId="054A9EB3">
+              <wp:anchor distT="0" distB="0" distL="114300" distR="114300" simplePos="0" relativeHeight="251815936" behindDoc="1" locked="0" layoutInCell="1" allowOverlap="1" wp14:anchorId="57912846" wp14:editId="76C2E543">
                 <wp:simplePos x="0" y="0"/>
                 <wp:positionH relativeFrom="margin">
                   <wp:posOffset>0</wp:posOffset>
@@ -2450,7 +2512,7 @@
           </mc:Choice>
           <mc:Fallback>
             <w:pict>
-              <v:rect w14:anchorId="3145B228" id="Rectangle 257" o:spid="_x0000_s1026" style="position:absolute;margin-left:0;margin-top:-4.05pt;width:449.8pt;height:28.3pt;z-index:-251500544;visibility:visible;mso-wrap-style:square;mso-width-percent:0;mso-wrap-distance-left:9pt;mso-wrap-distance-top:0;mso-wrap-distance-right:9pt;mso-wrap-distance-bottom:0;mso-position-horizontal:absolute;mso-position-horizontal-relative:margin;mso-position-vertical:absolute;mso-position-vertical-relative:text;mso-width-percent:0;mso-width-relative:margin;v-text-anchor:middle" o:gfxdata="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" fillcolor="black [3200]" stroked="f" strokeweight="1pt">
+              <v:rect w14:anchorId="73FC5F3D" id="Rectangle 257" o:spid="_x0000_s1026" style="position:absolute;margin-left:0;margin-top:-4.05pt;width:449.8pt;height:28.3pt;z-index:-251500544;visibility:visible;mso-wrap-style:square;mso-width-percent:0;mso-wrap-distance-left:9pt;mso-wrap-distance-top:0;mso-wrap-distance-right:9pt;mso-wrap-distance-bottom:0;mso-position-horizontal:absolute;mso-position-horizontal-relative:margin;mso-position-vertical:absolute;mso-position-vertical-relative:text;mso-width-percent:0;mso-width-relative:margin;v-text-anchor:middle" o:gfxdata="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" fillcolor="black [3200]" stroked="f" strokeweight="1pt">
                 <w10:wrap anchorx="margin"/>
               </v:rect>
             </w:pict>
@@ -2469,36 +2531,1004 @@
       <w:pPr>
         <w:pStyle w:val="NoSpacing"/>
         <w:rPr>
+          <w:rFonts w:asciiTheme="majorHAnsi" w:hAnsiTheme="majorHAnsi" w:cstheme="majorHAnsi"/>
           <w:sz w:val="14"/>
         </w:rPr>
       </w:pPr>
     </w:p>
-    <w:p/>
-    <w:p/>
-    <w:p>
-      <w:r>
-        <w:br w:type="page"/>
-      </w:r>
-    </w:p>
-    <w:bookmarkStart w:id="3" w:name="_Toc3935231"/>
-    <w:p>
-      <w:pPr>
-        <w:pStyle w:val="Heading1"/>
-        <w:jc w:val="center"/>
-        <w:rPr>
-          <w:color w:val="FFFFFF" w:themeColor="background1"/>
-        </w:rPr>
-      </w:pPr>
+    <w:p>
+      <w:pPr>
+        <w:pStyle w:val="NoSpacing"/>
+        <w:rPr>
+          <w:rFonts w:asciiTheme="majorHAnsi" w:hAnsiTheme="majorHAnsi" w:cstheme="majorHAnsi"/>
+        </w:rPr>
+      </w:pPr>
+      <w:r>
+        <w:rPr>
+          <w:rFonts w:asciiTheme="majorHAnsi" w:hAnsiTheme="majorHAnsi" w:cstheme="majorHAnsi"/>
+        </w:rPr>
+        <w:t>For this assignment I have used ASCII to visually show the work of the algorithm. Having the ‘|’ symbol representing the poles in which the disk will be placed and the numbers for the order of the disks from top-down low-high. The colours are just added for more pleasure to the eyes.</w:t>
+      </w:r>
+    </w:p>
+    <w:p>
+      <w:pPr>
+        <w:pStyle w:val="NoSpacing"/>
+        <w:rPr>
+          <w:rFonts w:asciiTheme="majorHAnsi" w:hAnsiTheme="majorHAnsi" w:cstheme="majorHAnsi"/>
+        </w:rPr>
+      </w:pPr>
+    </w:p>
+    <w:p>
       <w:r>
         <w:rPr>
           <w:noProof/>
-          <w:color w:val="FF0000"/>
+        </w:rPr>
+        <w:drawing>
+          <wp:inline distT="0" distB="0" distL="0" distR="0" wp14:anchorId="69CE9520" wp14:editId="48F51B51">
+            <wp:extent cx="5731510" cy="7309485"/>
+            <wp:effectExtent l="0" t="0" r="2540" b="5715"/>
+            <wp:docPr id="1" name="Picture 1"/>
+            <wp:cNvGraphicFramePr>
+              <a:graphicFrameLocks xmlns:a="http://schemas.openxmlformats.org/drawingml/2006/main" noChangeAspect="1"/>
+            </wp:cNvGraphicFramePr>
+            <a:graphic xmlns:a="http://schemas.openxmlformats.org/drawingml/2006/main">
+              <a:graphicData uri="http://schemas.openxmlformats.org/drawingml/2006/picture">
+                <pic:pic xmlns:pic="http://schemas.openxmlformats.org/drawingml/2006/picture">
+                  <pic:nvPicPr>
+                    <pic:cNvPr id="1" name=""/>
+                    <pic:cNvPicPr/>
+                  </pic:nvPicPr>
+                  <pic:blipFill>
+                    <a:blip r:embed="rId10"/>
+                    <a:stretch>
+                      <a:fillRect/>
+                    </a:stretch>
+                  </pic:blipFill>
+                  <pic:spPr>
+                    <a:xfrm>
+                      <a:off x="0" y="0"/>
+                      <a:ext cx="5731510" cy="7309485"/>
+                    </a:xfrm>
+                    <a:prstGeom prst="rect">
+                      <a:avLst/>
+                    </a:prstGeom>
+                  </pic:spPr>
+                </pic:pic>
+              </a:graphicData>
+            </a:graphic>
+          </wp:inline>
+        </w:drawing>
+      </w:r>
+    </w:p>
+    <w:p>
+      <w:pPr>
+        <w:rPr>
+          <w:rFonts w:asciiTheme="majorHAnsi" w:hAnsiTheme="majorHAnsi" w:cstheme="majorHAnsi"/>
+        </w:rPr>
+      </w:pPr>
+      <w:r>
+        <w:rPr>
+          <w:noProof/>
+          <w:sz w:val="44"/>
         </w:rPr>
         <w:lastRenderedPageBreak/>
         <mc:AlternateContent>
           <mc:Choice Requires="wps">
             <w:drawing>
-              <wp:anchor distT="0" distB="0" distL="114300" distR="114300" simplePos="0" relativeHeight="251819008" behindDoc="1" locked="0" layoutInCell="1" allowOverlap="1" wp14:anchorId="1AB6FCB1" wp14:editId="7908C699">
+              <wp:anchor distT="0" distB="0" distL="114300" distR="114300" simplePos="0" relativeHeight="251844608" behindDoc="1" locked="0" layoutInCell="1" allowOverlap="1" wp14:anchorId="1FFFADBD" wp14:editId="2EB8E49B">
+                <wp:simplePos x="0" y="0"/>
+                <wp:positionH relativeFrom="margin">
+                  <wp:align>right</wp:align>
+                </wp:positionH>
+                <wp:positionV relativeFrom="paragraph">
+                  <wp:posOffset>542925</wp:posOffset>
+                </wp:positionV>
+                <wp:extent cx="5712431" cy="359595"/>
+                <wp:effectExtent l="0" t="0" r="3175" b="2540"/>
+                <wp:wrapNone/>
+                <wp:docPr id="12" name="Rectangle 12"/>
+                <wp:cNvGraphicFramePr/>
+                <a:graphic xmlns:a="http://schemas.openxmlformats.org/drawingml/2006/main">
+                  <a:graphicData uri="http://schemas.microsoft.com/office/word/2010/wordprocessingShape">
+                    <wps:wsp>
+                      <wps:cNvSpPr/>
+                      <wps:spPr>
+                        <a:xfrm>
+                          <a:off x="0" y="0"/>
+                          <a:ext cx="5712431" cy="359595"/>
+                        </a:xfrm>
+                        <a:prstGeom prst="rect">
+                          <a:avLst/>
+                        </a:prstGeom>
+                        <a:ln>
+                          <a:noFill/>
+                        </a:ln>
+                      </wps:spPr>
+                      <wps:style>
+                        <a:lnRef idx="2">
+                          <a:schemeClr val="dk1">
+                            <a:shade val="50000"/>
+                          </a:schemeClr>
+                        </a:lnRef>
+                        <a:fillRef idx="1">
+                          <a:schemeClr val="dk1"/>
+                        </a:fillRef>
+                        <a:effectRef idx="0">
+                          <a:schemeClr val="dk1"/>
+                        </a:effectRef>
+                        <a:fontRef idx="minor">
+                          <a:schemeClr val="lt1"/>
+                        </a:fontRef>
+                      </wps:style>
+                      <wps:bodyPr rot="0" spcFirstLastPara="0" vertOverflow="overflow" horzOverflow="overflow" vert="horz" wrap="square" lIns="91440" tIns="45720" rIns="91440" bIns="45720" numCol="1" spcCol="0" rtlCol="0" fromWordArt="0" anchor="ctr" anchorCtr="0" forceAA="0" compatLnSpc="1">
+                        <a:prstTxWarp prst="textNoShape">
+                          <a:avLst/>
+                        </a:prstTxWarp>
+                        <a:noAutofit/>
+                      </wps:bodyPr>
+                    </wps:wsp>
+                  </a:graphicData>
+                </a:graphic>
+                <wp14:sizeRelH relativeFrom="margin">
+                  <wp14:pctWidth>0</wp14:pctWidth>
+                </wp14:sizeRelH>
+              </wp:anchor>
+            </w:drawing>
+          </mc:Choice>
+          <mc:Fallback>
+            <w:pict>
+              <v:rect w14:anchorId="0B7CF486" id="Rectangle 12" o:spid="_x0000_s1026" style="position:absolute;margin-left:398.6pt;margin-top:42.75pt;width:449.8pt;height:28.3pt;z-index:-251471872;visibility:visible;mso-wrap-style:square;mso-width-percent:0;mso-wrap-distance-left:9pt;mso-wrap-distance-top:0;mso-wrap-distance-right:9pt;mso-wrap-distance-bottom:0;mso-position-horizontal:right;mso-position-horizontal-relative:margin;mso-position-vertical:absolute;mso-position-vertical-relative:text;mso-width-percent:0;mso-width-relative:margin;v-text-anchor:middle" o:gfxdata="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" fillcolor="black [3200]" stroked="f" strokeweight="1pt">
+                <w10:wrap anchorx="margin"/>
+              </v:rect>
+            </w:pict>
+          </mc:Fallback>
+        </mc:AlternateContent>
+      </w:r>
+      <w:r>
+        <w:rPr>
+          <w:rFonts w:asciiTheme="majorHAnsi" w:hAnsiTheme="majorHAnsi" w:cstheme="majorHAnsi"/>
+        </w:rPr>
+        <w:t>To create this ASCII representation, I have used a two-dimensional array, which provides as a grid. This array is then filled with pole symbols (</w:t>
+      </w:r>
+      <w:r>
+        <w:rPr>
+          <w:rFonts w:asciiTheme="majorHAnsi" w:hAnsiTheme="majorHAnsi" w:cstheme="majorHAnsi"/>
+        </w:rPr>
+        <w:t>‘|’).</w:t>
+      </w:r>
+      <w:r>
+        <w:rPr>
+          <w:rFonts w:asciiTheme="majorHAnsi" w:hAnsiTheme="majorHAnsi" w:cstheme="majorHAnsi"/>
+        </w:rPr>
+        <w:t xml:space="preserve"> It could also be done by predefining the array and filling the array manually, like so:</w:t>
+      </w:r>
+    </w:p>
+    <w:p>
+      <w:pPr>
+        <w:jc w:val="center"/>
+        <w:rPr>
+          <w:rFonts w:asciiTheme="majorHAnsi" w:hAnsiTheme="majorHAnsi" w:cstheme="majorHAnsi"/>
+          <w:color w:val="FFFFFF" w:themeColor="background1"/>
+        </w:rPr>
+      </w:pPr>
+      <w:proofErr w:type="gramStart"/>
+      <w:r>
+        <w:rPr>
+          <w:rStyle w:val="hljs-keyword"/>
+          <w:rFonts w:ascii="Consolas" w:hAnsi="Consolas"/>
+          <w:color w:val="FF0000"/>
+          <w:sz w:val="21"/>
+          <w:szCs w:val="21"/>
+          <w:bdr w:val="none" w:sz="0" w:space="0" w:color="auto" w:frame="1"/>
+        </w:rPr>
+        <w:t>char</w:t>
+      </w:r>
+      <w:r>
+        <w:rPr>
+          <w:rFonts w:ascii="Consolas" w:hAnsi="Consolas"/>
+          <w:color w:val="FFFFFF" w:themeColor="background1"/>
+          <w:sz w:val="21"/>
+          <w:szCs w:val="21"/>
+        </w:rPr>
+        <w:t>[</w:t>
+      </w:r>
+      <w:proofErr w:type="gramEnd"/>
+      <w:r>
+        <w:rPr>
+          <w:rFonts w:ascii="Consolas" w:hAnsi="Consolas"/>
+          <w:color w:val="FFFFFF" w:themeColor="background1"/>
+          <w:sz w:val="21"/>
+          <w:szCs w:val="21"/>
+        </w:rPr>
+        <w:t>][] poles = { {</w:t>
+      </w:r>
+      <w:r>
+        <w:rPr>
+          <w:rStyle w:val="hljs-string"/>
+          <w:rFonts w:ascii="Consolas" w:hAnsi="Consolas"/>
+          <w:color w:val="F4B083" w:themeColor="accent2" w:themeTint="99"/>
+          <w:sz w:val="21"/>
+          <w:szCs w:val="21"/>
+          <w:bdr w:val="none" w:sz="0" w:space="0" w:color="auto" w:frame="1"/>
+        </w:rPr>
+        <w:t>'|'</w:t>
+      </w:r>
+      <w:r>
+        <w:rPr>
+          <w:rFonts w:ascii="Consolas" w:hAnsi="Consolas"/>
+          <w:color w:val="FFFFFF" w:themeColor="background1"/>
+          <w:sz w:val="21"/>
+          <w:szCs w:val="21"/>
+        </w:rPr>
+        <w:t xml:space="preserve">, </w:t>
+      </w:r>
+      <w:r>
+        <w:rPr>
+          <w:rStyle w:val="hljs-string"/>
+          <w:rFonts w:ascii="Consolas" w:hAnsi="Consolas"/>
+          <w:color w:val="F4B083" w:themeColor="accent2" w:themeTint="99"/>
+          <w:sz w:val="21"/>
+          <w:szCs w:val="21"/>
+          <w:bdr w:val="none" w:sz="0" w:space="0" w:color="auto" w:frame="1"/>
+        </w:rPr>
+        <w:t>'|</w:t>
+      </w:r>
+      <w:r>
+        <w:rPr>
+          <w:rStyle w:val="hljs-string"/>
+          <w:rFonts w:ascii="Consolas" w:hAnsi="Consolas"/>
+          <w:color w:val="FFFFFF" w:themeColor="background1"/>
+          <w:sz w:val="21"/>
+          <w:szCs w:val="21"/>
+          <w:bdr w:val="none" w:sz="0" w:space="0" w:color="auto" w:frame="1"/>
+        </w:rPr>
+        <w:t>'</w:t>
+      </w:r>
+      <w:r>
+        <w:rPr>
+          <w:rFonts w:ascii="Consolas" w:hAnsi="Consolas"/>
+          <w:color w:val="FFFFFF" w:themeColor="background1"/>
+          <w:sz w:val="21"/>
+          <w:szCs w:val="21"/>
+        </w:rPr>
+        <w:t xml:space="preserve">, </w:t>
+      </w:r>
+      <w:r>
+        <w:rPr>
+          <w:rStyle w:val="hljs-string"/>
+          <w:rFonts w:ascii="Consolas" w:hAnsi="Consolas"/>
+          <w:color w:val="F4B083" w:themeColor="accent2" w:themeTint="99"/>
+          <w:sz w:val="21"/>
+          <w:szCs w:val="21"/>
+          <w:bdr w:val="none" w:sz="0" w:space="0" w:color="auto" w:frame="1"/>
+        </w:rPr>
+        <w:t>'|'</w:t>
+      </w:r>
+      <w:r>
+        <w:rPr>
+          <w:rFonts w:ascii="Consolas" w:hAnsi="Consolas"/>
+          <w:color w:val="FFFFFF" w:themeColor="background1"/>
+          <w:sz w:val="21"/>
+          <w:szCs w:val="21"/>
+        </w:rPr>
+        <w:t>,}, {</w:t>
+      </w:r>
+      <w:r>
+        <w:rPr>
+          <w:rStyle w:val="hljs-string"/>
+          <w:rFonts w:ascii="Consolas" w:hAnsi="Consolas"/>
+          <w:color w:val="F4B083" w:themeColor="accent2" w:themeTint="99"/>
+          <w:sz w:val="21"/>
+          <w:szCs w:val="21"/>
+          <w:bdr w:val="none" w:sz="0" w:space="0" w:color="auto" w:frame="1"/>
+        </w:rPr>
+        <w:t>'|'</w:t>
+      </w:r>
+      <w:r>
+        <w:rPr>
+          <w:rFonts w:ascii="Consolas" w:hAnsi="Consolas"/>
+          <w:color w:val="FFFFFF" w:themeColor="background1"/>
+          <w:sz w:val="21"/>
+          <w:szCs w:val="21"/>
+        </w:rPr>
+        <w:t xml:space="preserve">, </w:t>
+      </w:r>
+      <w:r>
+        <w:rPr>
+          <w:rStyle w:val="hljs-string"/>
+          <w:rFonts w:ascii="Consolas" w:hAnsi="Consolas"/>
+          <w:color w:val="F4B083" w:themeColor="accent2" w:themeTint="99"/>
+          <w:sz w:val="21"/>
+          <w:szCs w:val="21"/>
+          <w:bdr w:val="none" w:sz="0" w:space="0" w:color="auto" w:frame="1"/>
+        </w:rPr>
+        <w:t>'|'</w:t>
+      </w:r>
+      <w:r>
+        <w:rPr>
+          <w:rFonts w:ascii="Consolas" w:hAnsi="Consolas"/>
+          <w:color w:val="FFFFFF" w:themeColor="background1"/>
+          <w:sz w:val="21"/>
+          <w:szCs w:val="21"/>
+        </w:rPr>
+        <w:t xml:space="preserve">, </w:t>
+      </w:r>
+      <w:r>
+        <w:rPr>
+          <w:rStyle w:val="hljs-string"/>
+          <w:rFonts w:ascii="Consolas" w:hAnsi="Consolas"/>
+          <w:color w:val="F4B083" w:themeColor="accent2" w:themeTint="99"/>
+          <w:sz w:val="21"/>
+          <w:szCs w:val="21"/>
+          <w:bdr w:val="none" w:sz="0" w:space="0" w:color="auto" w:frame="1"/>
+        </w:rPr>
+        <w:t>'|'</w:t>
+      </w:r>
+      <w:r>
+        <w:rPr>
+          <w:rFonts w:ascii="Consolas" w:hAnsi="Consolas"/>
+          <w:color w:val="FFFFFF" w:themeColor="background1"/>
+          <w:sz w:val="21"/>
+          <w:szCs w:val="21"/>
+        </w:rPr>
+        <w:t>}, {</w:t>
+      </w:r>
+      <w:r>
+        <w:rPr>
+          <w:rStyle w:val="hljs-string"/>
+          <w:rFonts w:ascii="Consolas" w:hAnsi="Consolas"/>
+          <w:color w:val="F4B083" w:themeColor="accent2" w:themeTint="99"/>
+          <w:sz w:val="21"/>
+          <w:szCs w:val="21"/>
+          <w:bdr w:val="none" w:sz="0" w:space="0" w:color="auto" w:frame="1"/>
+        </w:rPr>
+        <w:t>'|'</w:t>
+      </w:r>
+      <w:r>
+        <w:rPr>
+          <w:rFonts w:ascii="Consolas" w:hAnsi="Consolas"/>
+          <w:color w:val="FFFFFF" w:themeColor="background1"/>
+          <w:sz w:val="21"/>
+          <w:szCs w:val="21"/>
+        </w:rPr>
+        <w:t xml:space="preserve">, </w:t>
+      </w:r>
+      <w:r>
+        <w:rPr>
+          <w:rStyle w:val="hljs-string"/>
+          <w:rFonts w:ascii="Consolas" w:hAnsi="Consolas"/>
+          <w:color w:val="F4B083" w:themeColor="accent2" w:themeTint="99"/>
+          <w:sz w:val="21"/>
+          <w:szCs w:val="21"/>
+          <w:bdr w:val="none" w:sz="0" w:space="0" w:color="auto" w:frame="1"/>
+        </w:rPr>
+        <w:t>'|'</w:t>
+      </w:r>
+      <w:r>
+        <w:rPr>
+          <w:rFonts w:ascii="Consolas" w:hAnsi="Consolas"/>
+          <w:color w:val="FFFFFF" w:themeColor="background1"/>
+          <w:sz w:val="21"/>
+          <w:szCs w:val="21"/>
+        </w:rPr>
+        <w:t xml:space="preserve">, </w:t>
+      </w:r>
+      <w:r>
+        <w:rPr>
+          <w:rStyle w:val="hljs-string"/>
+          <w:rFonts w:ascii="Consolas" w:hAnsi="Consolas"/>
+          <w:color w:val="F4B083" w:themeColor="accent2" w:themeTint="99"/>
+          <w:sz w:val="21"/>
+          <w:szCs w:val="21"/>
+          <w:bdr w:val="none" w:sz="0" w:space="0" w:color="auto" w:frame="1"/>
+        </w:rPr>
+        <w:t>'|'</w:t>
+      </w:r>
+      <w:r>
+        <w:rPr>
+          <w:rFonts w:ascii="Consolas" w:hAnsi="Consolas"/>
+          <w:color w:val="FFFFFF" w:themeColor="background1"/>
+          <w:sz w:val="21"/>
+          <w:szCs w:val="21"/>
+        </w:rPr>
+        <w:t>} }</w:t>
+      </w:r>
+    </w:p>
+    <w:p>
+      <w:pPr>
+        <w:rPr>
+          <w:rFonts w:asciiTheme="majorHAnsi" w:hAnsiTheme="majorHAnsi" w:cstheme="majorHAnsi"/>
+        </w:rPr>
+      </w:pPr>
+      <w:r>
+        <w:rPr>
+          <w:rFonts w:asciiTheme="majorHAnsi" w:hAnsiTheme="majorHAnsi" w:cstheme="majorHAnsi"/>
+        </w:rPr>
+        <w:t>but as the array needs to adapt its length to the user input, I had to find a dynamic way to do so.</w:t>
+      </w:r>
+      <w:r>
+        <w:rPr>
+          <w:rFonts w:asciiTheme="majorHAnsi" w:hAnsiTheme="majorHAnsi" w:cstheme="majorHAnsi"/>
+        </w:rPr>
+        <w:t xml:space="preserve"> Thus, I created a for-loop and filled this with poles.</w:t>
+      </w:r>
+      <w:r>
+        <w:rPr>
+          <w:rFonts w:asciiTheme="majorHAnsi" w:hAnsiTheme="majorHAnsi" w:cstheme="majorHAnsi"/>
+        </w:rPr>
+        <w:t xml:space="preserve"> I have written this in the </w:t>
+      </w:r>
+      <w:proofErr w:type="gramStart"/>
+      <w:r>
+        <w:rPr>
+          <w:rFonts w:asciiTheme="majorHAnsi" w:hAnsiTheme="majorHAnsi" w:cstheme="majorHAnsi"/>
+        </w:rPr>
+        <w:t>main(</w:t>
+      </w:r>
+      <w:proofErr w:type="gramEnd"/>
+      <w:r>
+        <w:rPr>
+          <w:rFonts w:asciiTheme="majorHAnsi" w:hAnsiTheme="majorHAnsi" w:cstheme="majorHAnsi"/>
+        </w:rPr>
+        <w:t>) function. Also for inserting disks, I have done this the same way I’ve done for the poles.</w:t>
+      </w:r>
+      <w:bookmarkStart w:id="3" w:name="_Toc3935231"/>
+    </w:p>
+    <w:p>
+      <w:pPr>
+        <w:rPr>
+          <w:rFonts w:ascii="Consolas" w:hAnsi="Consolas" w:cs="Consolas"/>
+          <w:color w:val="008000"/>
+          <w:sz w:val="19"/>
+          <w:szCs w:val="19"/>
+        </w:rPr>
+      </w:pPr>
+      <w:r>
+        <w:rPr>
+          <w:noProof/>
+        </w:rPr>
+        <w:drawing>
+          <wp:inline distT="0" distB="0" distL="0" distR="0" wp14:anchorId="48823701" wp14:editId="3B2A35D9">
+            <wp:extent cx="5731510" cy="1403985"/>
+            <wp:effectExtent l="0" t="0" r="2540" b="5715"/>
+            <wp:docPr id="17" name="Picture 17"/>
+            <wp:cNvGraphicFramePr>
+              <a:graphicFrameLocks xmlns:a="http://schemas.openxmlformats.org/drawingml/2006/main" noChangeAspect="1"/>
+            </wp:cNvGraphicFramePr>
+            <a:graphic xmlns:a="http://schemas.openxmlformats.org/drawingml/2006/main">
+              <a:graphicData uri="http://schemas.openxmlformats.org/drawingml/2006/picture">
+                <pic:pic xmlns:pic="http://schemas.openxmlformats.org/drawingml/2006/picture">
+                  <pic:nvPicPr>
+                    <pic:cNvPr id="1" name=""/>
+                    <pic:cNvPicPr/>
+                  </pic:nvPicPr>
+                  <pic:blipFill>
+                    <a:blip r:embed="rId11"/>
+                    <a:stretch>
+                      <a:fillRect/>
+                    </a:stretch>
+                  </pic:blipFill>
+                  <pic:spPr>
+                    <a:xfrm>
+                      <a:off x="0" y="0"/>
+                      <a:ext cx="5731510" cy="1403985"/>
+                    </a:xfrm>
+                    <a:prstGeom prst="rect">
+                      <a:avLst/>
+                    </a:prstGeom>
+                  </pic:spPr>
+                </pic:pic>
+              </a:graphicData>
+            </a:graphic>
+          </wp:inline>
+        </w:drawing>
+      </w:r>
+    </w:p>
+    <w:p>
+      <w:pPr>
+        <w:rPr>
+          <w:rFonts w:asciiTheme="majorHAnsi" w:hAnsiTheme="majorHAnsi" w:cstheme="majorHAnsi"/>
+          <w:color w:val="000000" w:themeColor="text1"/>
+          <w:szCs w:val="19"/>
+        </w:rPr>
+      </w:pPr>
+      <w:r>
+        <w:rPr>
+          <w:rFonts w:asciiTheme="majorHAnsi" w:hAnsiTheme="majorHAnsi" w:cstheme="majorHAnsi"/>
+          <w:color w:val="000000" w:themeColor="text1"/>
+          <w:szCs w:val="19"/>
+        </w:rPr>
+        <w:t>As for the visualisation for the movement of the disks, I have written the following code:</w:t>
+      </w:r>
+    </w:p>
+    <w:p>
+      <w:pPr>
+        <w:rPr>
+          <w:rFonts w:asciiTheme="majorHAnsi" w:hAnsiTheme="majorHAnsi" w:cstheme="majorHAnsi"/>
+          <w:color w:val="000000" w:themeColor="text1"/>
+          <w:szCs w:val="19"/>
+        </w:rPr>
+      </w:pPr>
+      <w:r>
+        <w:rPr>
+          <w:noProof/>
+        </w:rPr>
+        <w:drawing>
+          <wp:inline distT="0" distB="0" distL="0" distR="0" wp14:anchorId="05C943E9" wp14:editId="6BD5054C">
+            <wp:extent cx="5731510" cy="3884295"/>
+            <wp:effectExtent l="0" t="0" r="2540" b="1905"/>
+            <wp:docPr id="18" name="Picture 18"/>
+            <wp:cNvGraphicFramePr>
+              <a:graphicFrameLocks xmlns:a="http://schemas.openxmlformats.org/drawingml/2006/main" noChangeAspect="1"/>
+            </wp:cNvGraphicFramePr>
+            <a:graphic xmlns:a="http://schemas.openxmlformats.org/drawingml/2006/main">
+              <a:graphicData uri="http://schemas.openxmlformats.org/drawingml/2006/picture">
+                <pic:pic xmlns:pic="http://schemas.openxmlformats.org/drawingml/2006/picture">
+                  <pic:nvPicPr>
+                    <pic:cNvPr id="1" name=""/>
+                    <pic:cNvPicPr/>
+                  </pic:nvPicPr>
+                  <pic:blipFill>
+                    <a:blip r:embed="rId12"/>
+                    <a:stretch>
+                      <a:fillRect/>
+                    </a:stretch>
+                  </pic:blipFill>
+                  <pic:spPr>
+                    <a:xfrm>
+                      <a:off x="0" y="0"/>
+                      <a:ext cx="5731510" cy="3884295"/>
+                    </a:xfrm>
+                    <a:prstGeom prst="rect">
+                      <a:avLst/>
+                    </a:prstGeom>
+                  </pic:spPr>
+                </pic:pic>
+              </a:graphicData>
+            </a:graphic>
+          </wp:inline>
+        </w:drawing>
+      </w:r>
+    </w:p>
+    <w:p>
+      <w:pPr>
+        <w:rPr>
+          <w:rFonts w:asciiTheme="majorHAnsi" w:hAnsiTheme="majorHAnsi" w:cstheme="majorHAnsi"/>
+          <w:color w:val="000000" w:themeColor="text1"/>
+          <w:szCs w:val="19"/>
+        </w:rPr>
+      </w:pPr>
+      <w:r>
+        <w:rPr>
+          <w:noProof/>
+        </w:rPr>
+        <mc:AlternateContent>
+          <mc:Choice Requires="wps">
+            <w:drawing>
+              <wp:anchor distT="0" distB="0" distL="114300" distR="114300" simplePos="0" relativeHeight="251845632" behindDoc="0" locked="0" layoutInCell="1" allowOverlap="1" wp14:anchorId="75797E3F" wp14:editId="50ED2C60">
+                <wp:simplePos x="0" y="0"/>
+                <wp:positionH relativeFrom="column">
+                  <wp:posOffset>1438275</wp:posOffset>
+                </wp:positionH>
+                <wp:positionV relativeFrom="paragraph">
+                  <wp:posOffset>1192530</wp:posOffset>
+                </wp:positionV>
+                <wp:extent cx="647700" cy="152400"/>
+                <wp:effectExtent l="19050" t="19050" r="19050" b="19050"/>
+                <wp:wrapNone/>
+                <wp:docPr id="20" name="Rectangle 20"/>
+                <wp:cNvGraphicFramePr/>
+                <a:graphic xmlns:a="http://schemas.openxmlformats.org/drawingml/2006/main">
+                  <a:graphicData uri="http://schemas.microsoft.com/office/word/2010/wordprocessingShape">
+                    <wps:wsp>
+                      <wps:cNvSpPr/>
+                      <wps:spPr>
+                        <a:xfrm>
+                          <a:off x="0" y="0"/>
+                          <a:ext cx="647700" cy="152400"/>
+                        </a:xfrm>
+                        <a:prstGeom prst="rect">
+                          <a:avLst/>
+                        </a:prstGeom>
+                        <a:noFill/>
+                        <a:ln w="28575">
+                          <a:solidFill>
+                            <a:srgbClr val="FF0000"/>
+                          </a:solidFill>
+                        </a:ln>
+                      </wps:spPr>
+                      <wps:style>
+                        <a:lnRef idx="2">
+                          <a:schemeClr val="accent1">
+                            <a:shade val="50000"/>
+                          </a:schemeClr>
+                        </a:lnRef>
+                        <a:fillRef idx="1">
+                          <a:schemeClr val="accent1"/>
+                        </a:fillRef>
+                        <a:effectRef idx="0">
+                          <a:schemeClr val="accent1"/>
+                        </a:effectRef>
+                        <a:fontRef idx="minor">
+                          <a:schemeClr val="lt1"/>
+                        </a:fontRef>
+                      </wps:style>
+                      <wps:bodyPr rot="0" spcFirstLastPara="0" vertOverflow="overflow" horzOverflow="overflow" vert="horz" wrap="square" lIns="91440" tIns="45720" rIns="91440" bIns="45720" numCol="1" spcCol="0" rtlCol="0" fromWordArt="0" anchor="ctr" anchorCtr="0" forceAA="0" compatLnSpc="1">
+                        <a:prstTxWarp prst="textNoShape">
+                          <a:avLst/>
+                        </a:prstTxWarp>
+                        <a:noAutofit/>
+                      </wps:bodyPr>
+                    </wps:wsp>
+                  </a:graphicData>
+                </a:graphic>
+              </wp:anchor>
+            </w:drawing>
+          </mc:Choice>
+          <mc:Fallback>
+            <w:pict>
+              <v:rect w14:anchorId="0ECCEAF0" id="Rectangle 20" o:spid="_x0000_s1026" style="position:absolute;margin-left:113.25pt;margin-top:93.9pt;width:51pt;height:12pt;z-index:251845632;visibility:visible;mso-wrap-style:square;mso-wrap-distance-left:9pt;mso-wrap-distance-top:0;mso-wrap-distance-right:9pt;mso-wrap-distance-bottom:0;mso-position-horizontal:absolute;mso-position-horizontal-relative:text;mso-position-vertical:absolute;mso-position-vertical-relative:text;v-text-anchor:middle" o:gfxdata="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" filled="f" strokecolor="red" strokeweight="2.25pt"/>
+            </w:pict>
+          </mc:Fallback>
+        </mc:AlternateContent>
+      </w:r>
+      <w:r>
+        <w:rPr>
+          <w:noProof/>
+        </w:rPr>
+        <w:drawing>
+          <wp:anchor distT="0" distB="0" distL="114300" distR="114300" simplePos="0" relativeHeight="251795453" behindDoc="0" locked="0" layoutInCell="1" allowOverlap="1" wp14:anchorId="402B4E73" wp14:editId="586D6C70">
+            <wp:simplePos x="0" y="0"/>
+            <wp:positionH relativeFrom="margin">
+              <wp:align>right</wp:align>
+            </wp:positionH>
+            <wp:positionV relativeFrom="paragraph">
+              <wp:posOffset>887730</wp:posOffset>
+            </wp:positionV>
+            <wp:extent cx="5731510" cy="561975"/>
+            <wp:effectExtent l="0" t="0" r="2540" b="9525"/>
+            <wp:wrapThrough wrapText="bothSides">
+              <wp:wrapPolygon edited="0">
+                <wp:start x="0" y="0"/>
+                <wp:lineTo x="0" y="21234"/>
+                <wp:lineTo x="21538" y="21234"/>
+                <wp:lineTo x="21538" y="0"/>
+                <wp:lineTo x="0" y="0"/>
+              </wp:wrapPolygon>
+            </wp:wrapThrough>
+            <wp:docPr id="19" name="Picture 19"/>
+            <wp:cNvGraphicFramePr>
+              <a:graphicFrameLocks xmlns:a="http://schemas.openxmlformats.org/drawingml/2006/main" noChangeAspect="1"/>
+            </wp:cNvGraphicFramePr>
+            <a:graphic xmlns:a="http://schemas.openxmlformats.org/drawingml/2006/main">
+              <a:graphicData uri="http://schemas.openxmlformats.org/drawingml/2006/picture">
+                <pic:pic xmlns:pic="http://schemas.openxmlformats.org/drawingml/2006/picture">
+                  <pic:nvPicPr>
+                    <pic:cNvPr id="1" name=""/>
+                    <pic:cNvPicPr/>
+                  </pic:nvPicPr>
+                  <pic:blipFill rotWithShape="1">
+                    <a:blip r:embed="rId13">
+                      <a:extLst>
+                        <a:ext uri="{28A0092B-C50C-407E-A947-70E740481C1C}">
+                          <a14:useLocalDpi xmlns:a14="http://schemas.microsoft.com/office/drawing/2010/main" val="0"/>
+                        </a:ext>
+                      </a:extLst>
+                    </a:blip>
+                    <a:srcRect t="62401" b="17480"/>
+                    <a:stretch/>
+                  </pic:blipFill>
+                  <pic:spPr bwMode="auto">
+                    <a:xfrm>
+                      <a:off x="0" y="0"/>
+                      <a:ext cx="5731510" cy="561975"/>
+                    </a:xfrm>
+                    <a:prstGeom prst="rect">
+                      <a:avLst/>
+                    </a:prstGeom>
+                    <a:ln>
+                      <a:noFill/>
+                    </a:ln>
+                    <a:extLst>
+                      <a:ext uri="{53640926-AAD7-44D8-BBD7-CCE9431645EC}">
+                        <a14:shadowObscured xmlns:a14="http://schemas.microsoft.com/office/drawing/2010/main"/>
+                      </a:ext>
+                    </a:extLst>
+                  </pic:spPr>
+                </pic:pic>
+              </a:graphicData>
+            </a:graphic>
+          </wp:anchor>
+        </w:drawing>
+      </w:r>
+      <w:r>
+        <w:rPr>
+          <w:rFonts w:asciiTheme="majorHAnsi" w:hAnsiTheme="majorHAnsi" w:cstheme="majorHAnsi"/>
+          <w:color w:val="000000" w:themeColor="text1"/>
+          <w:szCs w:val="19"/>
+        </w:rPr>
+        <w:t xml:space="preserve">What I have basically done is create two loop for my two-dimensional array. The two will loop through this array and the first thing they do is to find the disk that is going to move and as in this case we are comparing a char to an </w:t>
+      </w:r>
+      <w:proofErr w:type="spellStart"/>
+      <w:r>
+        <w:rPr>
+          <w:rFonts w:asciiTheme="majorHAnsi" w:hAnsiTheme="majorHAnsi" w:cstheme="majorHAnsi"/>
+          <w:color w:val="000000" w:themeColor="text1"/>
+          <w:szCs w:val="19"/>
+        </w:rPr>
+        <w:t>int</w:t>
+      </w:r>
+      <w:proofErr w:type="spellEnd"/>
+      <w:r>
+        <w:rPr>
+          <w:rFonts w:asciiTheme="majorHAnsi" w:hAnsiTheme="majorHAnsi" w:cstheme="majorHAnsi"/>
+          <w:color w:val="000000" w:themeColor="text1"/>
+          <w:szCs w:val="19"/>
+        </w:rPr>
+        <w:t xml:space="preserve">, we need to convert this char to an int. As disk is always a number, we can </w:t>
+      </w:r>
+      <w:proofErr w:type="spellStart"/>
+      <w:r>
+        <w:rPr>
+          <w:rFonts w:asciiTheme="majorHAnsi" w:hAnsiTheme="majorHAnsi" w:cstheme="majorHAnsi"/>
+          <w:color w:val="000000" w:themeColor="text1"/>
+          <w:szCs w:val="19"/>
+        </w:rPr>
+        <w:t>substract</w:t>
+      </w:r>
+      <w:proofErr w:type="spellEnd"/>
+      <w:r>
+        <w:rPr>
+          <w:rFonts w:asciiTheme="majorHAnsi" w:hAnsiTheme="majorHAnsi" w:cstheme="majorHAnsi"/>
+          <w:color w:val="000000" w:themeColor="text1"/>
+          <w:szCs w:val="19"/>
+        </w:rPr>
+        <w:t xml:space="preserve"> 48 from the ASCII ta</w:t>
+      </w:r>
+      <w:r>
+        <w:rPr>
+          <w:rFonts w:asciiTheme="majorHAnsi" w:hAnsiTheme="majorHAnsi" w:cstheme="majorHAnsi"/>
+          <w:color w:val="000000" w:themeColor="text1"/>
+          <w:szCs w:val="19"/>
+        </w:rPr>
+        <w:t>ble, to give its original value, which is 0.</w:t>
+      </w:r>
+    </w:p>
+    <w:p>
+      <w:pPr>
+        <w:rPr>
+          <w:rFonts w:asciiTheme="majorHAnsi" w:hAnsiTheme="majorHAnsi" w:cstheme="majorHAnsi"/>
+          <w:color w:val="FFFFFF" w:themeColor="background1"/>
+          <w:szCs w:val="19"/>
+        </w:rPr>
+      </w:pPr>
+      <w:r>
+        <w:rPr>
+          <w:noProof/>
+          <w:sz w:val="44"/>
+        </w:rPr>
+        <w:lastRenderedPageBreak/>
+        <mc:AlternateContent>
+          <mc:Choice Requires="wps">
+            <w:drawing>
+              <wp:anchor distT="0" distB="0" distL="114300" distR="114300" simplePos="0" relativeHeight="251847680" behindDoc="1" locked="0" layoutInCell="1" allowOverlap="1" wp14:anchorId="738A6184" wp14:editId="1ECBF86C">
+                <wp:simplePos x="0" y="0"/>
+                <wp:positionH relativeFrom="margin">
+                  <wp:posOffset>0</wp:posOffset>
+                </wp:positionH>
+                <wp:positionV relativeFrom="paragraph">
+                  <wp:posOffset>1108237</wp:posOffset>
+                </wp:positionV>
+                <wp:extent cx="5711825" cy="359410"/>
+                <wp:effectExtent l="0" t="0" r="3175" b="2540"/>
+                <wp:wrapNone/>
+                <wp:docPr id="21" name="Rectangle 21"/>
+                <wp:cNvGraphicFramePr/>
+                <a:graphic xmlns:a="http://schemas.openxmlformats.org/drawingml/2006/main">
+                  <a:graphicData uri="http://schemas.microsoft.com/office/word/2010/wordprocessingShape">
+                    <wps:wsp>
+                      <wps:cNvSpPr/>
+                      <wps:spPr>
+                        <a:xfrm>
+                          <a:off x="0" y="0"/>
+                          <a:ext cx="5711825" cy="359410"/>
+                        </a:xfrm>
+                        <a:prstGeom prst="rect">
+                          <a:avLst/>
+                        </a:prstGeom>
+                        <a:ln>
+                          <a:noFill/>
+                        </a:ln>
+                      </wps:spPr>
+                      <wps:style>
+                        <a:lnRef idx="2">
+                          <a:schemeClr val="dk1">
+                            <a:shade val="50000"/>
+                          </a:schemeClr>
+                        </a:lnRef>
+                        <a:fillRef idx="1">
+                          <a:schemeClr val="dk1"/>
+                        </a:fillRef>
+                        <a:effectRef idx="0">
+                          <a:schemeClr val="dk1"/>
+                        </a:effectRef>
+                        <a:fontRef idx="minor">
+                          <a:schemeClr val="lt1"/>
+                        </a:fontRef>
+                      </wps:style>
+                      <wps:bodyPr rot="0" spcFirstLastPara="0" vertOverflow="overflow" horzOverflow="overflow" vert="horz" wrap="square" lIns="91440" tIns="45720" rIns="91440" bIns="45720" numCol="1" spcCol="0" rtlCol="0" fromWordArt="0" anchor="ctr" anchorCtr="0" forceAA="0" compatLnSpc="1">
+                        <a:prstTxWarp prst="textNoShape">
+                          <a:avLst/>
+                        </a:prstTxWarp>
+                        <a:noAutofit/>
+                      </wps:bodyPr>
+                    </wps:wsp>
+                  </a:graphicData>
+                </a:graphic>
+                <wp14:sizeRelH relativeFrom="margin">
+                  <wp14:pctWidth>0</wp14:pctWidth>
+                </wp14:sizeRelH>
+              </wp:anchor>
+            </w:drawing>
+          </mc:Choice>
+          <mc:Fallback>
+            <w:pict>
+              <v:rect w14:anchorId="4948067B" id="Rectangle 21" o:spid="_x0000_s1026" style="position:absolute;margin-left:0;margin-top:87.25pt;width:449.75pt;height:28.3pt;z-index:-251468800;visibility:visible;mso-wrap-style:square;mso-width-percent:0;mso-wrap-distance-left:9pt;mso-wrap-distance-top:0;mso-wrap-distance-right:9pt;mso-wrap-distance-bottom:0;mso-position-horizontal:absolute;mso-position-horizontal-relative:margin;mso-position-vertical:absolute;mso-position-vertical-relative:text;mso-width-percent:0;mso-width-relative:margin;v-text-anchor:middle" o:gfxdata="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" fillcolor="black [3200]" stroked="f" strokeweight="1pt">
+                <w10:wrap anchorx="margin"/>
+              </v:rect>
+            </w:pict>
+          </mc:Fallback>
+        </mc:AlternateContent>
+      </w:r>
+      <w:r>
+        <w:rPr>
+          <w:rFonts w:asciiTheme="majorHAnsi" w:hAnsiTheme="majorHAnsi" w:cstheme="majorHAnsi"/>
+          <w:color w:val="000000" w:themeColor="text1"/>
+          <w:szCs w:val="19"/>
+        </w:rPr>
+        <w:t>Then we remove the old position, by putting the pole back, using the ‘|’ symbol. The for-loop that comes after is used to move the disk to the next position. Since we are limited to the height of the pole, we use a reverse loop going from the bottom to the top to check if there is an available spot where we can put the disk. This prevents floating disks and allows the inserted disk to start at the bottom. As soon as we find an available spot (which is ‘|’ the pole symbol), we can proceed with inserting the disk in that position. Next is the:</w:t>
+      </w:r>
+    </w:p>
+    <w:p>
+      <w:pPr>
+        <w:jc w:val="center"/>
+        <w:rPr>
+          <w:rFonts w:asciiTheme="majorHAnsi" w:hAnsiTheme="majorHAnsi" w:cstheme="majorHAnsi"/>
+          <w:color w:val="FFFFFF" w:themeColor="background1"/>
+          <w:szCs w:val="19"/>
+        </w:rPr>
+      </w:pPr>
+      <w:r>
+        <w:rPr>
+          <w:rFonts w:ascii="Consolas" w:hAnsi="Consolas" w:cs="Consolas"/>
+          <w:color w:val="FFFFFF" w:themeColor="background1"/>
+          <w:sz w:val="19"/>
+          <w:szCs w:val="19"/>
+        </w:rPr>
+        <w:t>grid[</w:t>
+      </w:r>
+      <w:proofErr w:type="spellStart"/>
+      <w:r>
+        <w:rPr>
+          <w:rFonts w:ascii="Consolas" w:hAnsi="Consolas" w:cs="Consolas"/>
+          <w:color w:val="808080" w:themeColor="background1" w:themeShade="80"/>
+          <w:sz w:val="19"/>
+          <w:szCs w:val="19"/>
+        </w:rPr>
+        <w:t>nextPosition</w:t>
+      </w:r>
+      <w:proofErr w:type="spellEnd"/>
+      <w:r>
+        <w:rPr>
+          <w:rFonts w:ascii="Consolas" w:hAnsi="Consolas" w:cs="Consolas"/>
+          <w:color w:val="FFFFFF" w:themeColor="background1"/>
+          <w:sz w:val="19"/>
+          <w:szCs w:val="19"/>
+        </w:rPr>
+        <w:t>][</w:t>
+      </w:r>
+      <w:proofErr w:type="spellStart"/>
+      <w:r>
+        <w:rPr>
+          <w:rFonts w:ascii="Consolas" w:hAnsi="Consolas" w:cs="Consolas"/>
+          <w:color w:val="FFFFFF" w:themeColor="background1"/>
+          <w:sz w:val="19"/>
+          <w:szCs w:val="19"/>
+        </w:rPr>
+        <w:t>nextPole</w:t>
+      </w:r>
+      <w:proofErr w:type="spellEnd"/>
+      <w:r>
+        <w:rPr>
+          <w:rFonts w:ascii="Consolas" w:hAnsi="Consolas" w:cs="Consolas"/>
+          <w:color w:val="FFFFFF" w:themeColor="background1"/>
+          <w:sz w:val="19"/>
+          <w:szCs w:val="19"/>
+        </w:rPr>
+        <w:t>] = *</w:t>
+      </w:r>
+      <w:r>
+        <w:rPr>
+          <w:rFonts w:ascii="Consolas" w:hAnsi="Consolas" w:cs="Consolas"/>
+          <w:color w:val="808080" w:themeColor="background1" w:themeShade="80"/>
+          <w:sz w:val="19"/>
+          <w:szCs w:val="19"/>
+        </w:rPr>
+        <w:t xml:space="preserve">disk </w:t>
+      </w:r>
+      <w:r>
+        <w:rPr>
+          <w:rFonts w:ascii="Consolas" w:hAnsi="Consolas" w:cs="Consolas"/>
+          <w:color w:val="FFFFFF" w:themeColor="background1"/>
+          <w:sz w:val="19"/>
+          <w:szCs w:val="19"/>
+        </w:rPr>
+        <w:t xml:space="preserve">+ </w:t>
+      </w:r>
+      <w:r>
+        <w:rPr>
+          <w:rFonts w:ascii="Consolas" w:hAnsi="Consolas" w:cs="Consolas"/>
+          <w:color w:val="F4B083" w:themeColor="accent2" w:themeTint="99"/>
+          <w:sz w:val="19"/>
+          <w:szCs w:val="19"/>
+        </w:rPr>
+        <w:t>'0'</w:t>
+      </w:r>
+      <w:r>
+        <w:rPr>
+          <w:rFonts w:ascii="Consolas" w:hAnsi="Consolas" w:cs="Consolas"/>
+          <w:color w:val="FFFFFF" w:themeColor="background1"/>
+          <w:sz w:val="19"/>
+          <w:szCs w:val="19"/>
+        </w:rPr>
+        <w:t>;</w:t>
+      </w:r>
+    </w:p>
+    <w:p>
+      <w:pPr>
+        <w:pStyle w:val="NoSpacing"/>
+      </w:pPr>
+    </w:p>
+    <w:p>
+      <w:pPr>
+        <w:pStyle w:val="NoSpacing"/>
+      </w:pPr>
+      <w:r>
+        <w:t>this code means that the disk will be inserted in this position on the grid. However, since the disk is an integer, we need to convert it to a char (the grid is made out of chars). This is possible by adding + ‘0’. At the end of this inverse loop, we will add a break to stop the loop, because then we are done searching for an available spot.</w:t>
+      </w:r>
+    </w:p>
+    <w:p>
+      <w:r>
+        <w:br w:type="page"/>
+      </w:r>
+    </w:p>
+    <w:p>
+      <w:pPr>
+        <w:pStyle w:val="Heading1"/>
+        <w:jc w:val="center"/>
+        <w:rPr>
+          <w:color w:val="FFFFFF" w:themeColor="background1"/>
+        </w:rPr>
+      </w:pPr>
+      <w:r>
+        <w:rPr>
+          <w:rFonts w:ascii="Consolas" w:hAnsi="Consolas" w:cs="Consolas"/>
+          <w:color w:val="000000"/>
+          <w:sz w:val="19"/>
+          <w:szCs w:val="19"/>
+        </w:rPr>
+        <w:lastRenderedPageBreak/>
+        <w:t>}</w:t>
+      </w:r>
+      <w:r>
+        <w:rPr>
+          <w:noProof/>
+          <w:color w:val="FF0000"/>
+        </w:rPr>
+        <mc:AlternateContent>
+          <mc:Choice Requires="wps">
+            <w:drawing>
+              <wp:anchor distT="0" distB="0" distL="114300" distR="114300" simplePos="0" relativeHeight="251819008" behindDoc="1" locked="0" layoutInCell="1" allowOverlap="1" wp14:anchorId="137F0AE6" wp14:editId="0BD1DEB8">
                 <wp:simplePos x="0" y="0"/>
                 <wp:positionH relativeFrom="margin">
                   <wp:posOffset>0</wp:posOffset>
@@ -2588,11 +3618,490 @@
       <w:bookmarkEnd w:id="3"/>
     </w:p>
     <w:p>
-      <w:r>
-        <w:br w:type="page"/>
-      </w:r>
-    </w:p>
-    <w:bookmarkStart w:id="4" w:name="_Toc3935232"/>
+      <w:pPr>
+        <w:pStyle w:val="NoSpacing"/>
+        <w:rPr>
+          <w:rFonts w:asciiTheme="majorHAnsi" w:hAnsiTheme="majorHAnsi" w:cstheme="majorHAnsi"/>
+          <w:sz w:val="14"/>
+        </w:rPr>
+      </w:pPr>
+    </w:p>
+    <w:p>
+      <w:pPr>
+        <w:pStyle w:val="NoSpacing"/>
+        <w:rPr>
+          <w:rFonts w:asciiTheme="majorHAnsi" w:hAnsiTheme="majorHAnsi" w:cstheme="majorHAnsi"/>
+        </w:rPr>
+      </w:pPr>
+      <w:r>
+        <w:rPr>
+          <w:rFonts w:asciiTheme="majorHAnsi" w:hAnsiTheme="majorHAnsi" w:cstheme="majorHAnsi"/>
+        </w:rPr>
+        <w:t xml:space="preserve">Just like the previous assignment, I have picked the user input: </w:t>
+      </w:r>
+      <w:r>
+        <w:rPr>
+          <w:rFonts w:asciiTheme="majorHAnsi" w:hAnsiTheme="majorHAnsi" w:cstheme="majorHAnsi"/>
+          <w:b/>
+        </w:rPr>
+        <w:t>Disk</w:t>
+      </w:r>
+      <w:r>
+        <w:rPr>
+          <w:rFonts w:asciiTheme="majorHAnsi" w:hAnsiTheme="majorHAnsi" w:cstheme="majorHAnsi"/>
+          <w:b/>
+        </w:rPr>
+        <w:t xml:space="preserve"> number can be set by the</w:t>
+      </w:r>
+      <w:r>
+        <w:rPr>
+          <w:rFonts w:asciiTheme="majorHAnsi" w:hAnsiTheme="majorHAnsi" w:cstheme="majorHAnsi"/>
+          <w:b/>
+        </w:rPr>
+        <w:t xml:space="preserve"> user. (4, 5, 6, 7 </w:t>
+      </w:r>
+      <w:r>
+        <w:rPr>
+          <w:rFonts w:asciiTheme="majorHAnsi" w:hAnsiTheme="majorHAnsi" w:cstheme="majorHAnsi"/>
+          <w:b/>
+          <w:i/>
+        </w:rPr>
+        <w:t>or more disk</w:t>
+      </w:r>
+      <w:r>
+        <w:rPr>
+          <w:rFonts w:asciiTheme="majorHAnsi" w:hAnsiTheme="majorHAnsi" w:cstheme="majorHAnsi"/>
+          <w:b/>
+          <w:i/>
+        </w:rPr>
+        <w:t>s</w:t>
+      </w:r>
+      <w:r>
+        <w:rPr>
+          <w:rFonts w:asciiTheme="majorHAnsi" w:hAnsiTheme="majorHAnsi" w:cstheme="majorHAnsi"/>
+          <w:b/>
+        </w:rPr>
+        <w:t>)</w:t>
+      </w:r>
+      <w:r>
+        <w:rPr>
+          <w:rFonts w:asciiTheme="majorHAnsi" w:hAnsiTheme="majorHAnsi" w:cstheme="majorHAnsi"/>
+          <w:b/>
+        </w:rPr>
+        <w:t xml:space="preserve">. </w:t>
+      </w:r>
+      <w:r>
+        <w:rPr>
+          <w:rFonts w:asciiTheme="majorHAnsi" w:hAnsiTheme="majorHAnsi" w:cstheme="majorHAnsi"/>
+        </w:rPr>
+        <w:t>In the program I</w:t>
+      </w:r>
+      <w:r>
+        <w:rPr>
+          <w:rFonts w:asciiTheme="majorHAnsi" w:hAnsiTheme="majorHAnsi" w:cstheme="majorHAnsi"/>
+        </w:rPr>
+        <w:t xml:space="preserve"> have</w:t>
+      </w:r>
+      <w:r>
+        <w:rPr>
+          <w:rFonts w:asciiTheme="majorHAnsi" w:hAnsiTheme="majorHAnsi" w:cstheme="majorHAnsi"/>
+        </w:rPr>
+        <w:t xml:space="preserve"> created the user is able to have an input of 3 to 9. This is just because I prefer a limit to an input. Having bigger numbers means that the algorithm will take longer to find the solution. It also means that at some point the ASCII </w:t>
+      </w:r>
+      <w:r>
+        <w:rPr>
+          <w:rFonts w:asciiTheme="majorHAnsi" w:hAnsiTheme="majorHAnsi" w:cstheme="majorHAnsi"/>
+        </w:rPr>
+        <w:t>will no</w:t>
+      </w:r>
+      <w:r>
+        <w:rPr>
+          <w:rFonts w:asciiTheme="majorHAnsi" w:hAnsiTheme="majorHAnsi" w:cstheme="majorHAnsi"/>
+        </w:rPr>
+        <w:t xml:space="preserve">t provide its </w:t>
+      </w:r>
+      <w:r>
+        <w:rPr>
+          <w:rFonts w:asciiTheme="majorHAnsi" w:hAnsiTheme="majorHAnsi" w:cstheme="majorHAnsi"/>
+        </w:rPr>
+        <w:t>visuals as effective anymore.</w:t>
+      </w:r>
+      <w:r>
+        <w:rPr>
+          <w:rFonts w:asciiTheme="majorHAnsi" w:hAnsiTheme="majorHAnsi" w:cstheme="majorHAnsi"/>
+        </w:rPr>
+        <w:t xml:space="preserve"> The overview of its visuals will be lost. </w:t>
+      </w:r>
+    </w:p>
+    <w:p>
+      <w:pPr>
+        <w:pStyle w:val="NoSpacing"/>
+        <w:rPr>
+          <w:rFonts w:asciiTheme="majorHAnsi" w:hAnsiTheme="majorHAnsi" w:cstheme="majorHAnsi"/>
+        </w:rPr>
+      </w:pPr>
+    </w:p>
+    <w:p>
+      <w:pPr>
+        <w:pStyle w:val="NoSpacing"/>
+        <w:rPr>
+          <w:rFonts w:asciiTheme="majorHAnsi" w:hAnsiTheme="majorHAnsi" w:cstheme="majorHAnsi"/>
+        </w:rPr>
+      </w:pPr>
+      <w:r>
+        <w:rPr>
+          <w:rFonts w:asciiTheme="majorHAnsi" w:hAnsiTheme="majorHAnsi" w:cstheme="majorHAnsi"/>
+        </w:rPr>
+        <w:t>To store and receive the input to use them afterwards, I have created some variables outside the main, making them all global variables:</w:t>
+      </w:r>
+    </w:p>
+    <w:p>
+      <w:pPr>
+        <w:pStyle w:val="NoSpacing"/>
+        <w:rPr>
+          <w:rFonts w:asciiTheme="majorHAnsi" w:hAnsiTheme="majorHAnsi" w:cstheme="majorHAnsi"/>
+        </w:rPr>
+      </w:pPr>
+      <w:r>
+        <w:rPr>
+          <w:noProof/>
+        </w:rPr>
+        <w:drawing>
+          <wp:inline distT="0" distB="0" distL="0" distR="0" wp14:anchorId="0354862B" wp14:editId="5D3D37C5">
+            <wp:extent cx="5731510" cy="1675130"/>
+            <wp:effectExtent l="0" t="0" r="2540" b="1270"/>
+            <wp:docPr id="22" name="Picture 22"/>
+            <wp:cNvGraphicFramePr>
+              <a:graphicFrameLocks xmlns:a="http://schemas.openxmlformats.org/drawingml/2006/main" noChangeAspect="1"/>
+            </wp:cNvGraphicFramePr>
+            <a:graphic xmlns:a="http://schemas.openxmlformats.org/drawingml/2006/main">
+              <a:graphicData uri="http://schemas.openxmlformats.org/drawingml/2006/picture">
+                <pic:pic xmlns:pic="http://schemas.openxmlformats.org/drawingml/2006/picture">
+                  <pic:nvPicPr>
+                    <pic:cNvPr id="1" name=""/>
+                    <pic:cNvPicPr/>
+                  </pic:nvPicPr>
+                  <pic:blipFill>
+                    <a:blip r:embed="rId14"/>
+                    <a:stretch>
+                      <a:fillRect/>
+                    </a:stretch>
+                  </pic:blipFill>
+                  <pic:spPr>
+                    <a:xfrm>
+                      <a:off x="0" y="0"/>
+                      <a:ext cx="5731510" cy="1675130"/>
+                    </a:xfrm>
+                    <a:prstGeom prst="rect">
+                      <a:avLst/>
+                    </a:prstGeom>
+                  </pic:spPr>
+                </pic:pic>
+              </a:graphicData>
+            </a:graphic>
+          </wp:inline>
+        </w:drawing>
+      </w:r>
+    </w:p>
+    <w:p>
+      <w:pPr>
+        <w:pStyle w:val="NoSpacing"/>
+        <w:rPr>
+          <w:sz w:val="14"/>
+          <w:szCs w:val="14"/>
+        </w:rPr>
+      </w:pPr>
+    </w:p>
+    <w:p>
+      <w:pPr>
+        <w:pStyle w:val="NoSpacing"/>
+        <w:rPr>
+          <w:rFonts w:asciiTheme="majorHAnsi" w:hAnsiTheme="majorHAnsi" w:cstheme="majorHAnsi"/>
+        </w:rPr>
+      </w:pPr>
+      <w:r>
+        <w:rPr>
+          <w:rFonts w:asciiTheme="majorHAnsi" w:hAnsiTheme="majorHAnsi" w:cstheme="majorHAnsi"/>
+        </w:rPr>
+        <w:t xml:space="preserve">MIN_SIZE here indicates the </w:t>
+      </w:r>
+      <w:r>
+        <w:rPr>
+          <w:rFonts w:asciiTheme="majorHAnsi" w:hAnsiTheme="majorHAnsi" w:cstheme="majorHAnsi"/>
+        </w:rPr>
+        <w:t xml:space="preserve">minimum amount of disks the user can put, which is three. Lower than three will make the algorithm quite pointless. The MAX_SIZE is nine, because as explained above, we would like to keep a clean overview for the ASCII art. If the MAX_SIZE is too huge, it will lose its functionality. As for the PROGRAM_INTRO, PROGRAM_NAME, PROGRAM_OUTPUT and PROGRAM_ERROR, these are displayed to the user to ask for certain actions or give some feedback in case the user puts an invalid number. </w:t>
+      </w:r>
+    </w:p>
+    <w:p>
+      <w:pPr>
+        <w:pStyle w:val="NoSpacing"/>
+        <w:rPr>
+          <w:rFonts w:asciiTheme="majorHAnsi" w:hAnsiTheme="majorHAnsi" w:cstheme="majorHAnsi"/>
+        </w:rPr>
+      </w:pPr>
+      <w:r>
+        <w:rPr>
+          <w:noProof/>
+        </w:rPr>
+        <w:drawing>
+          <wp:anchor distT="0" distB="0" distL="114300" distR="114300" simplePos="0" relativeHeight="251848704" behindDoc="0" locked="0" layoutInCell="1" allowOverlap="1" wp14:anchorId="6213FFE7" wp14:editId="344D368E">
+            <wp:simplePos x="0" y="0"/>
+            <wp:positionH relativeFrom="margin">
+              <wp:posOffset>-2540</wp:posOffset>
+            </wp:positionH>
+            <wp:positionV relativeFrom="paragraph">
+              <wp:posOffset>74605</wp:posOffset>
+            </wp:positionV>
+            <wp:extent cx="5731510" cy="3509010"/>
+            <wp:effectExtent l="0" t="0" r="2540" b="0"/>
+            <wp:wrapNone/>
+            <wp:docPr id="23" name="Picture 23"/>
+            <wp:cNvGraphicFramePr>
+              <a:graphicFrameLocks xmlns:a="http://schemas.openxmlformats.org/drawingml/2006/main" noChangeAspect="1"/>
+            </wp:cNvGraphicFramePr>
+            <a:graphic xmlns:a="http://schemas.openxmlformats.org/drawingml/2006/main">
+              <a:graphicData uri="http://schemas.openxmlformats.org/drawingml/2006/picture">
+                <pic:pic xmlns:pic="http://schemas.openxmlformats.org/drawingml/2006/picture">
+                  <pic:nvPicPr>
+                    <pic:cNvPr id="1" name=""/>
+                    <pic:cNvPicPr/>
+                  </pic:nvPicPr>
+                  <pic:blipFill rotWithShape="1">
+                    <a:blip r:embed="rId15">
+                      <a:extLst>
+                        <a:ext uri="{28A0092B-C50C-407E-A947-70E740481C1C}">
+                          <a14:useLocalDpi xmlns:a14="http://schemas.microsoft.com/office/drawing/2010/main" val="0"/>
+                        </a:ext>
+                      </a:extLst>
+                    </a:blip>
+                    <a:srcRect t="7302"/>
+                    <a:stretch/>
+                  </pic:blipFill>
+                  <pic:spPr bwMode="auto">
+                    <a:xfrm>
+                      <a:off x="0" y="0"/>
+                      <a:ext cx="5731510" cy="3509010"/>
+                    </a:xfrm>
+                    <a:prstGeom prst="rect">
+                      <a:avLst/>
+                    </a:prstGeom>
+                    <a:ln>
+                      <a:noFill/>
+                    </a:ln>
+                    <a:extLst>
+                      <a:ext uri="{53640926-AAD7-44D8-BBD7-CCE9431645EC}">
+                        <a14:shadowObscured xmlns:a14="http://schemas.microsoft.com/office/drawing/2010/main"/>
+                      </a:ext>
+                    </a:extLst>
+                  </pic:spPr>
+                </pic:pic>
+              </a:graphicData>
+            </a:graphic>
+            <wp14:sizeRelV relativeFrom="margin">
+              <wp14:pctHeight>0</wp14:pctHeight>
+            </wp14:sizeRelV>
+          </wp:anchor>
+        </w:drawing>
+      </w:r>
+    </w:p>
+    <w:p>
+      <w:pPr>
+        <w:pStyle w:val="NoSpacing"/>
+        <w:rPr>
+          <w:rFonts w:asciiTheme="majorHAnsi" w:hAnsiTheme="majorHAnsi" w:cstheme="majorHAnsi"/>
+        </w:rPr>
+      </w:pPr>
+    </w:p>
+    <w:p>
+      <w:pPr>
+        <w:pStyle w:val="NoSpacing"/>
+        <w:rPr>
+          <w:rFonts w:asciiTheme="majorHAnsi" w:hAnsiTheme="majorHAnsi" w:cstheme="majorHAnsi"/>
+        </w:rPr>
+      </w:pPr>
+    </w:p>
+    <w:p>
+      <w:pPr>
+        <w:pStyle w:val="NoSpacing"/>
+        <w:rPr>
+          <w:rFonts w:asciiTheme="majorHAnsi" w:hAnsiTheme="majorHAnsi" w:cstheme="majorHAnsi"/>
+        </w:rPr>
+      </w:pPr>
+    </w:p>
+    <w:p>
+      <w:pPr>
+        <w:pStyle w:val="NoSpacing"/>
+        <w:rPr>
+          <w:rFonts w:asciiTheme="majorHAnsi" w:hAnsiTheme="majorHAnsi" w:cstheme="majorHAnsi"/>
+        </w:rPr>
+      </w:pPr>
+    </w:p>
+    <w:p>
+      <w:pPr>
+        <w:pStyle w:val="NoSpacing"/>
+        <w:rPr>
+          <w:rFonts w:asciiTheme="majorHAnsi" w:hAnsiTheme="majorHAnsi" w:cstheme="majorHAnsi"/>
+        </w:rPr>
+      </w:pPr>
+    </w:p>
+    <w:p>
+      <w:pPr>
+        <w:pStyle w:val="NoSpacing"/>
+        <w:rPr>
+          <w:rFonts w:asciiTheme="majorHAnsi" w:hAnsiTheme="majorHAnsi" w:cstheme="majorHAnsi"/>
+        </w:rPr>
+      </w:pPr>
+    </w:p>
+    <w:p>
+      <w:pPr>
+        <w:pStyle w:val="NoSpacing"/>
+        <w:rPr>
+          <w:rFonts w:asciiTheme="majorHAnsi" w:hAnsiTheme="majorHAnsi" w:cstheme="majorHAnsi"/>
+        </w:rPr>
+      </w:pPr>
+    </w:p>
+    <w:p>
+      <w:pPr>
+        <w:pStyle w:val="NoSpacing"/>
+        <w:rPr>
+          <w:rFonts w:asciiTheme="majorHAnsi" w:hAnsiTheme="majorHAnsi" w:cstheme="majorHAnsi"/>
+        </w:rPr>
+      </w:pPr>
+    </w:p>
+    <w:p>
+      <w:pPr>
+        <w:pStyle w:val="NoSpacing"/>
+        <w:rPr>
+          <w:rFonts w:asciiTheme="majorHAnsi" w:hAnsiTheme="majorHAnsi" w:cstheme="majorHAnsi"/>
+        </w:rPr>
+      </w:pPr>
+    </w:p>
+    <w:p>
+      <w:pPr>
+        <w:pStyle w:val="NoSpacing"/>
+        <w:rPr>
+          <w:rFonts w:asciiTheme="majorHAnsi" w:hAnsiTheme="majorHAnsi" w:cstheme="majorHAnsi"/>
+        </w:rPr>
+      </w:pPr>
+    </w:p>
+    <w:p>
+      <w:pPr>
+        <w:pStyle w:val="NoSpacing"/>
+        <w:rPr>
+          <w:rFonts w:asciiTheme="majorHAnsi" w:hAnsiTheme="majorHAnsi" w:cstheme="majorHAnsi"/>
+        </w:rPr>
+      </w:pPr>
+    </w:p>
+    <w:p>
+      <w:pPr>
+        <w:pStyle w:val="NoSpacing"/>
+        <w:rPr>
+          <w:rFonts w:asciiTheme="majorHAnsi" w:hAnsiTheme="majorHAnsi" w:cstheme="majorHAnsi"/>
+        </w:rPr>
+      </w:pPr>
+    </w:p>
+    <w:p>
+      <w:pPr>
+        <w:pStyle w:val="NoSpacing"/>
+        <w:rPr>
+          <w:rFonts w:asciiTheme="majorHAnsi" w:hAnsiTheme="majorHAnsi" w:cstheme="majorHAnsi"/>
+        </w:rPr>
+      </w:pPr>
+    </w:p>
+    <w:p>
+      <w:pPr>
+        <w:pStyle w:val="NoSpacing"/>
+        <w:rPr>
+          <w:rFonts w:asciiTheme="majorHAnsi" w:hAnsiTheme="majorHAnsi" w:cstheme="majorHAnsi"/>
+        </w:rPr>
+      </w:pPr>
+    </w:p>
+    <w:p>
+      <w:pPr>
+        <w:pStyle w:val="NoSpacing"/>
+        <w:rPr>
+          <w:rFonts w:asciiTheme="majorHAnsi" w:hAnsiTheme="majorHAnsi" w:cstheme="majorHAnsi"/>
+        </w:rPr>
+      </w:pPr>
+    </w:p>
+    <w:p>
+      <w:pPr>
+        <w:pStyle w:val="NoSpacing"/>
+        <w:rPr>
+          <w:rFonts w:asciiTheme="majorHAnsi" w:hAnsiTheme="majorHAnsi" w:cstheme="majorHAnsi"/>
+        </w:rPr>
+      </w:pPr>
+    </w:p>
+    <w:p>
+      <w:pPr>
+        <w:pStyle w:val="NoSpacing"/>
+        <w:rPr>
+          <w:rFonts w:asciiTheme="majorHAnsi" w:hAnsiTheme="majorHAnsi" w:cstheme="majorHAnsi"/>
+        </w:rPr>
+      </w:pPr>
+    </w:p>
+    <w:p>
+      <w:pPr>
+        <w:pStyle w:val="NoSpacing"/>
+        <w:rPr>
+          <w:rFonts w:asciiTheme="majorHAnsi" w:hAnsiTheme="majorHAnsi" w:cstheme="majorHAnsi"/>
+        </w:rPr>
+      </w:pPr>
+    </w:p>
+    <w:p>
+      <w:pPr>
+        <w:pStyle w:val="NoSpacing"/>
+        <w:rPr>
+          <w:rFonts w:asciiTheme="majorHAnsi" w:hAnsiTheme="majorHAnsi" w:cstheme="majorHAnsi"/>
+        </w:rPr>
+      </w:pPr>
+    </w:p>
+    <w:p>
+      <w:pPr>
+        <w:pStyle w:val="NoSpacing"/>
+        <w:rPr>
+          <w:rFonts w:asciiTheme="majorHAnsi" w:hAnsiTheme="majorHAnsi" w:cstheme="majorHAnsi"/>
+        </w:rPr>
+      </w:pPr>
+    </w:p>
+    <w:p>
+      <w:pPr>
+        <w:pStyle w:val="NoSpacing"/>
+        <w:rPr>
+          <w:rFonts w:asciiTheme="majorHAnsi" w:hAnsiTheme="majorHAnsi" w:cstheme="majorHAnsi"/>
+          <w:sz w:val="14"/>
+        </w:rPr>
+      </w:pPr>
+    </w:p>
+    <w:p>
+      <w:pPr>
+        <w:pStyle w:val="NoSpacing"/>
+        <w:rPr>
+          <w:rFonts w:asciiTheme="majorHAnsi" w:hAnsiTheme="majorHAnsi" w:cstheme="majorHAnsi"/>
+        </w:rPr>
+      </w:pPr>
+      <w:bookmarkStart w:id="4" w:name="_Toc3935232"/>
+      <w:r>
+        <w:rPr>
+          <w:rFonts w:asciiTheme="majorHAnsi" w:hAnsiTheme="majorHAnsi" w:cstheme="majorHAnsi"/>
+        </w:rPr>
+        <w:t xml:space="preserve">Then next in the main, the user will be able to pick a number and insert this in the program. This number will be received as </w:t>
+      </w:r>
+      <w:proofErr w:type="spellStart"/>
+      <w:r>
+        <w:rPr>
+          <w:rFonts w:asciiTheme="majorHAnsi" w:hAnsiTheme="majorHAnsi" w:cstheme="majorHAnsi"/>
+        </w:rPr>
+        <w:t>poleHeight</w:t>
+      </w:r>
+      <w:proofErr w:type="spellEnd"/>
+      <w:r>
+        <w:rPr>
+          <w:rFonts w:asciiTheme="majorHAnsi" w:hAnsiTheme="majorHAnsi" w:cstheme="majorHAnsi"/>
+        </w:rPr>
+        <w:t xml:space="preserve"> and as we have stored it as a global variable, we can use this as a parameter to call into our algorithm function. </w:t>
+      </w:r>
+    </w:p>
     <w:p>
       <w:pPr>
         <w:pStyle w:val="Heading1"/>
@@ -2610,7 +4119,7 @@
         <mc:AlternateContent>
           <mc:Choice Requires="wps">
             <w:drawing>
-              <wp:anchor distT="0" distB="0" distL="114300" distR="114300" simplePos="0" relativeHeight="251822080" behindDoc="1" locked="0" layoutInCell="1" allowOverlap="1" wp14:anchorId="60B7D38A" wp14:editId="073B4DFF">
+              <wp:anchor distT="0" distB="0" distL="114300" distR="114300" simplePos="0" relativeHeight="251822080" behindDoc="1" locked="0" layoutInCell="1" allowOverlap="1" wp14:anchorId="5E2628D9" wp14:editId="78FA0683">
                 <wp:simplePos x="0" y="0"/>
                 <wp:positionH relativeFrom="margin">
                   <wp:posOffset>0</wp:posOffset>
@@ -2696,11 +4205,452 @@
       </w:pPr>
     </w:p>
     <w:p>
+      <w:pPr>
+        <w:rPr>
+          <w:rFonts w:asciiTheme="majorHAnsi" w:hAnsiTheme="majorHAnsi" w:cstheme="majorHAnsi"/>
+        </w:rPr>
+      </w:pPr>
+      <w:r>
+        <w:rPr>
+          <w:rFonts w:asciiTheme="majorHAnsi" w:hAnsiTheme="majorHAnsi" w:cstheme="majorHAnsi"/>
+        </w:rPr>
+        <w:t xml:space="preserve">To solve the Towers of Hanoi puzzle, I have used recursion. Recursion is calling the same action from that action. So there is one rule for doing any recursive work: there must be a condition to stop that action from executing, otherwise it will just loop forever and the program will crash. This condition is called a </w:t>
+      </w:r>
+      <w:r>
+        <w:rPr>
+          <w:rFonts w:asciiTheme="majorHAnsi" w:hAnsiTheme="majorHAnsi" w:cstheme="majorHAnsi"/>
+          <w:b/>
+        </w:rPr>
+        <w:t xml:space="preserve">terminal state. </w:t>
+      </w:r>
+      <w:r>
+        <w:rPr>
+          <w:rFonts w:asciiTheme="majorHAnsi" w:hAnsiTheme="majorHAnsi" w:cstheme="majorHAnsi"/>
+        </w:rPr>
+        <w:t xml:space="preserve">It is a state where we are not going to call this function anymore. </w:t>
+      </w:r>
+    </w:p>
+    <w:p>
+      <w:r>
+        <w:rPr>
+          <w:noProof/>
+        </w:rPr>
+        <w:drawing>
+          <wp:inline distT="0" distB="0" distL="0" distR="0" wp14:anchorId="52B7D9FB" wp14:editId="5F40486B">
+            <wp:extent cx="5731510" cy="2081530"/>
+            <wp:effectExtent l="0" t="0" r="2540" b="0"/>
+            <wp:docPr id="24" name="Picture 24"/>
+            <wp:cNvGraphicFramePr>
+              <a:graphicFrameLocks xmlns:a="http://schemas.openxmlformats.org/drawingml/2006/main" noChangeAspect="1"/>
+            </wp:cNvGraphicFramePr>
+            <a:graphic xmlns:a="http://schemas.openxmlformats.org/drawingml/2006/main">
+              <a:graphicData uri="http://schemas.openxmlformats.org/drawingml/2006/picture">
+                <pic:pic xmlns:pic="http://schemas.openxmlformats.org/drawingml/2006/picture">
+                  <pic:nvPicPr>
+                    <pic:cNvPr id="1" name=""/>
+                    <pic:cNvPicPr/>
+                  </pic:nvPicPr>
+                  <pic:blipFill>
+                    <a:blip r:embed="rId16"/>
+                    <a:stretch>
+                      <a:fillRect/>
+                    </a:stretch>
+                  </pic:blipFill>
+                  <pic:spPr>
+                    <a:xfrm>
+                      <a:off x="0" y="0"/>
+                      <a:ext cx="5731510" cy="2081530"/>
+                    </a:xfrm>
+                    <a:prstGeom prst="rect">
+                      <a:avLst/>
+                    </a:prstGeom>
+                  </pic:spPr>
+                </pic:pic>
+              </a:graphicData>
+            </a:graphic>
+          </wp:inline>
+        </w:drawing>
+      </w:r>
+    </w:p>
+    <w:p>
+      <w:pPr>
+        <w:rPr>
+          <w:rFonts w:asciiTheme="majorHAnsi" w:hAnsiTheme="majorHAnsi" w:cstheme="majorHAnsi"/>
+        </w:rPr>
+      </w:pPr>
+      <w:r>
+        <w:rPr>
+          <w:rFonts w:asciiTheme="majorHAnsi" w:hAnsiTheme="majorHAnsi" w:cstheme="majorHAnsi"/>
+        </w:rPr>
+        <w:t>The steps which I followed were:</w:t>
+      </w:r>
+    </w:p>
+    <w:p>
+      <w:pPr>
+        <w:pStyle w:val="ListParagraph"/>
+        <w:numPr>
+          <w:ilvl w:val="0"/>
+          <w:numId w:val="8"/>
+        </w:numPr>
+        <w:rPr>
+          <w:rFonts w:asciiTheme="majorHAnsi" w:hAnsiTheme="majorHAnsi" w:cstheme="majorHAnsi"/>
+        </w:rPr>
+      </w:pPr>
+      <w:r>
+        <w:rPr>
+          <w:rFonts w:asciiTheme="majorHAnsi" w:hAnsiTheme="majorHAnsi" w:cstheme="majorHAnsi"/>
+        </w:rPr>
+        <w:t xml:space="preserve">Move n-1 disks from </w:t>
+      </w:r>
+      <w:r>
+        <w:rPr>
+          <w:rFonts w:asciiTheme="majorHAnsi" w:hAnsiTheme="majorHAnsi" w:cstheme="majorHAnsi"/>
+          <w:b/>
+        </w:rPr>
+        <w:t xml:space="preserve">source </w:t>
+      </w:r>
+      <w:r>
+        <w:rPr>
+          <w:rFonts w:asciiTheme="majorHAnsi" w:hAnsiTheme="majorHAnsi" w:cstheme="majorHAnsi"/>
+        </w:rPr>
+        <w:t xml:space="preserve">to </w:t>
+      </w:r>
+      <w:r>
+        <w:rPr>
+          <w:rFonts w:asciiTheme="majorHAnsi" w:hAnsiTheme="majorHAnsi" w:cstheme="majorHAnsi"/>
+          <w:b/>
+        </w:rPr>
+        <w:t>aux</w:t>
+      </w:r>
+      <w:r>
+        <w:rPr>
+          <w:rFonts w:asciiTheme="majorHAnsi" w:hAnsiTheme="majorHAnsi" w:cstheme="majorHAnsi"/>
+        </w:rPr>
+        <w:t xml:space="preserve"> (</w:t>
+      </w:r>
+      <w:proofErr w:type="spellStart"/>
+      <w:r>
+        <w:rPr>
+          <w:rFonts w:asciiTheme="majorHAnsi" w:hAnsiTheme="majorHAnsi" w:cstheme="majorHAnsi"/>
+        </w:rPr>
+        <w:t>currentPosition</w:t>
+      </w:r>
+      <w:proofErr w:type="spellEnd"/>
+      <w:r>
+        <w:rPr>
+          <w:rFonts w:asciiTheme="majorHAnsi" w:hAnsiTheme="majorHAnsi" w:cstheme="majorHAnsi"/>
+        </w:rPr>
+        <w:t xml:space="preserve"> to </w:t>
+      </w:r>
+      <w:proofErr w:type="spellStart"/>
+      <w:r>
+        <w:rPr>
+          <w:rFonts w:asciiTheme="majorHAnsi" w:hAnsiTheme="majorHAnsi" w:cstheme="majorHAnsi"/>
+        </w:rPr>
+        <w:t>midPillar</w:t>
+      </w:r>
+      <w:proofErr w:type="spellEnd"/>
+      <w:r>
+        <w:rPr>
+          <w:rFonts w:asciiTheme="majorHAnsi" w:hAnsiTheme="majorHAnsi" w:cstheme="majorHAnsi"/>
+        </w:rPr>
+        <w:t xml:space="preserve"> in the code).</w:t>
+      </w:r>
+    </w:p>
+    <w:p>
+      <w:pPr>
+        <w:pStyle w:val="ListParagraph"/>
+        <w:numPr>
+          <w:ilvl w:val="0"/>
+          <w:numId w:val="8"/>
+        </w:numPr>
+        <w:rPr>
+          <w:rFonts w:asciiTheme="majorHAnsi" w:hAnsiTheme="majorHAnsi" w:cstheme="majorHAnsi"/>
+        </w:rPr>
+      </w:pPr>
+      <w:r>
+        <w:rPr>
+          <w:rFonts w:asciiTheme="majorHAnsi" w:hAnsiTheme="majorHAnsi" w:cstheme="majorHAnsi"/>
+        </w:rPr>
+        <w:t>Move n</w:t>
+      </w:r>
+      <w:r>
+        <w:rPr>
+          <w:rFonts w:asciiTheme="majorHAnsi" w:hAnsiTheme="majorHAnsi" w:cstheme="majorHAnsi"/>
+          <w:vertAlign w:val="superscript"/>
+        </w:rPr>
+        <w:t>th</w:t>
+      </w:r>
+      <w:r>
+        <w:rPr>
+          <w:rFonts w:asciiTheme="majorHAnsi" w:hAnsiTheme="majorHAnsi" w:cstheme="majorHAnsi"/>
+        </w:rPr>
+        <w:t xml:space="preserve"> disk from </w:t>
+      </w:r>
+      <w:r>
+        <w:rPr>
+          <w:rFonts w:asciiTheme="majorHAnsi" w:hAnsiTheme="majorHAnsi" w:cstheme="majorHAnsi"/>
+          <w:b/>
+        </w:rPr>
+        <w:t xml:space="preserve">source </w:t>
+      </w:r>
+      <w:r>
+        <w:rPr>
+          <w:rFonts w:asciiTheme="majorHAnsi" w:hAnsiTheme="majorHAnsi" w:cstheme="majorHAnsi"/>
+        </w:rPr>
+        <w:t xml:space="preserve">to </w:t>
+      </w:r>
+      <w:proofErr w:type="spellStart"/>
+      <w:r>
+        <w:rPr>
+          <w:rFonts w:asciiTheme="majorHAnsi" w:hAnsiTheme="majorHAnsi" w:cstheme="majorHAnsi"/>
+          <w:b/>
+        </w:rPr>
+        <w:t>dest</w:t>
+      </w:r>
+      <w:proofErr w:type="spellEnd"/>
+      <w:r>
+        <w:rPr>
+          <w:rFonts w:asciiTheme="majorHAnsi" w:hAnsiTheme="majorHAnsi" w:cstheme="majorHAnsi"/>
+          <w:b/>
+        </w:rPr>
+        <w:t xml:space="preserve"> </w:t>
+      </w:r>
+      <w:r>
+        <w:rPr>
+          <w:rFonts w:asciiTheme="majorHAnsi" w:hAnsiTheme="majorHAnsi" w:cstheme="majorHAnsi"/>
+        </w:rPr>
+        <w:t>(</w:t>
+      </w:r>
+      <w:proofErr w:type="spellStart"/>
+      <w:r>
+        <w:rPr>
+          <w:rFonts w:asciiTheme="majorHAnsi" w:hAnsiTheme="majorHAnsi" w:cstheme="majorHAnsi"/>
+        </w:rPr>
+        <w:t>currentPosition</w:t>
+      </w:r>
+      <w:proofErr w:type="spellEnd"/>
+      <w:r>
+        <w:rPr>
+          <w:rFonts w:asciiTheme="majorHAnsi" w:hAnsiTheme="majorHAnsi" w:cstheme="majorHAnsi"/>
+        </w:rPr>
+        <w:t xml:space="preserve"> to </w:t>
+      </w:r>
+      <w:proofErr w:type="spellStart"/>
+      <w:r>
+        <w:rPr>
+          <w:rFonts w:asciiTheme="majorHAnsi" w:hAnsiTheme="majorHAnsi" w:cstheme="majorHAnsi"/>
+        </w:rPr>
+        <w:t>nextPosition</w:t>
+      </w:r>
+      <w:proofErr w:type="spellEnd"/>
+      <w:r>
+        <w:rPr>
+          <w:rFonts w:asciiTheme="majorHAnsi" w:hAnsiTheme="majorHAnsi" w:cstheme="majorHAnsi"/>
+        </w:rPr>
+        <w:t>)/</w:t>
+      </w:r>
+    </w:p>
+    <w:p>
+      <w:pPr>
+        <w:pStyle w:val="ListParagraph"/>
+        <w:numPr>
+          <w:ilvl w:val="0"/>
+          <w:numId w:val="8"/>
+        </w:numPr>
+        <w:rPr>
+          <w:rFonts w:asciiTheme="majorHAnsi" w:hAnsiTheme="majorHAnsi" w:cstheme="majorHAnsi"/>
+        </w:rPr>
+      </w:pPr>
+      <w:r>
+        <w:rPr>
+          <w:rFonts w:asciiTheme="majorHAnsi" w:hAnsiTheme="majorHAnsi" w:cstheme="majorHAnsi"/>
+        </w:rPr>
+        <w:t xml:space="preserve">Move n-1 disks from </w:t>
+      </w:r>
+      <w:r>
+        <w:rPr>
+          <w:rFonts w:asciiTheme="majorHAnsi" w:hAnsiTheme="majorHAnsi" w:cstheme="majorHAnsi"/>
+          <w:b/>
+        </w:rPr>
+        <w:t xml:space="preserve">aux </w:t>
+      </w:r>
+      <w:r>
+        <w:rPr>
+          <w:rFonts w:asciiTheme="majorHAnsi" w:hAnsiTheme="majorHAnsi" w:cstheme="majorHAnsi"/>
+        </w:rPr>
+        <w:t xml:space="preserve">to </w:t>
+      </w:r>
+      <w:proofErr w:type="spellStart"/>
+      <w:r>
+        <w:rPr>
+          <w:rFonts w:asciiTheme="majorHAnsi" w:hAnsiTheme="majorHAnsi" w:cstheme="majorHAnsi"/>
+          <w:b/>
+        </w:rPr>
+        <w:t>dest</w:t>
+      </w:r>
+      <w:proofErr w:type="spellEnd"/>
+      <w:r>
+        <w:rPr>
+          <w:rFonts w:asciiTheme="majorHAnsi" w:hAnsiTheme="majorHAnsi" w:cstheme="majorHAnsi"/>
+          <w:b/>
+        </w:rPr>
+        <w:t xml:space="preserve"> </w:t>
+      </w:r>
+      <w:r>
+        <w:rPr>
+          <w:rFonts w:asciiTheme="majorHAnsi" w:hAnsiTheme="majorHAnsi" w:cstheme="majorHAnsi"/>
+        </w:rPr>
+        <w:t>(</w:t>
+      </w:r>
+      <w:proofErr w:type="spellStart"/>
+      <w:r>
+        <w:rPr>
+          <w:rFonts w:asciiTheme="majorHAnsi" w:hAnsiTheme="majorHAnsi" w:cstheme="majorHAnsi"/>
+        </w:rPr>
+        <w:t>midPillar</w:t>
+      </w:r>
+      <w:proofErr w:type="spellEnd"/>
+      <w:r>
+        <w:rPr>
+          <w:rFonts w:asciiTheme="majorHAnsi" w:hAnsiTheme="majorHAnsi" w:cstheme="majorHAnsi"/>
+        </w:rPr>
+        <w:t xml:space="preserve"> to </w:t>
+      </w:r>
+      <w:proofErr w:type="spellStart"/>
+      <w:r>
+        <w:rPr>
+          <w:rFonts w:asciiTheme="majorHAnsi" w:hAnsiTheme="majorHAnsi" w:cstheme="majorHAnsi"/>
+        </w:rPr>
+        <w:t>nextPosition</w:t>
+      </w:r>
+      <w:proofErr w:type="spellEnd"/>
+      <w:r>
+        <w:rPr>
+          <w:rFonts w:asciiTheme="majorHAnsi" w:hAnsiTheme="majorHAnsi" w:cstheme="majorHAnsi"/>
+        </w:rPr>
+        <w:t>).</w:t>
+      </w:r>
+    </w:p>
+    <w:p>
+      <w:pPr>
+        <w:rPr>
+          <w:rFonts w:asciiTheme="majorHAnsi" w:hAnsiTheme="majorHAnsi" w:cstheme="majorHAnsi"/>
+        </w:rPr>
+      </w:pPr>
+      <w:r>
+        <w:rPr>
+          <w:rFonts w:asciiTheme="majorHAnsi" w:hAnsiTheme="majorHAnsi" w:cstheme="majorHAnsi"/>
+        </w:rPr>
+        <w:t xml:space="preserve">These steps are displayed in my code as comments. </w:t>
+      </w:r>
+    </w:p>
+    <w:p>
+      <w:pPr>
+        <w:rPr>
+          <w:rFonts w:asciiTheme="majorHAnsi" w:hAnsiTheme="majorHAnsi" w:cstheme="majorHAnsi"/>
+        </w:rPr>
+      </w:pPr>
+      <w:r>
+        <w:rPr>
+          <w:rFonts w:asciiTheme="majorHAnsi" w:hAnsiTheme="majorHAnsi" w:cstheme="majorHAnsi"/>
+        </w:rPr>
+        <w:t>This was the pseudo-code I have used:</w:t>
+      </w:r>
+    </w:p>
+    <w:p>
+      <w:pPr>
+        <w:pStyle w:val="NoSpacing"/>
+      </w:pPr>
+      <w:r>
+        <w:rPr>
+          <w:noProof/>
+        </w:rPr>
+        <w:drawing>
+          <wp:inline distT="0" distB="0" distL="0" distR="0" wp14:anchorId="519D1FC3" wp14:editId="6471CE57">
+            <wp:extent cx="5731510" cy="2144395"/>
+            <wp:effectExtent l="0" t="0" r="2540" b="8255"/>
+            <wp:docPr id="26" name="Picture 26"/>
+            <wp:cNvGraphicFramePr>
+              <a:graphicFrameLocks xmlns:a="http://schemas.openxmlformats.org/drawingml/2006/main" noChangeAspect="1"/>
+            </wp:cNvGraphicFramePr>
+            <a:graphic xmlns:a="http://schemas.openxmlformats.org/drawingml/2006/main">
+              <a:graphicData uri="http://schemas.openxmlformats.org/drawingml/2006/picture">
+                <pic:pic xmlns:pic="http://schemas.openxmlformats.org/drawingml/2006/picture">
+                  <pic:nvPicPr>
+                    <pic:cNvPr id="1" name=""/>
+                    <pic:cNvPicPr/>
+                  </pic:nvPicPr>
+                  <pic:blipFill>
+                    <a:blip r:embed="rId17"/>
+                    <a:stretch>
+                      <a:fillRect/>
+                    </a:stretch>
+                  </pic:blipFill>
+                  <pic:spPr>
+                    <a:xfrm>
+                      <a:off x="0" y="0"/>
+                      <a:ext cx="5731510" cy="2144395"/>
+                    </a:xfrm>
+                    <a:prstGeom prst="rect">
+                      <a:avLst/>
+                    </a:prstGeom>
+                  </pic:spPr>
+                </pic:pic>
+              </a:graphicData>
+            </a:graphic>
+          </wp:inline>
+        </w:drawing>
+      </w:r>
+    </w:p>
+    <w:p>
+      <w:pPr>
+        <w:pStyle w:val="NoSpacing"/>
+        <w:jc w:val="center"/>
+        <w:rPr>
+          <w:rFonts w:asciiTheme="majorHAnsi" w:hAnsiTheme="majorHAnsi" w:cstheme="majorHAnsi"/>
+        </w:rPr>
+      </w:pPr>
+      <w:r>
+        <w:rPr>
+          <w:rFonts w:asciiTheme="majorHAnsi" w:hAnsiTheme="majorHAnsi" w:cstheme="majorHAnsi"/>
+        </w:rPr>
+        <w:t xml:space="preserve">Source: </w:t>
+      </w:r>
+      <w:hyperlink r:id="rId18" w:history="1">
+        <w:r>
+          <w:rPr>
+            <w:rStyle w:val="Hyperlink"/>
+            <w:rFonts w:asciiTheme="majorHAnsi" w:hAnsiTheme="majorHAnsi" w:cstheme="majorHAnsi"/>
+          </w:rPr>
+          <w:t>https://www.tutorialspoint.com/data_structures_algorithms/tower_of_hanoi.html</w:t>
+        </w:r>
+      </w:hyperlink>
+    </w:p>
+    <w:p>
+      <w:pPr>
+        <w:pStyle w:val="NoSpacing"/>
+        <w:jc w:val="center"/>
+        <w:rPr>
+          <w:rFonts w:asciiTheme="majorHAnsi" w:hAnsiTheme="majorHAnsi" w:cstheme="majorHAnsi"/>
+        </w:rPr>
+      </w:pPr>
+      <w:bookmarkStart w:id="5" w:name="_GoBack"/>
+      <w:bookmarkEnd w:id="5"/>
+    </w:p>
+    <w:p>
+      <w:pPr>
+        <w:rPr>
+          <w:rFonts w:asciiTheme="majorHAnsi" w:hAnsiTheme="majorHAnsi" w:cstheme="majorHAnsi"/>
+        </w:rPr>
+      </w:pPr>
+    </w:p>
+    <w:p>
       <w:r>
         <w:br w:type="page"/>
       </w:r>
     </w:p>
-    <w:bookmarkStart w:id="5" w:name="_Toc3935233"/>
+    <w:bookmarkStart w:id="6" w:name="_Toc3935233"/>
     <w:p>
       <w:pPr>
         <w:pStyle w:val="Heading1"/>
@@ -2799,7 +4749,7 @@
         </w:rPr>
         <w:t>s and References</w:t>
       </w:r>
-      <w:bookmarkEnd w:id="5"/>
+      <w:bookmarkEnd w:id="6"/>
     </w:p>
     <w:p>
       <w:pPr>
@@ -2812,7 +4762,7 @@
     <w:p>
       <w:pPr>
         <w:sectPr>
-          <w:footerReference w:type="default" r:id="rId10"/>
+          <w:footerReference w:type="default" r:id="rId19"/>
           <w:pgSz w:w="11906" w:h="16838"/>
           <w:pgMar w:top="1440" w:right="1440" w:bottom="1440" w:left="1440" w:header="708" w:footer="708" w:gutter="0"/>
           <w:pgNumType w:start="0"/>
@@ -2821,6 +4771,7 @@
         </w:sectPr>
       </w:pPr>
     </w:p>
+    <w:bookmarkStart w:id="7" w:name="_Toc3935234"/>
     <w:p>
       <w:pPr>
         <w:pStyle w:val="Heading1"/>
@@ -2829,7 +4780,6 @@
           <w:color w:val="FFFFFF" w:themeColor="background1"/>
         </w:rPr>
       </w:pPr>
-      <w:bookmarkStart w:id="6" w:name="_Toc3935234"/>
       <w:r>
         <w:rPr>
           <w:noProof/>
@@ -2914,7 +4864,7 @@
         </w:rPr>
         <w:t>Self-assess</w:t>
       </w:r>
-      <w:bookmarkEnd w:id="6"/>
+      <w:bookmarkEnd w:id="7"/>
       <w:r>
         <w:rPr>
           <w:color w:val="FFFFFF" w:themeColor="background1"/>
@@ -2938,7 +4888,6 @@
         <w:tblCellMar>
           <w:top w:w="32" w:type="dxa"/>
           <w:left w:w="90" w:type="dxa"/>
-          <w:bottom w:w="0" w:type="dxa"/>
           <w:right w:w="86" w:type="dxa"/>
         </w:tblCellMar>
         <w:tblLook w:val="04A0" w:firstRow="1" w:lastRow="0" w:firstColumn="1" w:lastColumn="0" w:noHBand="0" w:noVBand="1"/>
@@ -3660,11 +5609,33 @@
           <w:rFonts w:asciiTheme="majorHAnsi" w:hAnsiTheme="majorHAnsi" w:cstheme="majorHAnsi"/>
         </w:rPr>
       </w:pPr>
-      <w:r>
-        <w:rPr>
-          <w:rFonts w:asciiTheme="majorHAnsi" w:hAnsiTheme="majorHAnsi" w:cstheme="majorHAnsi"/>
-        </w:rPr>
-        <w:t>SourceTree keeps track of my version control of Towers of Hanoi and our team project “Zeeminmin”.</w:t>
+      <w:proofErr w:type="spellStart"/>
+      <w:r>
+        <w:rPr>
+          <w:rFonts w:asciiTheme="majorHAnsi" w:hAnsiTheme="majorHAnsi" w:cstheme="majorHAnsi"/>
+        </w:rPr>
+        <w:t>SourceTree</w:t>
+      </w:r>
+      <w:proofErr w:type="spellEnd"/>
+      <w:r>
+        <w:rPr>
+          <w:rFonts w:asciiTheme="majorHAnsi" w:hAnsiTheme="majorHAnsi" w:cstheme="majorHAnsi"/>
+        </w:rPr>
+        <w:t xml:space="preserve"> keeps track of my version control of Towers of Hanoi and our team project “</w:t>
+      </w:r>
+      <w:proofErr w:type="spellStart"/>
+      <w:r>
+        <w:rPr>
+          <w:rFonts w:asciiTheme="majorHAnsi" w:hAnsiTheme="majorHAnsi" w:cstheme="majorHAnsi"/>
+        </w:rPr>
+        <w:t>Zeeminmin</w:t>
+      </w:r>
+      <w:proofErr w:type="spellEnd"/>
+      <w:r>
+        <w:rPr>
+          <w:rFonts w:asciiTheme="majorHAnsi" w:hAnsiTheme="majorHAnsi" w:cstheme="majorHAnsi"/>
+        </w:rPr>
+        <w:t>”.</w:t>
       </w:r>
     </w:p>
     <w:p>
@@ -3847,8 +5818,6 @@
         </w:rPr>
         <w:t>).</w:t>
       </w:r>
-      <w:bookmarkStart w:id="7" w:name="_GoBack"/>
-      <w:bookmarkEnd w:id="7"/>
     </w:p>
     <w:p>
       <w:pPr>
@@ -4168,7 +6137,7 @@
           <w:rPr>
             <w:noProof/>
           </w:rPr>
-          <w:t>8</w:t>
+          <w:t>9</w:t>
         </w:r>
         <w:r>
           <w:rPr>
@@ -4495,6 +6464,92 @@
     </w:lvl>
   </w:abstractNum>
   <w:abstractNum w:abstractNumId="3" w15:restartNumberingAfterBreak="0">
+    <w:nsid w:val="26D56DD1"/>
+    <w:multiLevelType w:val="hybridMultilevel"/>
+    <w:tmpl w:val="93B2AEB2"/>
+    <w:lvl w:ilvl="0" w:tplc="0809000F">
+      <w:start w:val="1"/>
+      <w:numFmt w:val="decimal"/>
+      <w:lvlText w:val="%1."/>
+      <w:lvlJc w:val="left"/>
+      <w:pPr>
+        <w:ind w:left="720" w:hanging="360"/>
+      </w:pPr>
+    </w:lvl>
+    <w:lvl w:ilvl="1" w:tplc="08090019" w:tentative="1">
+      <w:start w:val="1"/>
+      <w:numFmt w:val="lowerLetter"/>
+      <w:lvlText w:val="%2."/>
+      <w:lvlJc w:val="left"/>
+      <w:pPr>
+        <w:ind w:left="1440" w:hanging="360"/>
+      </w:pPr>
+    </w:lvl>
+    <w:lvl w:ilvl="2" w:tplc="0809001B" w:tentative="1">
+      <w:start w:val="1"/>
+      <w:numFmt w:val="lowerRoman"/>
+      <w:lvlText w:val="%3."/>
+      <w:lvlJc w:val="right"/>
+      <w:pPr>
+        <w:ind w:left="2160" w:hanging="180"/>
+      </w:pPr>
+    </w:lvl>
+    <w:lvl w:ilvl="3" w:tplc="0809000F" w:tentative="1">
+      <w:start w:val="1"/>
+      <w:numFmt w:val="decimal"/>
+      <w:lvlText w:val="%4."/>
+      <w:lvlJc w:val="left"/>
+      <w:pPr>
+        <w:ind w:left="2880" w:hanging="360"/>
+      </w:pPr>
+    </w:lvl>
+    <w:lvl w:ilvl="4" w:tplc="08090019" w:tentative="1">
+      <w:start w:val="1"/>
+      <w:numFmt w:val="lowerLetter"/>
+      <w:lvlText w:val="%5."/>
+      <w:lvlJc w:val="left"/>
+      <w:pPr>
+        <w:ind w:left="3600" w:hanging="360"/>
+      </w:pPr>
+    </w:lvl>
+    <w:lvl w:ilvl="5" w:tplc="0809001B" w:tentative="1">
+      <w:start w:val="1"/>
+      <w:numFmt w:val="lowerRoman"/>
+      <w:lvlText w:val="%6."/>
+      <w:lvlJc w:val="right"/>
+      <w:pPr>
+        <w:ind w:left="4320" w:hanging="180"/>
+      </w:pPr>
+    </w:lvl>
+    <w:lvl w:ilvl="6" w:tplc="0809000F" w:tentative="1">
+      <w:start w:val="1"/>
+      <w:numFmt w:val="decimal"/>
+      <w:lvlText w:val="%7."/>
+      <w:lvlJc w:val="left"/>
+      <w:pPr>
+        <w:ind w:left="5040" w:hanging="360"/>
+      </w:pPr>
+    </w:lvl>
+    <w:lvl w:ilvl="7" w:tplc="08090019" w:tentative="1">
+      <w:start w:val="1"/>
+      <w:numFmt w:val="lowerLetter"/>
+      <w:lvlText w:val="%8."/>
+      <w:lvlJc w:val="left"/>
+      <w:pPr>
+        <w:ind w:left="5760" w:hanging="360"/>
+      </w:pPr>
+    </w:lvl>
+    <w:lvl w:ilvl="8" w:tplc="0809001B" w:tentative="1">
+      <w:start w:val="1"/>
+      <w:numFmt w:val="lowerRoman"/>
+      <w:lvlText w:val="%9."/>
+      <w:lvlJc w:val="right"/>
+      <w:pPr>
+        <w:ind w:left="6480" w:hanging="180"/>
+      </w:pPr>
+    </w:lvl>
+  </w:abstractNum>
+  <w:abstractNum w:abstractNumId="4" w15:restartNumberingAfterBreak="0">
     <w:nsid w:val="38DA5165"/>
     <w:multiLevelType w:val="hybridMultilevel"/>
     <w:tmpl w:val="D338CC2A"/>
@@ -4607,7 +6662,7 @@
       </w:rPr>
     </w:lvl>
   </w:abstractNum>
-  <w:abstractNum w:abstractNumId="4" w15:restartNumberingAfterBreak="0">
+  <w:abstractNum w:abstractNumId="5" w15:restartNumberingAfterBreak="0">
     <w:nsid w:val="4FE962CB"/>
     <w:multiLevelType w:val="hybridMultilevel"/>
     <w:tmpl w:val="C128AD0C"/>
@@ -4720,7 +6775,7 @@
       </w:rPr>
     </w:lvl>
   </w:abstractNum>
-  <w:abstractNum w:abstractNumId="5" w15:restartNumberingAfterBreak="0">
+  <w:abstractNum w:abstractNumId="6" w15:restartNumberingAfterBreak="0">
     <w:nsid w:val="6E99328A"/>
     <w:multiLevelType w:val="hybridMultilevel"/>
     <w:tmpl w:val="3104C578"/>
@@ -4833,7 +6888,7 @@
       </w:rPr>
     </w:lvl>
   </w:abstractNum>
-  <w:abstractNum w:abstractNumId="6" w15:restartNumberingAfterBreak="0">
+  <w:abstractNum w:abstractNumId="7" w15:restartNumberingAfterBreak="0">
     <w:nsid w:val="76237A60"/>
     <w:multiLevelType w:val="hybridMultilevel"/>
     <w:tmpl w:val="19BECFCC"/>
@@ -4947,16 +7002,16 @@
     </w:lvl>
   </w:abstractNum>
   <w:num w:numId="1">
-    <w:abstractNumId w:val="3"/>
+    <w:abstractNumId w:val="4"/>
   </w:num>
   <w:num w:numId="2">
-    <w:abstractNumId w:val="4"/>
+    <w:abstractNumId w:val="5"/>
   </w:num>
   <w:num w:numId="3">
     <w:abstractNumId w:val="2"/>
   </w:num>
   <w:num w:numId="4">
-    <w:abstractNumId w:val="5"/>
+    <w:abstractNumId w:val="6"/>
   </w:num>
   <w:num w:numId="5">
     <w:abstractNumId w:val="1"/>
@@ -4965,7 +7020,10 @@
     <w:abstractNumId w:val="0"/>
   </w:num>
   <w:num w:numId="7">
-    <w:abstractNumId w:val="6"/>
+    <w:abstractNumId w:val="7"/>
+  </w:num>
+  <w:num w:numId="8">
+    <w:abstractNumId w:val="3"/>
   </w:num>
 </w:numbering>
 </file>
@@ -5410,6 +7468,7 @@
   <w:style w:type="character" w:default="1" w:styleId="DefaultParagraphFont">
     <w:name w:val="Default Paragraph Font"/>
     <w:uiPriority w:val="1"/>
+    <w:semiHidden/>
     <w:unhideWhenUsed/>
   </w:style>
   <w:style w:type="table" w:default="1" w:styleId="TableNormal">
@@ -5583,6 +7642,105 @@
         <w:right w:w="0" w:type="dxa"/>
       </w:tblCellMar>
     </w:tblPr>
+  </w:style>
+  <w:style w:type="character" w:customStyle="1" w:styleId="hljs-keyword">
+    <w:name w:val="hljs-keyword"/>
+    <w:basedOn w:val="DefaultParagraphFont"/>
+    <w:rsid w:val="00FE6098"/>
+  </w:style>
+  <w:style w:type="character" w:customStyle="1" w:styleId="hljs-string">
+    <w:name w:val="hljs-string"/>
+    <w:basedOn w:val="DefaultParagraphFont"/>
+    <w:rsid w:val="00FE6098"/>
+  </w:style>
+  <w:style w:type="paragraph" w:styleId="HTMLPreformatted">
+    <w:name w:val="HTML Preformatted"/>
+    <w:basedOn w:val="Normal"/>
+    <w:link w:val="HTMLPreformattedChar"/>
+    <w:uiPriority w:val="99"/>
+    <w:unhideWhenUsed/>
+    <w:rsid w:val="005818F7"/>
+    <w:pPr>
+      <w:tabs>
+        <w:tab w:val="left" w:pos="916"/>
+        <w:tab w:val="left" w:pos="1832"/>
+        <w:tab w:val="left" w:pos="2748"/>
+        <w:tab w:val="left" w:pos="3664"/>
+        <w:tab w:val="left" w:pos="4580"/>
+        <w:tab w:val="left" w:pos="5496"/>
+        <w:tab w:val="left" w:pos="6412"/>
+        <w:tab w:val="left" w:pos="7328"/>
+        <w:tab w:val="left" w:pos="8244"/>
+        <w:tab w:val="left" w:pos="9160"/>
+        <w:tab w:val="left" w:pos="10076"/>
+        <w:tab w:val="left" w:pos="10992"/>
+        <w:tab w:val="left" w:pos="11908"/>
+        <w:tab w:val="left" w:pos="12824"/>
+        <w:tab w:val="left" w:pos="13740"/>
+        <w:tab w:val="left" w:pos="14656"/>
+      </w:tabs>
+      <w:spacing w:after="0" w:line="240" w:lineRule="auto"/>
+    </w:pPr>
+    <w:rPr>
+      <w:rFonts w:ascii="Courier New" w:eastAsia="Times New Roman" w:hAnsi="Courier New" w:cs="Courier New"/>
+      <w:sz w:val="20"/>
+      <w:szCs w:val="20"/>
+    </w:rPr>
+  </w:style>
+  <w:style w:type="character" w:customStyle="1" w:styleId="HTMLPreformattedChar">
+    <w:name w:val="HTML Preformatted Char"/>
+    <w:basedOn w:val="DefaultParagraphFont"/>
+    <w:link w:val="HTMLPreformatted"/>
+    <w:uiPriority w:val="99"/>
+    <w:rsid w:val="005818F7"/>
+    <w:rPr>
+      <w:rFonts w:ascii="Courier New" w:eastAsia="Times New Roman" w:hAnsi="Courier New" w:cs="Courier New"/>
+      <w:sz w:val="20"/>
+      <w:szCs w:val="20"/>
+    </w:rPr>
+  </w:style>
+  <w:style w:type="character" w:customStyle="1" w:styleId="pln">
+    <w:name w:val="pln"/>
+    <w:basedOn w:val="DefaultParagraphFont"/>
+    <w:rsid w:val="00506CED"/>
+  </w:style>
+  <w:style w:type="character" w:customStyle="1" w:styleId="typ">
+    <w:name w:val="typ"/>
+    <w:basedOn w:val="DefaultParagraphFont"/>
+    <w:rsid w:val="00506CED"/>
+  </w:style>
+  <w:style w:type="character" w:customStyle="1" w:styleId="pun">
+    <w:name w:val="pun"/>
+    <w:basedOn w:val="DefaultParagraphFont"/>
+    <w:rsid w:val="00506CED"/>
+  </w:style>
+  <w:style w:type="character" w:customStyle="1" w:styleId="lit">
+    <w:name w:val="lit"/>
+    <w:basedOn w:val="DefaultParagraphFont"/>
+    <w:rsid w:val="00506CED"/>
+  </w:style>
+  <w:style w:type="character" w:customStyle="1" w:styleId="kwd">
+    <w:name w:val="kwd"/>
+    <w:basedOn w:val="DefaultParagraphFont"/>
+    <w:rsid w:val="00506CED"/>
+  </w:style>
+  <w:style w:type="character" w:customStyle="1" w:styleId="com">
+    <w:name w:val="com"/>
+    <w:basedOn w:val="DefaultParagraphFont"/>
+    <w:rsid w:val="00506CED"/>
+  </w:style>
+  <w:style w:type="character" w:styleId="HTMLCode">
+    <w:name w:val="HTML Code"/>
+    <w:basedOn w:val="DefaultParagraphFont"/>
+    <w:uiPriority w:val="99"/>
+    <w:semiHidden/>
+    <w:unhideWhenUsed/>
+    <w:rsid w:val="00506CED"/>
+    <w:rPr>
+      <w:rFonts w:ascii="Courier New" w:eastAsia="Times New Roman" w:hAnsi="Courier New" w:cs="Courier New"/>
+      <w:sz w:val="20"/>
+      <w:szCs w:val="20"/>
+    </w:rPr>
   </w:style>
 </w:styles>
 </file>
@@ -5853,7 +8011,7 @@
 </file>
 
 <file path=customXml/itemProps1.xml><?xml version="1.0" encoding="utf-8"?>
-<ds:datastoreItem xmlns:ds="http://schemas.openxmlformats.org/officeDocument/2006/customXml" ds:itemID="{90571556-C432-4BDD-A45E-292DB48E6762}">
+<ds:datastoreItem xmlns:ds="http://schemas.openxmlformats.org/officeDocument/2006/customXml" ds:itemID="{CDF46DE1-5D31-4FD7-87A8-3E40E60F7B64}">
   <ds:schemaRefs>
     <ds:schemaRef ds:uri="http://schemas.openxmlformats.org/officeDocument/2006/bibliography"/>
   </ds:schemaRefs>

</xml_diff>

<commit_message>
Towers of Hanoi document updated.
</commit_message>
<xml_diff>
--- a/500746763_Jenny_Sun_Audit2_Towers_of_Hanoi.docx
+++ b/500746763_Jenny_Sun_Audit2_Towers_of_Hanoi.docx
@@ -685,8 +685,13 @@
                               <w:t xml:space="preserve"> </w:t>
                             </w:r>
                             <w:r>
-                              <w:t>A van der Meulen</w:t>
+                              <w:t xml:space="preserve">A van der </w:t>
                             </w:r>
+                            <w:proofErr w:type="spellStart"/>
+                            <w:r>
+                              <w:t>Meulen</w:t>
+                            </w:r>
+                            <w:proofErr w:type="spellEnd"/>
                           </w:p>
                           <w:p>
                             <w:pPr>
@@ -694,8 +699,13 @@
                               <w:jc w:val="center"/>
                             </w:pPr>
                             <w:r>
-                              <w:t>J. van Oerle</w:t>
+                              <w:t xml:space="preserve">J. van </w:t>
                             </w:r>
+                            <w:proofErr w:type="spellStart"/>
+                            <w:r>
+                              <w:t>Oerle</w:t>
+                            </w:r>
+                            <w:proofErr w:type="spellEnd"/>
                           </w:p>
                           <w:p>
                             <w:pPr>
@@ -712,8 +722,21 @@
                               <w:jc w:val="center"/>
                             </w:pPr>
                             <w:r>
-                              <w:t>B. W. Pijls-van Kooten</w:t>
+                              <w:t xml:space="preserve">B. W. </w:t>
                             </w:r>
+                            <w:proofErr w:type="spellStart"/>
+                            <w:r>
+                              <w:t>Pijls</w:t>
+                            </w:r>
+                            <w:proofErr w:type="spellEnd"/>
+                            <w:r>
+                              <w:t xml:space="preserve">-van </w:t>
+                            </w:r>
+                            <w:proofErr w:type="spellStart"/>
+                            <w:r>
+                              <w:t>Kooten</w:t>
+                            </w:r>
+                            <w:proofErr w:type="spellEnd"/>
                           </w:p>
                           <w:p>
                             <w:pPr>
@@ -869,8 +892,13 @@
                         <w:t xml:space="preserve"> </w:t>
                       </w:r>
                       <w:r>
-                        <w:t>A van der Meulen</w:t>
+                        <w:t xml:space="preserve">A van der </w:t>
                       </w:r>
+                      <w:proofErr w:type="spellStart"/>
+                      <w:r>
+                        <w:t>Meulen</w:t>
+                      </w:r>
+                      <w:proofErr w:type="spellEnd"/>
                     </w:p>
                     <w:p>
                       <w:pPr>
@@ -878,8 +906,13 @@
                         <w:jc w:val="center"/>
                       </w:pPr>
                       <w:r>
-                        <w:t>J. van Oerle</w:t>
+                        <w:t xml:space="preserve">J. van </w:t>
                       </w:r>
+                      <w:proofErr w:type="spellStart"/>
+                      <w:r>
+                        <w:t>Oerle</w:t>
+                      </w:r>
+                      <w:proofErr w:type="spellEnd"/>
                     </w:p>
                     <w:p>
                       <w:pPr>
@@ -896,8 +929,21 @@
                         <w:jc w:val="center"/>
                       </w:pPr>
                       <w:r>
-                        <w:t>B. W. Pijls-van Kooten</w:t>
+                        <w:t xml:space="preserve">B. W. </w:t>
                       </w:r>
+                      <w:proofErr w:type="spellStart"/>
+                      <w:r>
+                        <w:t>Pijls</w:t>
+                      </w:r>
+                      <w:proofErr w:type="spellEnd"/>
+                      <w:r>
+                        <w:t xml:space="preserve">-van </w:t>
+                      </w:r>
+                      <w:proofErr w:type="spellStart"/>
+                      <w:r>
+                        <w:t>Kooten</w:t>
+                      </w:r>
+                      <w:proofErr w:type="spellEnd"/>
                     </w:p>
                     <w:p>
                       <w:pPr>
@@ -1083,13 +1129,29 @@
         <w:jc w:val="center"/>
       </w:pPr>
       <w:r>
-        <w:t xml:space="preserve">The Towers of Hanoi problem is a mathematical puzzle (or game) invented by the French mathematician Édouard Lucas in 1883. It exists of three rods and a number of </w:t>
+        <w:t xml:space="preserve">The Towers of Hanoi problem is a mathematical puzzle (or game) invented by the French mathematician </w:t>
+      </w:r>
+      <w:proofErr w:type="spellStart"/>
+      <w:r>
+        <w:t>Édouard</w:t>
+      </w:r>
+      <w:proofErr w:type="spellEnd"/>
+      <w:r>
+        <w:t xml:space="preserve"> Lucas in 1883. It exists of three rods and a number of </w:t>
       </w:r>
       <w:r>
         <w:t>disk</w:t>
       </w:r>
       <w:r>
-        <w:t xml:space="preserve">s of different dizes which can slide onto any rod. The goal is to move the tower of </w:t>
+        <w:t xml:space="preserve">s of different </w:t>
+      </w:r>
+      <w:proofErr w:type="spellStart"/>
+      <w:r>
+        <w:t>dizes</w:t>
+      </w:r>
+      <w:proofErr w:type="spellEnd"/>
+      <w:r>
+        <w:t xml:space="preserve"> which can slide onto any rod. The goal is to move the tower of </w:t>
       </w:r>
       <w:r>
         <w:t>disk</w:t>
@@ -1824,6 +1886,7 @@
         <w:br w:type="page"/>
       </w:r>
     </w:p>
+    <w:bookmarkStart w:id="1" w:name="_Toc3935229"/>
     <w:p>
       <w:pPr>
         <w:pStyle w:val="Heading1"/>
@@ -1832,7 +1895,6 @@
           <w:color w:val="FFFFFF" w:themeColor="background1"/>
         </w:rPr>
       </w:pPr>
-      <w:bookmarkStart w:id="1" w:name="_Toc3935229"/>
       <w:r>
         <w:rPr>
           <w:noProof/>
@@ -2370,7 +2432,6 @@
         <w:pStyle w:val="ListParagraph"/>
       </w:pPr>
     </w:p>
-    <w:bookmarkStart w:id="2" w:name="_Toc3935230"/>
     <w:p>
       <w:pPr>
         <w:pStyle w:val="Heading1"/>
@@ -2379,6 +2440,7 @@
           <w:color w:val="FFFFFF" w:themeColor="background1"/>
         </w:rPr>
       </w:pPr>
+      <w:bookmarkStart w:id="2" w:name="_Toc3935230"/>
       <w:r>
         <w:rPr>
           <w:noProof/>
@@ -2388,7 +2450,7 @@
         <mc:AlternateContent>
           <mc:Choice Requires="wps">
             <w:drawing>
-              <wp:anchor distT="0" distB="0" distL="114300" distR="114300" simplePos="0" relativeHeight="251815936" behindDoc="1" locked="0" layoutInCell="1" allowOverlap="1" wp14:anchorId="29C853FB" wp14:editId="054A9EB3">
+              <wp:anchor distT="0" distB="0" distL="114300" distR="114300" simplePos="0" relativeHeight="251815936" behindDoc="1" locked="0" layoutInCell="1" allowOverlap="1" wp14:anchorId="57912846" wp14:editId="76C2E543">
                 <wp:simplePos x="0" y="0"/>
                 <wp:positionH relativeFrom="margin">
                   <wp:posOffset>0</wp:posOffset>
@@ -2450,7 +2512,7 @@
           </mc:Choice>
           <mc:Fallback>
             <w:pict>
-              <v:rect w14:anchorId="3145B228" id="Rectangle 257" o:spid="_x0000_s1026" style="position:absolute;margin-left:0;margin-top:-4.05pt;width:449.8pt;height:28.3pt;z-index:-251500544;visibility:visible;mso-wrap-style:square;mso-width-percent:0;mso-wrap-distance-left:9pt;mso-wrap-distance-top:0;mso-wrap-distance-right:9pt;mso-wrap-distance-bottom:0;mso-position-horizontal:absolute;mso-position-horizontal-relative:margin;mso-position-vertical:absolute;mso-position-vertical-relative:text;mso-width-percent:0;mso-width-relative:margin;v-text-anchor:middle" o:gfxdata="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" fillcolor="black [3200]" stroked="f" strokeweight="1pt">
+              <v:rect w14:anchorId="73FC5F3D" id="Rectangle 257" o:spid="_x0000_s1026" style="position:absolute;margin-left:0;margin-top:-4.05pt;width:449.8pt;height:28.3pt;z-index:-251500544;visibility:visible;mso-wrap-style:square;mso-width-percent:0;mso-wrap-distance-left:9pt;mso-wrap-distance-top:0;mso-wrap-distance-right:9pt;mso-wrap-distance-bottom:0;mso-position-horizontal:absolute;mso-position-horizontal-relative:margin;mso-position-vertical:absolute;mso-position-vertical-relative:text;mso-width-percent:0;mso-width-relative:margin;v-text-anchor:middle" o:gfxdata="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" fillcolor="black [3200]" stroked="f" strokeweight="1pt">
                 <w10:wrap anchorx="margin"/>
               </v:rect>
             </w:pict>
@@ -2469,36 +2531,1004 @@
       <w:pPr>
         <w:pStyle w:val="NoSpacing"/>
         <w:rPr>
+          <w:rFonts w:asciiTheme="majorHAnsi" w:hAnsiTheme="majorHAnsi" w:cstheme="majorHAnsi"/>
           <w:sz w:val="14"/>
         </w:rPr>
       </w:pPr>
     </w:p>
-    <w:p/>
-    <w:p/>
-    <w:p>
-      <w:r>
-        <w:br w:type="page"/>
-      </w:r>
-    </w:p>
-    <w:bookmarkStart w:id="3" w:name="_Toc3935231"/>
-    <w:p>
-      <w:pPr>
-        <w:pStyle w:val="Heading1"/>
-        <w:jc w:val="center"/>
-        <w:rPr>
-          <w:color w:val="FFFFFF" w:themeColor="background1"/>
-        </w:rPr>
-      </w:pPr>
+    <w:p>
+      <w:pPr>
+        <w:pStyle w:val="NoSpacing"/>
+        <w:rPr>
+          <w:rFonts w:asciiTheme="majorHAnsi" w:hAnsiTheme="majorHAnsi" w:cstheme="majorHAnsi"/>
+        </w:rPr>
+      </w:pPr>
+      <w:r>
+        <w:rPr>
+          <w:rFonts w:asciiTheme="majorHAnsi" w:hAnsiTheme="majorHAnsi" w:cstheme="majorHAnsi"/>
+        </w:rPr>
+        <w:t>For this assignment I have used ASCII to visually show the work of the algorithm. Having the ‘|’ symbol representing the poles in which the disk will be placed and the numbers for the order of the disks from top-down low-high. The colours are just added for more pleasure to the eyes.</w:t>
+      </w:r>
+    </w:p>
+    <w:p>
+      <w:pPr>
+        <w:pStyle w:val="NoSpacing"/>
+        <w:rPr>
+          <w:rFonts w:asciiTheme="majorHAnsi" w:hAnsiTheme="majorHAnsi" w:cstheme="majorHAnsi"/>
+        </w:rPr>
+      </w:pPr>
+    </w:p>
+    <w:p>
       <w:r>
         <w:rPr>
           <w:noProof/>
-          <w:color w:val="FF0000"/>
+        </w:rPr>
+        <w:drawing>
+          <wp:inline distT="0" distB="0" distL="0" distR="0" wp14:anchorId="69CE9520" wp14:editId="48F51B51">
+            <wp:extent cx="5731510" cy="7309485"/>
+            <wp:effectExtent l="0" t="0" r="2540" b="5715"/>
+            <wp:docPr id="1" name="Picture 1"/>
+            <wp:cNvGraphicFramePr>
+              <a:graphicFrameLocks xmlns:a="http://schemas.openxmlformats.org/drawingml/2006/main" noChangeAspect="1"/>
+            </wp:cNvGraphicFramePr>
+            <a:graphic xmlns:a="http://schemas.openxmlformats.org/drawingml/2006/main">
+              <a:graphicData uri="http://schemas.openxmlformats.org/drawingml/2006/picture">
+                <pic:pic xmlns:pic="http://schemas.openxmlformats.org/drawingml/2006/picture">
+                  <pic:nvPicPr>
+                    <pic:cNvPr id="1" name=""/>
+                    <pic:cNvPicPr/>
+                  </pic:nvPicPr>
+                  <pic:blipFill>
+                    <a:blip r:embed="rId10"/>
+                    <a:stretch>
+                      <a:fillRect/>
+                    </a:stretch>
+                  </pic:blipFill>
+                  <pic:spPr>
+                    <a:xfrm>
+                      <a:off x="0" y="0"/>
+                      <a:ext cx="5731510" cy="7309485"/>
+                    </a:xfrm>
+                    <a:prstGeom prst="rect">
+                      <a:avLst/>
+                    </a:prstGeom>
+                  </pic:spPr>
+                </pic:pic>
+              </a:graphicData>
+            </a:graphic>
+          </wp:inline>
+        </w:drawing>
+      </w:r>
+    </w:p>
+    <w:p>
+      <w:pPr>
+        <w:rPr>
+          <w:rFonts w:asciiTheme="majorHAnsi" w:hAnsiTheme="majorHAnsi" w:cstheme="majorHAnsi"/>
+        </w:rPr>
+      </w:pPr>
+      <w:r>
+        <w:rPr>
+          <w:noProof/>
+          <w:sz w:val="44"/>
         </w:rPr>
         <w:lastRenderedPageBreak/>
         <mc:AlternateContent>
           <mc:Choice Requires="wps">
             <w:drawing>
-              <wp:anchor distT="0" distB="0" distL="114300" distR="114300" simplePos="0" relativeHeight="251819008" behindDoc="1" locked="0" layoutInCell="1" allowOverlap="1" wp14:anchorId="1AB6FCB1" wp14:editId="7908C699">
+              <wp:anchor distT="0" distB="0" distL="114300" distR="114300" simplePos="0" relativeHeight="251844608" behindDoc="1" locked="0" layoutInCell="1" allowOverlap="1" wp14:anchorId="1FFFADBD" wp14:editId="2EB8E49B">
+                <wp:simplePos x="0" y="0"/>
+                <wp:positionH relativeFrom="margin">
+                  <wp:align>right</wp:align>
+                </wp:positionH>
+                <wp:positionV relativeFrom="paragraph">
+                  <wp:posOffset>542925</wp:posOffset>
+                </wp:positionV>
+                <wp:extent cx="5712431" cy="359595"/>
+                <wp:effectExtent l="0" t="0" r="3175" b="2540"/>
+                <wp:wrapNone/>
+                <wp:docPr id="12" name="Rectangle 12"/>
+                <wp:cNvGraphicFramePr/>
+                <a:graphic xmlns:a="http://schemas.openxmlformats.org/drawingml/2006/main">
+                  <a:graphicData uri="http://schemas.microsoft.com/office/word/2010/wordprocessingShape">
+                    <wps:wsp>
+                      <wps:cNvSpPr/>
+                      <wps:spPr>
+                        <a:xfrm>
+                          <a:off x="0" y="0"/>
+                          <a:ext cx="5712431" cy="359595"/>
+                        </a:xfrm>
+                        <a:prstGeom prst="rect">
+                          <a:avLst/>
+                        </a:prstGeom>
+                        <a:ln>
+                          <a:noFill/>
+                        </a:ln>
+                      </wps:spPr>
+                      <wps:style>
+                        <a:lnRef idx="2">
+                          <a:schemeClr val="dk1">
+                            <a:shade val="50000"/>
+                          </a:schemeClr>
+                        </a:lnRef>
+                        <a:fillRef idx="1">
+                          <a:schemeClr val="dk1"/>
+                        </a:fillRef>
+                        <a:effectRef idx="0">
+                          <a:schemeClr val="dk1"/>
+                        </a:effectRef>
+                        <a:fontRef idx="minor">
+                          <a:schemeClr val="lt1"/>
+                        </a:fontRef>
+                      </wps:style>
+                      <wps:bodyPr rot="0" spcFirstLastPara="0" vertOverflow="overflow" horzOverflow="overflow" vert="horz" wrap="square" lIns="91440" tIns="45720" rIns="91440" bIns="45720" numCol="1" spcCol="0" rtlCol="0" fromWordArt="0" anchor="ctr" anchorCtr="0" forceAA="0" compatLnSpc="1">
+                        <a:prstTxWarp prst="textNoShape">
+                          <a:avLst/>
+                        </a:prstTxWarp>
+                        <a:noAutofit/>
+                      </wps:bodyPr>
+                    </wps:wsp>
+                  </a:graphicData>
+                </a:graphic>
+                <wp14:sizeRelH relativeFrom="margin">
+                  <wp14:pctWidth>0</wp14:pctWidth>
+                </wp14:sizeRelH>
+              </wp:anchor>
+            </w:drawing>
+          </mc:Choice>
+          <mc:Fallback>
+            <w:pict>
+              <v:rect w14:anchorId="0B7CF486" id="Rectangle 12" o:spid="_x0000_s1026" style="position:absolute;margin-left:398.6pt;margin-top:42.75pt;width:449.8pt;height:28.3pt;z-index:-251471872;visibility:visible;mso-wrap-style:square;mso-width-percent:0;mso-wrap-distance-left:9pt;mso-wrap-distance-top:0;mso-wrap-distance-right:9pt;mso-wrap-distance-bottom:0;mso-position-horizontal:right;mso-position-horizontal-relative:margin;mso-position-vertical:absolute;mso-position-vertical-relative:text;mso-width-percent:0;mso-width-relative:margin;v-text-anchor:middle" o:gfxdata="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" fillcolor="black [3200]" stroked="f" strokeweight="1pt">
+                <w10:wrap anchorx="margin"/>
+              </v:rect>
+            </w:pict>
+          </mc:Fallback>
+        </mc:AlternateContent>
+      </w:r>
+      <w:r>
+        <w:rPr>
+          <w:rFonts w:asciiTheme="majorHAnsi" w:hAnsiTheme="majorHAnsi" w:cstheme="majorHAnsi"/>
+        </w:rPr>
+        <w:t>To create this ASCII representation, I have used a two-dimensional array, which provides as a grid. This array is then filled with pole symbols (</w:t>
+      </w:r>
+      <w:r>
+        <w:rPr>
+          <w:rFonts w:asciiTheme="majorHAnsi" w:hAnsiTheme="majorHAnsi" w:cstheme="majorHAnsi"/>
+        </w:rPr>
+        <w:t>‘|’).</w:t>
+      </w:r>
+      <w:r>
+        <w:rPr>
+          <w:rFonts w:asciiTheme="majorHAnsi" w:hAnsiTheme="majorHAnsi" w:cstheme="majorHAnsi"/>
+        </w:rPr>
+        <w:t xml:space="preserve"> It could also be done by predefining the array and filling the array manually, like so:</w:t>
+      </w:r>
+    </w:p>
+    <w:p>
+      <w:pPr>
+        <w:jc w:val="center"/>
+        <w:rPr>
+          <w:rFonts w:asciiTheme="majorHAnsi" w:hAnsiTheme="majorHAnsi" w:cstheme="majorHAnsi"/>
+          <w:color w:val="FFFFFF" w:themeColor="background1"/>
+        </w:rPr>
+      </w:pPr>
+      <w:proofErr w:type="gramStart"/>
+      <w:r>
+        <w:rPr>
+          <w:rStyle w:val="hljs-keyword"/>
+          <w:rFonts w:ascii="Consolas" w:hAnsi="Consolas"/>
+          <w:color w:val="FF0000"/>
+          <w:sz w:val="21"/>
+          <w:szCs w:val="21"/>
+          <w:bdr w:val="none" w:sz="0" w:space="0" w:color="auto" w:frame="1"/>
+        </w:rPr>
+        <w:t>char</w:t>
+      </w:r>
+      <w:r>
+        <w:rPr>
+          <w:rFonts w:ascii="Consolas" w:hAnsi="Consolas"/>
+          <w:color w:val="FFFFFF" w:themeColor="background1"/>
+          <w:sz w:val="21"/>
+          <w:szCs w:val="21"/>
+        </w:rPr>
+        <w:t>[</w:t>
+      </w:r>
+      <w:proofErr w:type="gramEnd"/>
+      <w:r>
+        <w:rPr>
+          <w:rFonts w:ascii="Consolas" w:hAnsi="Consolas"/>
+          <w:color w:val="FFFFFF" w:themeColor="background1"/>
+          <w:sz w:val="21"/>
+          <w:szCs w:val="21"/>
+        </w:rPr>
+        <w:t>][] poles = { {</w:t>
+      </w:r>
+      <w:r>
+        <w:rPr>
+          <w:rStyle w:val="hljs-string"/>
+          <w:rFonts w:ascii="Consolas" w:hAnsi="Consolas"/>
+          <w:color w:val="F4B083" w:themeColor="accent2" w:themeTint="99"/>
+          <w:sz w:val="21"/>
+          <w:szCs w:val="21"/>
+          <w:bdr w:val="none" w:sz="0" w:space="0" w:color="auto" w:frame="1"/>
+        </w:rPr>
+        <w:t>'|'</w:t>
+      </w:r>
+      <w:r>
+        <w:rPr>
+          <w:rFonts w:ascii="Consolas" w:hAnsi="Consolas"/>
+          <w:color w:val="FFFFFF" w:themeColor="background1"/>
+          <w:sz w:val="21"/>
+          <w:szCs w:val="21"/>
+        </w:rPr>
+        <w:t xml:space="preserve">, </w:t>
+      </w:r>
+      <w:r>
+        <w:rPr>
+          <w:rStyle w:val="hljs-string"/>
+          <w:rFonts w:ascii="Consolas" w:hAnsi="Consolas"/>
+          <w:color w:val="F4B083" w:themeColor="accent2" w:themeTint="99"/>
+          <w:sz w:val="21"/>
+          <w:szCs w:val="21"/>
+          <w:bdr w:val="none" w:sz="0" w:space="0" w:color="auto" w:frame="1"/>
+        </w:rPr>
+        <w:t>'|</w:t>
+      </w:r>
+      <w:r>
+        <w:rPr>
+          <w:rStyle w:val="hljs-string"/>
+          <w:rFonts w:ascii="Consolas" w:hAnsi="Consolas"/>
+          <w:color w:val="FFFFFF" w:themeColor="background1"/>
+          <w:sz w:val="21"/>
+          <w:szCs w:val="21"/>
+          <w:bdr w:val="none" w:sz="0" w:space="0" w:color="auto" w:frame="1"/>
+        </w:rPr>
+        <w:t>'</w:t>
+      </w:r>
+      <w:r>
+        <w:rPr>
+          <w:rFonts w:ascii="Consolas" w:hAnsi="Consolas"/>
+          <w:color w:val="FFFFFF" w:themeColor="background1"/>
+          <w:sz w:val="21"/>
+          <w:szCs w:val="21"/>
+        </w:rPr>
+        <w:t xml:space="preserve">, </w:t>
+      </w:r>
+      <w:r>
+        <w:rPr>
+          <w:rStyle w:val="hljs-string"/>
+          <w:rFonts w:ascii="Consolas" w:hAnsi="Consolas"/>
+          <w:color w:val="F4B083" w:themeColor="accent2" w:themeTint="99"/>
+          <w:sz w:val="21"/>
+          <w:szCs w:val="21"/>
+          <w:bdr w:val="none" w:sz="0" w:space="0" w:color="auto" w:frame="1"/>
+        </w:rPr>
+        <w:t>'|'</w:t>
+      </w:r>
+      <w:r>
+        <w:rPr>
+          <w:rFonts w:ascii="Consolas" w:hAnsi="Consolas"/>
+          <w:color w:val="FFFFFF" w:themeColor="background1"/>
+          <w:sz w:val="21"/>
+          <w:szCs w:val="21"/>
+        </w:rPr>
+        <w:t>,}, {</w:t>
+      </w:r>
+      <w:r>
+        <w:rPr>
+          <w:rStyle w:val="hljs-string"/>
+          <w:rFonts w:ascii="Consolas" w:hAnsi="Consolas"/>
+          <w:color w:val="F4B083" w:themeColor="accent2" w:themeTint="99"/>
+          <w:sz w:val="21"/>
+          <w:szCs w:val="21"/>
+          <w:bdr w:val="none" w:sz="0" w:space="0" w:color="auto" w:frame="1"/>
+        </w:rPr>
+        <w:t>'|'</w:t>
+      </w:r>
+      <w:r>
+        <w:rPr>
+          <w:rFonts w:ascii="Consolas" w:hAnsi="Consolas"/>
+          <w:color w:val="FFFFFF" w:themeColor="background1"/>
+          <w:sz w:val="21"/>
+          <w:szCs w:val="21"/>
+        </w:rPr>
+        <w:t xml:space="preserve">, </w:t>
+      </w:r>
+      <w:r>
+        <w:rPr>
+          <w:rStyle w:val="hljs-string"/>
+          <w:rFonts w:ascii="Consolas" w:hAnsi="Consolas"/>
+          <w:color w:val="F4B083" w:themeColor="accent2" w:themeTint="99"/>
+          <w:sz w:val="21"/>
+          <w:szCs w:val="21"/>
+          <w:bdr w:val="none" w:sz="0" w:space="0" w:color="auto" w:frame="1"/>
+        </w:rPr>
+        <w:t>'|'</w:t>
+      </w:r>
+      <w:r>
+        <w:rPr>
+          <w:rFonts w:ascii="Consolas" w:hAnsi="Consolas"/>
+          <w:color w:val="FFFFFF" w:themeColor="background1"/>
+          <w:sz w:val="21"/>
+          <w:szCs w:val="21"/>
+        </w:rPr>
+        <w:t xml:space="preserve">, </w:t>
+      </w:r>
+      <w:r>
+        <w:rPr>
+          <w:rStyle w:val="hljs-string"/>
+          <w:rFonts w:ascii="Consolas" w:hAnsi="Consolas"/>
+          <w:color w:val="F4B083" w:themeColor="accent2" w:themeTint="99"/>
+          <w:sz w:val="21"/>
+          <w:szCs w:val="21"/>
+          <w:bdr w:val="none" w:sz="0" w:space="0" w:color="auto" w:frame="1"/>
+        </w:rPr>
+        <w:t>'|'</w:t>
+      </w:r>
+      <w:r>
+        <w:rPr>
+          <w:rFonts w:ascii="Consolas" w:hAnsi="Consolas"/>
+          <w:color w:val="FFFFFF" w:themeColor="background1"/>
+          <w:sz w:val="21"/>
+          <w:szCs w:val="21"/>
+        </w:rPr>
+        <w:t>}, {</w:t>
+      </w:r>
+      <w:r>
+        <w:rPr>
+          <w:rStyle w:val="hljs-string"/>
+          <w:rFonts w:ascii="Consolas" w:hAnsi="Consolas"/>
+          <w:color w:val="F4B083" w:themeColor="accent2" w:themeTint="99"/>
+          <w:sz w:val="21"/>
+          <w:szCs w:val="21"/>
+          <w:bdr w:val="none" w:sz="0" w:space="0" w:color="auto" w:frame="1"/>
+        </w:rPr>
+        <w:t>'|'</w:t>
+      </w:r>
+      <w:r>
+        <w:rPr>
+          <w:rFonts w:ascii="Consolas" w:hAnsi="Consolas"/>
+          <w:color w:val="FFFFFF" w:themeColor="background1"/>
+          <w:sz w:val="21"/>
+          <w:szCs w:val="21"/>
+        </w:rPr>
+        <w:t xml:space="preserve">, </w:t>
+      </w:r>
+      <w:r>
+        <w:rPr>
+          <w:rStyle w:val="hljs-string"/>
+          <w:rFonts w:ascii="Consolas" w:hAnsi="Consolas"/>
+          <w:color w:val="F4B083" w:themeColor="accent2" w:themeTint="99"/>
+          <w:sz w:val="21"/>
+          <w:szCs w:val="21"/>
+          <w:bdr w:val="none" w:sz="0" w:space="0" w:color="auto" w:frame="1"/>
+        </w:rPr>
+        <w:t>'|'</w:t>
+      </w:r>
+      <w:r>
+        <w:rPr>
+          <w:rFonts w:ascii="Consolas" w:hAnsi="Consolas"/>
+          <w:color w:val="FFFFFF" w:themeColor="background1"/>
+          <w:sz w:val="21"/>
+          <w:szCs w:val="21"/>
+        </w:rPr>
+        <w:t xml:space="preserve">, </w:t>
+      </w:r>
+      <w:r>
+        <w:rPr>
+          <w:rStyle w:val="hljs-string"/>
+          <w:rFonts w:ascii="Consolas" w:hAnsi="Consolas"/>
+          <w:color w:val="F4B083" w:themeColor="accent2" w:themeTint="99"/>
+          <w:sz w:val="21"/>
+          <w:szCs w:val="21"/>
+          <w:bdr w:val="none" w:sz="0" w:space="0" w:color="auto" w:frame="1"/>
+        </w:rPr>
+        <w:t>'|'</w:t>
+      </w:r>
+      <w:r>
+        <w:rPr>
+          <w:rFonts w:ascii="Consolas" w:hAnsi="Consolas"/>
+          <w:color w:val="FFFFFF" w:themeColor="background1"/>
+          <w:sz w:val="21"/>
+          <w:szCs w:val="21"/>
+        </w:rPr>
+        <w:t>} }</w:t>
+      </w:r>
+    </w:p>
+    <w:p>
+      <w:pPr>
+        <w:rPr>
+          <w:rFonts w:asciiTheme="majorHAnsi" w:hAnsiTheme="majorHAnsi" w:cstheme="majorHAnsi"/>
+        </w:rPr>
+      </w:pPr>
+      <w:r>
+        <w:rPr>
+          <w:rFonts w:asciiTheme="majorHAnsi" w:hAnsiTheme="majorHAnsi" w:cstheme="majorHAnsi"/>
+        </w:rPr>
+        <w:t>but as the array needs to adapt its length to the user input, I had to find a dynamic way to do so.</w:t>
+      </w:r>
+      <w:r>
+        <w:rPr>
+          <w:rFonts w:asciiTheme="majorHAnsi" w:hAnsiTheme="majorHAnsi" w:cstheme="majorHAnsi"/>
+        </w:rPr>
+        <w:t xml:space="preserve"> Thus, I created a for-loop and filled this with poles.</w:t>
+      </w:r>
+      <w:r>
+        <w:rPr>
+          <w:rFonts w:asciiTheme="majorHAnsi" w:hAnsiTheme="majorHAnsi" w:cstheme="majorHAnsi"/>
+        </w:rPr>
+        <w:t xml:space="preserve"> I have written this in the </w:t>
+      </w:r>
+      <w:proofErr w:type="gramStart"/>
+      <w:r>
+        <w:rPr>
+          <w:rFonts w:asciiTheme="majorHAnsi" w:hAnsiTheme="majorHAnsi" w:cstheme="majorHAnsi"/>
+        </w:rPr>
+        <w:t>main(</w:t>
+      </w:r>
+      <w:proofErr w:type="gramEnd"/>
+      <w:r>
+        <w:rPr>
+          <w:rFonts w:asciiTheme="majorHAnsi" w:hAnsiTheme="majorHAnsi" w:cstheme="majorHAnsi"/>
+        </w:rPr>
+        <w:t>) function. Also for inserting disks, I have done this the same way I’ve done for the poles.</w:t>
+      </w:r>
+      <w:bookmarkStart w:id="3" w:name="_Toc3935231"/>
+    </w:p>
+    <w:p>
+      <w:pPr>
+        <w:rPr>
+          <w:rFonts w:ascii="Consolas" w:hAnsi="Consolas" w:cs="Consolas"/>
+          <w:color w:val="008000"/>
+          <w:sz w:val="19"/>
+          <w:szCs w:val="19"/>
+        </w:rPr>
+      </w:pPr>
+      <w:r>
+        <w:rPr>
+          <w:noProof/>
+        </w:rPr>
+        <w:drawing>
+          <wp:inline distT="0" distB="0" distL="0" distR="0" wp14:anchorId="48823701" wp14:editId="3B2A35D9">
+            <wp:extent cx="5731510" cy="1403985"/>
+            <wp:effectExtent l="0" t="0" r="2540" b="5715"/>
+            <wp:docPr id="17" name="Picture 17"/>
+            <wp:cNvGraphicFramePr>
+              <a:graphicFrameLocks xmlns:a="http://schemas.openxmlformats.org/drawingml/2006/main" noChangeAspect="1"/>
+            </wp:cNvGraphicFramePr>
+            <a:graphic xmlns:a="http://schemas.openxmlformats.org/drawingml/2006/main">
+              <a:graphicData uri="http://schemas.openxmlformats.org/drawingml/2006/picture">
+                <pic:pic xmlns:pic="http://schemas.openxmlformats.org/drawingml/2006/picture">
+                  <pic:nvPicPr>
+                    <pic:cNvPr id="1" name=""/>
+                    <pic:cNvPicPr/>
+                  </pic:nvPicPr>
+                  <pic:blipFill>
+                    <a:blip r:embed="rId11"/>
+                    <a:stretch>
+                      <a:fillRect/>
+                    </a:stretch>
+                  </pic:blipFill>
+                  <pic:spPr>
+                    <a:xfrm>
+                      <a:off x="0" y="0"/>
+                      <a:ext cx="5731510" cy="1403985"/>
+                    </a:xfrm>
+                    <a:prstGeom prst="rect">
+                      <a:avLst/>
+                    </a:prstGeom>
+                  </pic:spPr>
+                </pic:pic>
+              </a:graphicData>
+            </a:graphic>
+          </wp:inline>
+        </w:drawing>
+      </w:r>
+    </w:p>
+    <w:p>
+      <w:pPr>
+        <w:rPr>
+          <w:rFonts w:asciiTheme="majorHAnsi" w:hAnsiTheme="majorHAnsi" w:cstheme="majorHAnsi"/>
+          <w:color w:val="000000" w:themeColor="text1"/>
+          <w:szCs w:val="19"/>
+        </w:rPr>
+      </w:pPr>
+      <w:r>
+        <w:rPr>
+          <w:rFonts w:asciiTheme="majorHAnsi" w:hAnsiTheme="majorHAnsi" w:cstheme="majorHAnsi"/>
+          <w:color w:val="000000" w:themeColor="text1"/>
+          <w:szCs w:val="19"/>
+        </w:rPr>
+        <w:t>As for the visualisation for the movement of the disks, I have written the following code:</w:t>
+      </w:r>
+    </w:p>
+    <w:p>
+      <w:pPr>
+        <w:rPr>
+          <w:rFonts w:asciiTheme="majorHAnsi" w:hAnsiTheme="majorHAnsi" w:cstheme="majorHAnsi"/>
+          <w:color w:val="000000" w:themeColor="text1"/>
+          <w:szCs w:val="19"/>
+        </w:rPr>
+      </w:pPr>
+      <w:r>
+        <w:rPr>
+          <w:noProof/>
+        </w:rPr>
+        <w:drawing>
+          <wp:inline distT="0" distB="0" distL="0" distR="0" wp14:anchorId="05C943E9" wp14:editId="6BD5054C">
+            <wp:extent cx="5731510" cy="3884295"/>
+            <wp:effectExtent l="0" t="0" r="2540" b="1905"/>
+            <wp:docPr id="18" name="Picture 18"/>
+            <wp:cNvGraphicFramePr>
+              <a:graphicFrameLocks xmlns:a="http://schemas.openxmlformats.org/drawingml/2006/main" noChangeAspect="1"/>
+            </wp:cNvGraphicFramePr>
+            <a:graphic xmlns:a="http://schemas.openxmlformats.org/drawingml/2006/main">
+              <a:graphicData uri="http://schemas.openxmlformats.org/drawingml/2006/picture">
+                <pic:pic xmlns:pic="http://schemas.openxmlformats.org/drawingml/2006/picture">
+                  <pic:nvPicPr>
+                    <pic:cNvPr id="1" name=""/>
+                    <pic:cNvPicPr/>
+                  </pic:nvPicPr>
+                  <pic:blipFill>
+                    <a:blip r:embed="rId12"/>
+                    <a:stretch>
+                      <a:fillRect/>
+                    </a:stretch>
+                  </pic:blipFill>
+                  <pic:spPr>
+                    <a:xfrm>
+                      <a:off x="0" y="0"/>
+                      <a:ext cx="5731510" cy="3884295"/>
+                    </a:xfrm>
+                    <a:prstGeom prst="rect">
+                      <a:avLst/>
+                    </a:prstGeom>
+                  </pic:spPr>
+                </pic:pic>
+              </a:graphicData>
+            </a:graphic>
+          </wp:inline>
+        </w:drawing>
+      </w:r>
+    </w:p>
+    <w:p>
+      <w:pPr>
+        <w:rPr>
+          <w:rFonts w:asciiTheme="majorHAnsi" w:hAnsiTheme="majorHAnsi" w:cstheme="majorHAnsi"/>
+          <w:color w:val="000000" w:themeColor="text1"/>
+          <w:szCs w:val="19"/>
+        </w:rPr>
+      </w:pPr>
+      <w:r>
+        <w:rPr>
+          <w:noProof/>
+        </w:rPr>
+        <mc:AlternateContent>
+          <mc:Choice Requires="wps">
+            <w:drawing>
+              <wp:anchor distT="0" distB="0" distL="114300" distR="114300" simplePos="0" relativeHeight="251845632" behindDoc="0" locked="0" layoutInCell="1" allowOverlap="1" wp14:anchorId="75797E3F" wp14:editId="50ED2C60">
+                <wp:simplePos x="0" y="0"/>
+                <wp:positionH relativeFrom="column">
+                  <wp:posOffset>1438275</wp:posOffset>
+                </wp:positionH>
+                <wp:positionV relativeFrom="paragraph">
+                  <wp:posOffset>1192530</wp:posOffset>
+                </wp:positionV>
+                <wp:extent cx="647700" cy="152400"/>
+                <wp:effectExtent l="19050" t="19050" r="19050" b="19050"/>
+                <wp:wrapNone/>
+                <wp:docPr id="20" name="Rectangle 20"/>
+                <wp:cNvGraphicFramePr/>
+                <a:graphic xmlns:a="http://schemas.openxmlformats.org/drawingml/2006/main">
+                  <a:graphicData uri="http://schemas.microsoft.com/office/word/2010/wordprocessingShape">
+                    <wps:wsp>
+                      <wps:cNvSpPr/>
+                      <wps:spPr>
+                        <a:xfrm>
+                          <a:off x="0" y="0"/>
+                          <a:ext cx="647700" cy="152400"/>
+                        </a:xfrm>
+                        <a:prstGeom prst="rect">
+                          <a:avLst/>
+                        </a:prstGeom>
+                        <a:noFill/>
+                        <a:ln w="28575">
+                          <a:solidFill>
+                            <a:srgbClr val="FF0000"/>
+                          </a:solidFill>
+                        </a:ln>
+                      </wps:spPr>
+                      <wps:style>
+                        <a:lnRef idx="2">
+                          <a:schemeClr val="accent1">
+                            <a:shade val="50000"/>
+                          </a:schemeClr>
+                        </a:lnRef>
+                        <a:fillRef idx="1">
+                          <a:schemeClr val="accent1"/>
+                        </a:fillRef>
+                        <a:effectRef idx="0">
+                          <a:schemeClr val="accent1"/>
+                        </a:effectRef>
+                        <a:fontRef idx="minor">
+                          <a:schemeClr val="lt1"/>
+                        </a:fontRef>
+                      </wps:style>
+                      <wps:bodyPr rot="0" spcFirstLastPara="0" vertOverflow="overflow" horzOverflow="overflow" vert="horz" wrap="square" lIns="91440" tIns="45720" rIns="91440" bIns="45720" numCol="1" spcCol="0" rtlCol="0" fromWordArt="0" anchor="ctr" anchorCtr="0" forceAA="0" compatLnSpc="1">
+                        <a:prstTxWarp prst="textNoShape">
+                          <a:avLst/>
+                        </a:prstTxWarp>
+                        <a:noAutofit/>
+                      </wps:bodyPr>
+                    </wps:wsp>
+                  </a:graphicData>
+                </a:graphic>
+              </wp:anchor>
+            </w:drawing>
+          </mc:Choice>
+          <mc:Fallback>
+            <w:pict>
+              <v:rect w14:anchorId="0ECCEAF0" id="Rectangle 20" o:spid="_x0000_s1026" style="position:absolute;margin-left:113.25pt;margin-top:93.9pt;width:51pt;height:12pt;z-index:251845632;visibility:visible;mso-wrap-style:square;mso-wrap-distance-left:9pt;mso-wrap-distance-top:0;mso-wrap-distance-right:9pt;mso-wrap-distance-bottom:0;mso-position-horizontal:absolute;mso-position-horizontal-relative:text;mso-position-vertical:absolute;mso-position-vertical-relative:text;v-text-anchor:middle" o:gfxdata="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" filled="f" strokecolor="red" strokeweight="2.25pt"/>
+            </w:pict>
+          </mc:Fallback>
+        </mc:AlternateContent>
+      </w:r>
+      <w:r>
+        <w:rPr>
+          <w:noProof/>
+        </w:rPr>
+        <w:drawing>
+          <wp:anchor distT="0" distB="0" distL="114300" distR="114300" simplePos="0" relativeHeight="251795453" behindDoc="0" locked="0" layoutInCell="1" allowOverlap="1" wp14:anchorId="402B4E73" wp14:editId="586D6C70">
+            <wp:simplePos x="0" y="0"/>
+            <wp:positionH relativeFrom="margin">
+              <wp:align>right</wp:align>
+            </wp:positionH>
+            <wp:positionV relativeFrom="paragraph">
+              <wp:posOffset>887730</wp:posOffset>
+            </wp:positionV>
+            <wp:extent cx="5731510" cy="561975"/>
+            <wp:effectExtent l="0" t="0" r="2540" b="9525"/>
+            <wp:wrapThrough wrapText="bothSides">
+              <wp:wrapPolygon edited="0">
+                <wp:start x="0" y="0"/>
+                <wp:lineTo x="0" y="21234"/>
+                <wp:lineTo x="21538" y="21234"/>
+                <wp:lineTo x="21538" y="0"/>
+                <wp:lineTo x="0" y="0"/>
+              </wp:wrapPolygon>
+            </wp:wrapThrough>
+            <wp:docPr id="19" name="Picture 19"/>
+            <wp:cNvGraphicFramePr>
+              <a:graphicFrameLocks xmlns:a="http://schemas.openxmlformats.org/drawingml/2006/main" noChangeAspect="1"/>
+            </wp:cNvGraphicFramePr>
+            <a:graphic xmlns:a="http://schemas.openxmlformats.org/drawingml/2006/main">
+              <a:graphicData uri="http://schemas.openxmlformats.org/drawingml/2006/picture">
+                <pic:pic xmlns:pic="http://schemas.openxmlformats.org/drawingml/2006/picture">
+                  <pic:nvPicPr>
+                    <pic:cNvPr id="1" name=""/>
+                    <pic:cNvPicPr/>
+                  </pic:nvPicPr>
+                  <pic:blipFill rotWithShape="1">
+                    <a:blip r:embed="rId13">
+                      <a:extLst>
+                        <a:ext uri="{28A0092B-C50C-407E-A947-70E740481C1C}">
+                          <a14:useLocalDpi xmlns:a14="http://schemas.microsoft.com/office/drawing/2010/main" val="0"/>
+                        </a:ext>
+                      </a:extLst>
+                    </a:blip>
+                    <a:srcRect t="62401" b="17480"/>
+                    <a:stretch/>
+                  </pic:blipFill>
+                  <pic:spPr bwMode="auto">
+                    <a:xfrm>
+                      <a:off x="0" y="0"/>
+                      <a:ext cx="5731510" cy="561975"/>
+                    </a:xfrm>
+                    <a:prstGeom prst="rect">
+                      <a:avLst/>
+                    </a:prstGeom>
+                    <a:ln>
+                      <a:noFill/>
+                    </a:ln>
+                    <a:extLst>
+                      <a:ext uri="{53640926-AAD7-44D8-BBD7-CCE9431645EC}">
+                        <a14:shadowObscured xmlns:a14="http://schemas.microsoft.com/office/drawing/2010/main"/>
+                      </a:ext>
+                    </a:extLst>
+                  </pic:spPr>
+                </pic:pic>
+              </a:graphicData>
+            </a:graphic>
+          </wp:anchor>
+        </w:drawing>
+      </w:r>
+      <w:r>
+        <w:rPr>
+          <w:rFonts w:asciiTheme="majorHAnsi" w:hAnsiTheme="majorHAnsi" w:cstheme="majorHAnsi"/>
+          <w:color w:val="000000" w:themeColor="text1"/>
+          <w:szCs w:val="19"/>
+        </w:rPr>
+        <w:t xml:space="preserve">What I have basically done is create two loop for my two-dimensional array. The two will loop through this array and the first thing they do is to find the disk that is going to move and as in this case we are comparing a char to an </w:t>
+      </w:r>
+      <w:proofErr w:type="spellStart"/>
+      <w:r>
+        <w:rPr>
+          <w:rFonts w:asciiTheme="majorHAnsi" w:hAnsiTheme="majorHAnsi" w:cstheme="majorHAnsi"/>
+          <w:color w:val="000000" w:themeColor="text1"/>
+          <w:szCs w:val="19"/>
+        </w:rPr>
+        <w:t>int</w:t>
+      </w:r>
+      <w:proofErr w:type="spellEnd"/>
+      <w:r>
+        <w:rPr>
+          <w:rFonts w:asciiTheme="majorHAnsi" w:hAnsiTheme="majorHAnsi" w:cstheme="majorHAnsi"/>
+          <w:color w:val="000000" w:themeColor="text1"/>
+          <w:szCs w:val="19"/>
+        </w:rPr>
+        <w:t xml:space="preserve">, we need to convert this char to an int. As disk is always a number, we can </w:t>
+      </w:r>
+      <w:proofErr w:type="spellStart"/>
+      <w:r>
+        <w:rPr>
+          <w:rFonts w:asciiTheme="majorHAnsi" w:hAnsiTheme="majorHAnsi" w:cstheme="majorHAnsi"/>
+          <w:color w:val="000000" w:themeColor="text1"/>
+          <w:szCs w:val="19"/>
+        </w:rPr>
+        <w:t>substract</w:t>
+      </w:r>
+      <w:proofErr w:type="spellEnd"/>
+      <w:r>
+        <w:rPr>
+          <w:rFonts w:asciiTheme="majorHAnsi" w:hAnsiTheme="majorHAnsi" w:cstheme="majorHAnsi"/>
+          <w:color w:val="000000" w:themeColor="text1"/>
+          <w:szCs w:val="19"/>
+        </w:rPr>
+        <w:t xml:space="preserve"> 48 from the ASCII ta</w:t>
+      </w:r>
+      <w:r>
+        <w:rPr>
+          <w:rFonts w:asciiTheme="majorHAnsi" w:hAnsiTheme="majorHAnsi" w:cstheme="majorHAnsi"/>
+          <w:color w:val="000000" w:themeColor="text1"/>
+          <w:szCs w:val="19"/>
+        </w:rPr>
+        <w:t>ble, to give its original value, which is 0.</w:t>
+      </w:r>
+    </w:p>
+    <w:p>
+      <w:pPr>
+        <w:rPr>
+          <w:rFonts w:asciiTheme="majorHAnsi" w:hAnsiTheme="majorHAnsi" w:cstheme="majorHAnsi"/>
+          <w:color w:val="FFFFFF" w:themeColor="background1"/>
+          <w:szCs w:val="19"/>
+        </w:rPr>
+      </w:pPr>
+      <w:r>
+        <w:rPr>
+          <w:noProof/>
+          <w:sz w:val="44"/>
+        </w:rPr>
+        <w:lastRenderedPageBreak/>
+        <mc:AlternateContent>
+          <mc:Choice Requires="wps">
+            <w:drawing>
+              <wp:anchor distT="0" distB="0" distL="114300" distR="114300" simplePos="0" relativeHeight="251847680" behindDoc="1" locked="0" layoutInCell="1" allowOverlap="1" wp14:anchorId="738A6184" wp14:editId="1ECBF86C">
+                <wp:simplePos x="0" y="0"/>
+                <wp:positionH relativeFrom="margin">
+                  <wp:posOffset>0</wp:posOffset>
+                </wp:positionH>
+                <wp:positionV relativeFrom="paragraph">
+                  <wp:posOffset>1108237</wp:posOffset>
+                </wp:positionV>
+                <wp:extent cx="5711825" cy="359410"/>
+                <wp:effectExtent l="0" t="0" r="3175" b="2540"/>
+                <wp:wrapNone/>
+                <wp:docPr id="21" name="Rectangle 21"/>
+                <wp:cNvGraphicFramePr/>
+                <a:graphic xmlns:a="http://schemas.openxmlformats.org/drawingml/2006/main">
+                  <a:graphicData uri="http://schemas.microsoft.com/office/word/2010/wordprocessingShape">
+                    <wps:wsp>
+                      <wps:cNvSpPr/>
+                      <wps:spPr>
+                        <a:xfrm>
+                          <a:off x="0" y="0"/>
+                          <a:ext cx="5711825" cy="359410"/>
+                        </a:xfrm>
+                        <a:prstGeom prst="rect">
+                          <a:avLst/>
+                        </a:prstGeom>
+                        <a:ln>
+                          <a:noFill/>
+                        </a:ln>
+                      </wps:spPr>
+                      <wps:style>
+                        <a:lnRef idx="2">
+                          <a:schemeClr val="dk1">
+                            <a:shade val="50000"/>
+                          </a:schemeClr>
+                        </a:lnRef>
+                        <a:fillRef idx="1">
+                          <a:schemeClr val="dk1"/>
+                        </a:fillRef>
+                        <a:effectRef idx="0">
+                          <a:schemeClr val="dk1"/>
+                        </a:effectRef>
+                        <a:fontRef idx="minor">
+                          <a:schemeClr val="lt1"/>
+                        </a:fontRef>
+                      </wps:style>
+                      <wps:bodyPr rot="0" spcFirstLastPara="0" vertOverflow="overflow" horzOverflow="overflow" vert="horz" wrap="square" lIns="91440" tIns="45720" rIns="91440" bIns="45720" numCol="1" spcCol="0" rtlCol="0" fromWordArt="0" anchor="ctr" anchorCtr="0" forceAA="0" compatLnSpc="1">
+                        <a:prstTxWarp prst="textNoShape">
+                          <a:avLst/>
+                        </a:prstTxWarp>
+                        <a:noAutofit/>
+                      </wps:bodyPr>
+                    </wps:wsp>
+                  </a:graphicData>
+                </a:graphic>
+                <wp14:sizeRelH relativeFrom="margin">
+                  <wp14:pctWidth>0</wp14:pctWidth>
+                </wp14:sizeRelH>
+              </wp:anchor>
+            </w:drawing>
+          </mc:Choice>
+          <mc:Fallback>
+            <w:pict>
+              <v:rect w14:anchorId="4948067B" id="Rectangle 21" o:spid="_x0000_s1026" style="position:absolute;margin-left:0;margin-top:87.25pt;width:449.75pt;height:28.3pt;z-index:-251468800;visibility:visible;mso-wrap-style:square;mso-width-percent:0;mso-wrap-distance-left:9pt;mso-wrap-distance-top:0;mso-wrap-distance-right:9pt;mso-wrap-distance-bottom:0;mso-position-horizontal:absolute;mso-position-horizontal-relative:margin;mso-position-vertical:absolute;mso-position-vertical-relative:text;mso-width-percent:0;mso-width-relative:margin;v-text-anchor:middle" o:gfxdata="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" fillcolor="black [3200]" stroked="f" strokeweight="1pt">
+                <w10:wrap anchorx="margin"/>
+              </v:rect>
+            </w:pict>
+          </mc:Fallback>
+        </mc:AlternateContent>
+      </w:r>
+      <w:r>
+        <w:rPr>
+          <w:rFonts w:asciiTheme="majorHAnsi" w:hAnsiTheme="majorHAnsi" w:cstheme="majorHAnsi"/>
+          <w:color w:val="000000" w:themeColor="text1"/>
+          <w:szCs w:val="19"/>
+        </w:rPr>
+        <w:t>Then we remove the old position, by putting the pole back, using the ‘|’ symbol. The for-loop that comes after is used to move the disk to the next position. Since we are limited to the height of the pole, we use a reverse loop going from the bottom to the top to check if there is an available spot where we can put the disk. This prevents floating disks and allows the inserted disk to start at the bottom. As soon as we find an available spot (which is ‘|’ the pole symbol), we can proceed with inserting the disk in that position. Next is the:</w:t>
+      </w:r>
+    </w:p>
+    <w:p>
+      <w:pPr>
+        <w:jc w:val="center"/>
+        <w:rPr>
+          <w:rFonts w:asciiTheme="majorHAnsi" w:hAnsiTheme="majorHAnsi" w:cstheme="majorHAnsi"/>
+          <w:color w:val="FFFFFF" w:themeColor="background1"/>
+          <w:szCs w:val="19"/>
+        </w:rPr>
+      </w:pPr>
+      <w:r>
+        <w:rPr>
+          <w:rFonts w:ascii="Consolas" w:hAnsi="Consolas" w:cs="Consolas"/>
+          <w:color w:val="FFFFFF" w:themeColor="background1"/>
+          <w:sz w:val="19"/>
+          <w:szCs w:val="19"/>
+        </w:rPr>
+        <w:t>grid[</w:t>
+      </w:r>
+      <w:proofErr w:type="spellStart"/>
+      <w:r>
+        <w:rPr>
+          <w:rFonts w:ascii="Consolas" w:hAnsi="Consolas" w:cs="Consolas"/>
+          <w:color w:val="808080" w:themeColor="background1" w:themeShade="80"/>
+          <w:sz w:val="19"/>
+          <w:szCs w:val="19"/>
+        </w:rPr>
+        <w:t>nextPosition</w:t>
+      </w:r>
+      <w:proofErr w:type="spellEnd"/>
+      <w:r>
+        <w:rPr>
+          <w:rFonts w:ascii="Consolas" w:hAnsi="Consolas" w:cs="Consolas"/>
+          <w:color w:val="FFFFFF" w:themeColor="background1"/>
+          <w:sz w:val="19"/>
+          <w:szCs w:val="19"/>
+        </w:rPr>
+        <w:t>][</w:t>
+      </w:r>
+      <w:proofErr w:type="spellStart"/>
+      <w:r>
+        <w:rPr>
+          <w:rFonts w:ascii="Consolas" w:hAnsi="Consolas" w:cs="Consolas"/>
+          <w:color w:val="FFFFFF" w:themeColor="background1"/>
+          <w:sz w:val="19"/>
+          <w:szCs w:val="19"/>
+        </w:rPr>
+        <w:t>nextPole</w:t>
+      </w:r>
+      <w:proofErr w:type="spellEnd"/>
+      <w:r>
+        <w:rPr>
+          <w:rFonts w:ascii="Consolas" w:hAnsi="Consolas" w:cs="Consolas"/>
+          <w:color w:val="FFFFFF" w:themeColor="background1"/>
+          <w:sz w:val="19"/>
+          <w:szCs w:val="19"/>
+        </w:rPr>
+        <w:t>] = *</w:t>
+      </w:r>
+      <w:r>
+        <w:rPr>
+          <w:rFonts w:ascii="Consolas" w:hAnsi="Consolas" w:cs="Consolas"/>
+          <w:color w:val="808080" w:themeColor="background1" w:themeShade="80"/>
+          <w:sz w:val="19"/>
+          <w:szCs w:val="19"/>
+        </w:rPr>
+        <w:t xml:space="preserve">disk </w:t>
+      </w:r>
+      <w:r>
+        <w:rPr>
+          <w:rFonts w:ascii="Consolas" w:hAnsi="Consolas" w:cs="Consolas"/>
+          <w:color w:val="FFFFFF" w:themeColor="background1"/>
+          <w:sz w:val="19"/>
+          <w:szCs w:val="19"/>
+        </w:rPr>
+        <w:t xml:space="preserve">+ </w:t>
+      </w:r>
+      <w:r>
+        <w:rPr>
+          <w:rFonts w:ascii="Consolas" w:hAnsi="Consolas" w:cs="Consolas"/>
+          <w:color w:val="F4B083" w:themeColor="accent2" w:themeTint="99"/>
+          <w:sz w:val="19"/>
+          <w:szCs w:val="19"/>
+        </w:rPr>
+        <w:t>'0'</w:t>
+      </w:r>
+      <w:r>
+        <w:rPr>
+          <w:rFonts w:ascii="Consolas" w:hAnsi="Consolas" w:cs="Consolas"/>
+          <w:color w:val="FFFFFF" w:themeColor="background1"/>
+          <w:sz w:val="19"/>
+          <w:szCs w:val="19"/>
+        </w:rPr>
+        <w:t>;</w:t>
+      </w:r>
+    </w:p>
+    <w:p>
+      <w:pPr>
+        <w:pStyle w:val="NoSpacing"/>
+      </w:pPr>
+    </w:p>
+    <w:p>
+      <w:pPr>
+        <w:pStyle w:val="NoSpacing"/>
+      </w:pPr>
+      <w:r>
+        <w:t>this code means that the disk will be inserted in this position on the grid. However, since the disk is an integer, we need to convert it to a char (the grid is made out of chars). This is possible by adding + ‘0’. At the end of this inverse loop, we will add a break to stop the loop, because then we are done searching for an available spot.</w:t>
+      </w:r>
+    </w:p>
+    <w:p>
+      <w:r>
+        <w:br w:type="page"/>
+      </w:r>
+    </w:p>
+    <w:p>
+      <w:pPr>
+        <w:pStyle w:val="Heading1"/>
+        <w:jc w:val="center"/>
+        <w:rPr>
+          <w:color w:val="FFFFFF" w:themeColor="background1"/>
+        </w:rPr>
+      </w:pPr>
+      <w:r>
+        <w:rPr>
+          <w:rFonts w:ascii="Consolas" w:hAnsi="Consolas" w:cs="Consolas"/>
+          <w:color w:val="000000"/>
+          <w:sz w:val="19"/>
+          <w:szCs w:val="19"/>
+        </w:rPr>
+        <w:lastRenderedPageBreak/>
+        <w:t>}</w:t>
+      </w:r>
+      <w:r>
+        <w:rPr>
+          <w:noProof/>
+          <w:color w:val="FF0000"/>
+        </w:rPr>
+        <mc:AlternateContent>
+          <mc:Choice Requires="wps">
+            <w:drawing>
+              <wp:anchor distT="0" distB="0" distL="114300" distR="114300" simplePos="0" relativeHeight="251819008" behindDoc="1" locked="0" layoutInCell="1" allowOverlap="1" wp14:anchorId="137F0AE6" wp14:editId="0BD1DEB8">
                 <wp:simplePos x="0" y="0"/>
                 <wp:positionH relativeFrom="margin">
                   <wp:posOffset>0</wp:posOffset>
@@ -2588,11 +3618,490 @@
       <w:bookmarkEnd w:id="3"/>
     </w:p>
     <w:p>
-      <w:r>
-        <w:br w:type="page"/>
-      </w:r>
-    </w:p>
-    <w:bookmarkStart w:id="4" w:name="_Toc3935232"/>
+      <w:pPr>
+        <w:pStyle w:val="NoSpacing"/>
+        <w:rPr>
+          <w:rFonts w:asciiTheme="majorHAnsi" w:hAnsiTheme="majorHAnsi" w:cstheme="majorHAnsi"/>
+          <w:sz w:val="14"/>
+        </w:rPr>
+      </w:pPr>
+    </w:p>
+    <w:p>
+      <w:pPr>
+        <w:pStyle w:val="NoSpacing"/>
+        <w:rPr>
+          <w:rFonts w:asciiTheme="majorHAnsi" w:hAnsiTheme="majorHAnsi" w:cstheme="majorHAnsi"/>
+        </w:rPr>
+      </w:pPr>
+      <w:r>
+        <w:rPr>
+          <w:rFonts w:asciiTheme="majorHAnsi" w:hAnsiTheme="majorHAnsi" w:cstheme="majorHAnsi"/>
+        </w:rPr>
+        <w:t xml:space="preserve">Just like the previous assignment, I have picked the user input: </w:t>
+      </w:r>
+      <w:r>
+        <w:rPr>
+          <w:rFonts w:asciiTheme="majorHAnsi" w:hAnsiTheme="majorHAnsi" w:cstheme="majorHAnsi"/>
+          <w:b/>
+        </w:rPr>
+        <w:t>Disk</w:t>
+      </w:r>
+      <w:r>
+        <w:rPr>
+          <w:rFonts w:asciiTheme="majorHAnsi" w:hAnsiTheme="majorHAnsi" w:cstheme="majorHAnsi"/>
+          <w:b/>
+        </w:rPr>
+        <w:t xml:space="preserve"> number can be set by the</w:t>
+      </w:r>
+      <w:r>
+        <w:rPr>
+          <w:rFonts w:asciiTheme="majorHAnsi" w:hAnsiTheme="majorHAnsi" w:cstheme="majorHAnsi"/>
+          <w:b/>
+        </w:rPr>
+        <w:t xml:space="preserve"> user. (4, 5, 6, 7 </w:t>
+      </w:r>
+      <w:r>
+        <w:rPr>
+          <w:rFonts w:asciiTheme="majorHAnsi" w:hAnsiTheme="majorHAnsi" w:cstheme="majorHAnsi"/>
+          <w:b/>
+          <w:i/>
+        </w:rPr>
+        <w:t>or more disk</w:t>
+      </w:r>
+      <w:r>
+        <w:rPr>
+          <w:rFonts w:asciiTheme="majorHAnsi" w:hAnsiTheme="majorHAnsi" w:cstheme="majorHAnsi"/>
+          <w:b/>
+          <w:i/>
+        </w:rPr>
+        <w:t>s</w:t>
+      </w:r>
+      <w:r>
+        <w:rPr>
+          <w:rFonts w:asciiTheme="majorHAnsi" w:hAnsiTheme="majorHAnsi" w:cstheme="majorHAnsi"/>
+          <w:b/>
+        </w:rPr>
+        <w:t>)</w:t>
+      </w:r>
+      <w:r>
+        <w:rPr>
+          <w:rFonts w:asciiTheme="majorHAnsi" w:hAnsiTheme="majorHAnsi" w:cstheme="majorHAnsi"/>
+          <w:b/>
+        </w:rPr>
+        <w:t xml:space="preserve">. </w:t>
+      </w:r>
+      <w:r>
+        <w:rPr>
+          <w:rFonts w:asciiTheme="majorHAnsi" w:hAnsiTheme="majorHAnsi" w:cstheme="majorHAnsi"/>
+        </w:rPr>
+        <w:t>In the program I</w:t>
+      </w:r>
+      <w:r>
+        <w:rPr>
+          <w:rFonts w:asciiTheme="majorHAnsi" w:hAnsiTheme="majorHAnsi" w:cstheme="majorHAnsi"/>
+        </w:rPr>
+        <w:t xml:space="preserve"> have</w:t>
+      </w:r>
+      <w:r>
+        <w:rPr>
+          <w:rFonts w:asciiTheme="majorHAnsi" w:hAnsiTheme="majorHAnsi" w:cstheme="majorHAnsi"/>
+        </w:rPr>
+        <w:t xml:space="preserve"> created the user is able to have an input of 3 to 9. This is just because I prefer a limit to an input. Having bigger numbers means that the algorithm will take longer to find the solution. It also means that at some point the ASCII </w:t>
+      </w:r>
+      <w:r>
+        <w:rPr>
+          <w:rFonts w:asciiTheme="majorHAnsi" w:hAnsiTheme="majorHAnsi" w:cstheme="majorHAnsi"/>
+        </w:rPr>
+        <w:t>will no</w:t>
+      </w:r>
+      <w:r>
+        <w:rPr>
+          <w:rFonts w:asciiTheme="majorHAnsi" w:hAnsiTheme="majorHAnsi" w:cstheme="majorHAnsi"/>
+        </w:rPr>
+        <w:t xml:space="preserve">t provide its </w:t>
+      </w:r>
+      <w:r>
+        <w:rPr>
+          <w:rFonts w:asciiTheme="majorHAnsi" w:hAnsiTheme="majorHAnsi" w:cstheme="majorHAnsi"/>
+        </w:rPr>
+        <w:t>visuals as effective anymore.</w:t>
+      </w:r>
+      <w:r>
+        <w:rPr>
+          <w:rFonts w:asciiTheme="majorHAnsi" w:hAnsiTheme="majorHAnsi" w:cstheme="majorHAnsi"/>
+        </w:rPr>
+        <w:t xml:space="preserve"> The overview of its visuals will be lost. </w:t>
+      </w:r>
+    </w:p>
+    <w:p>
+      <w:pPr>
+        <w:pStyle w:val="NoSpacing"/>
+        <w:rPr>
+          <w:rFonts w:asciiTheme="majorHAnsi" w:hAnsiTheme="majorHAnsi" w:cstheme="majorHAnsi"/>
+        </w:rPr>
+      </w:pPr>
+    </w:p>
+    <w:p>
+      <w:pPr>
+        <w:pStyle w:val="NoSpacing"/>
+        <w:rPr>
+          <w:rFonts w:asciiTheme="majorHAnsi" w:hAnsiTheme="majorHAnsi" w:cstheme="majorHAnsi"/>
+        </w:rPr>
+      </w:pPr>
+      <w:r>
+        <w:rPr>
+          <w:rFonts w:asciiTheme="majorHAnsi" w:hAnsiTheme="majorHAnsi" w:cstheme="majorHAnsi"/>
+        </w:rPr>
+        <w:t>To store and receive the input to use them afterwards, I have created some variables outside the main, making them all global variables:</w:t>
+      </w:r>
+    </w:p>
+    <w:p>
+      <w:pPr>
+        <w:pStyle w:val="NoSpacing"/>
+        <w:rPr>
+          <w:rFonts w:asciiTheme="majorHAnsi" w:hAnsiTheme="majorHAnsi" w:cstheme="majorHAnsi"/>
+        </w:rPr>
+      </w:pPr>
+      <w:r>
+        <w:rPr>
+          <w:noProof/>
+        </w:rPr>
+        <w:drawing>
+          <wp:inline distT="0" distB="0" distL="0" distR="0" wp14:anchorId="0354862B" wp14:editId="5D3D37C5">
+            <wp:extent cx="5731510" cy="1675130"/>
+            <wp:effectExtent l="0" t="0" r="2540" b="1270"/>
+            <wp:docPr id="22" name="Picture 22"/>
+            <wp:cNvGraphicFramePr>
+              <a:graphicFrameLocks xmlns:a="http://schemas.openxmlformats.org/drawingml/2006/main" noChangeAspect="1"/>
+            </wp:cNvGraphicFramePr>
+            <a:graphic xmlns:a="http://schemas.openxmlformats.org/drawingml/2006/main">
+              <a:graphicData uri="http://schemas.openxmlformats.org/drawingml/2006/picture">
+                <pic:pic xmlns:pic="http://schemas.openxmlformats.org/drawingml/2006/picture">
+                  <pic:nvPicPr>
+                    <pic:cNvPr id="1" name=""/>
+                    <pic:cNvPicPr/>
+                  </pic:nvPicPr>
+                  <pic:blipFill>
+                    <a:blip r:embed="rId14"/>
+                    <a:stretch>
+                      <a:fillRect/>
+                    </a:stretch>
+                  </pic:blipFill>
+                  <pic:spPr>
+                    <a:xfrm>
+                      <a:off x="0" y="0"/>
+                      <a:ext cx="5731510" cy="1675130"/>
+                    </a:xfrm>
+                    <a:prstGeom prst="rect">
+                      <a:avLst/>
+                    </a:prstGeom>
+                  </pic:spPr>
+                </pic:pic>
+              </a:graphicData>
+            </a:graphic>
+          </wp:inline>
+        </w:drawing>
+      </w:r>
+    </w:p>
+    <w:p>
+      <w:pPr>
+        <w:pStyle w:val="NoSpacing"/>
+        <w:rPr>
+          <w:sz w:val="14"/>
+          <w:szCs w:val="14"/>
+        </w:rPr>
+      </w:pPr>
+    </w:p>
+    <w:p>
+      <w:pPr>
+        <w:pStyle w:val="NoSpacing"/>
+        <w:rPr>
+          <w:rFonts w:asciiTheme="majorHAnsi" w:hAnsiTheme="majorHAnsi" w:cstheme="majorHAnsi"/>
+        </w:rPr>
+      </w:pPr>
+      <w:r>
+        <w:rPr>
+          <w:rFonts w:asciiTheme="majorHAnsi" w:hAnsiTheme="majorHAnsi" w:cstheme="majorHAnsi"/>
+        </w:rPr>
+        <w:t xml:space="preserve">MIN_SIZE here indicates the </w:t>
+      </w:r>
+      <w:r>
+        <w:rPr>
+          <w:rFonts w:asciiTheme="majorHAnsi" w:hAnsiTheme="majorHAnsi" w:cstheme="majorHAnsi"/>
+        </w:rPr>
+        <w:t xml:space="preserve">minimum amount of disks the user can put, which is three. Lower than three will make the algorithm quite pointless. The MAX_SIZE is nine, because as explained above, we would like to keep a clean overview for the ASCII art. If the MAX_SIZE is too huge, it will lose its functionality. As for the PROGRAM_INTRO, PROGRAM_NAME, PROGRAM_OUTPUT and PROGRAM_ERROR, these are displayed to the user to ask for certain actions or give some feedback in case the user puts an invalid number. </w:t>
+      </w:r>
+    </w:p>
+    <w:p>
+      <w:pPr>
+        <w:pStyle w:val="NoSpacing"/>
+        <w:rPr>
+          <w:rFonts w:asciiTheme="majorHAnsi" w:hAnsiTheme="majorHAnsi" w:cstheme="majorHAnsi"/>
+        </w:rPr>
+      </w:pPr>
+      <w:r>
+        <w:rPr>
+          <w:noProof/>
+        </w:rPr>
+        <w:drawing>
+          <wp:anchor distT="0" distB="0" distL="114300" distR="114300" simplePos="0" relativeHeight="251848704" behindDoc="0" locked="0" layoutInCell="1" allowOverlap="1" wp14:anchorId="6213FFE7" wp14:editId="344D368E">
+            <wp:simplePos x="0" y="0"/>
+            <wp:positionH relativeFrom="margin">
+              <wp:posOffset>-2540</wp:posOffset>
+            </wp:positionH>
+            <wp:positionV relativeFrom="paragraph">
+              <wp:posOffset>74605</wp:posOffset>
+            </wp:positionV>
+            <wp:extent cx="5731510" cy="3509010"/>
+            <wp:effectExtent l="0" t="0" r="2540" b="0"/>
+            <wp:wrapNone/>
+            <wp:docPr id="23" name="Picture 23"/>
+            <wp:cNvGraphicFramePr>
+              <a:graphicFrameLocks xmlns:a="http://schemas.openxmlformats.org/drawingml/2006/main" noChangeAspect="1"/>
+            </wp:cNvGraphicFramePr>
+            <a:graphic xmlns:a="http://schemas.openxmlformats.org/drawingml/2006/main">
+              <a:graphicData uri="http://schemas.openxmlformats.org/drawingml/2006/picture">
+                <pic:pic xmlns:pic="http://schemas.openxmlformats.org/drawingml/2006/picture">
+                  <pic:nvPicPr>
+                    <pic:cNvPr id="1" name=""/>
+                    <pic:cNvPicPr/>
+                  </pic:nvPicPr>
+                  <pic:blipFill rotWithShape="1">
+                    <a:blip r:embed="rId15">
+                      <a:extLst>
+                        <a:ext uri="{28A0092B-C50C-407E-A947-70E740481C1C}">
+                          <a14:useLocalDpi xmlns:a14="http://schemas.microsoft.com/office/drawing/2010/main" val="0"/>
+                        </a:ext>
+                      </a:extLst>
+                    </a:blip>
+                    <a:srcRect t="7302"/>
+                    <a:stretch/>
+                  </pic:blipFill>
+                  <pic:spPr bwMode="auto">
+                    <a:xfrm>
+                      <a:off x="0" y="0"/>
+                      <a:ext cx="5731510" cy="3509010"/>
+                    </a:xfrm>
+                    <a:prstGeom prst="rect">
+                      <a:avLst/>
+                    </a:prstGeom>
+                    <a:ln>
+                      <a:noFill/>
+                    </a:ln>
+                    <a:extLst>
+                      <a:ext uri="{53640926-AAD7-44D8-BBD7-CCE9431645EC}">
+                        <a14:shadowObscured xmlns:a14="http://schemas.microsoft.com/office/drawing/2010/main"/>
+                      </a:ext>
+                    </a:extLst>
+                  </pic:spPr>
+                </pic:pic>
+              </a:graphicData>
+            </a:graphic>
+            <wp14:sizeRelV relativeFrom="margin">
+              <wp14:pctHeight>0</wp14:pctHeight>
+            </wp14:sizeRelV>
+          </wp:anchor>
+        </w:drawing>
+      </w:r>
+    </w:p>
+    <w:p>
+      <w:pPr>
+        <w:pStyle w:val="NoSpacing"/>
+        <w:rPr>
+          <w:rFonts w:asciiTheme="majorHAnsi" w:hAnsiTheme="majorHAnsi" w:cstheme="majorHAnsi"/>
+        </w:rPr>
+      </w:pPr>
+    </w:p>
+    <w:p>
+      <w:pPr>
+        <w:pStyle w:val="NoSpacing"/>
+        <w:rPr>
+          <w:rFonts w:asciiTheme="majorHAnsi" w:hAnsiTheme="majorHAnsi" w:cstheme="majorHAnsi"/>
+        </w:rPr>
+      </w:pPr>
+    </w:p>
+    <w:p>
+      <w:pPr>
+        <w:pStyle w:val="NoSpacing"/>
+        <w:rPr>
+          <w:rFonts w:asciiTheme="majorHAnsi" w:hAnsiTheme="majorHAnsi" w:cstheme="majorHAnsi"/>
+        </w:rPr>
+      </w:pPr>
+    </w:p>
+    <w:p>
+      <w:pPr>
+        <w:pStyle w:val="NoSpacing"/>
+        <w:rPr>
+          <w:rFonts w:asciiTheme="majorHAnsi" w:hAnsiTheme="majorHAnsi" w:cstheme="majorHAnsi"/>
+        </w:rPr>
+      </w:pPr>
+    </w:p>
+    <w:p>
+      <w:pPr>
+        <w:pStyle w:val="NoSpacing"/>
+        <w:rPr>
+          <w:rFonts w:asciiTheme="majorHAnsi" w:hAnsiTheme="majorHAnsi" w:cstheme="majorHAnsi"/>
+        </w:rPr>
+      </w:pPr>
+    </w:p>
+    <w:p>
+      <w:pPr>
+        <w:pStyle w:val="NoSpacing"/>
+        <w:rPr>
+          <w:rFonts w:asciiTheme="majorHAnsi" w:hAnsiTheme="majorHAnsi" w:cstheme="majorHAnsi"/>
+        </w:rPr>
+      </w:pPr>
+    </w:p>
+    <w:p>
+      <w:pPr>
+        <w:pStyle w:val="NoSpacing"/>
+        <w:rPr>
+          <w:rFonts w:asciiTheme="majorHAnsi" w:hAnsiTheme="majorHAnsi" w:cstheme="majorHAnsi"/>
+        </w:rPr>
+      </w:pPr>
+    </w:p>
+    <w:p>
+      <w:pPr>
+        <w:pStyle w:val="NoSpacing"/>
+        <w:rPr>
+          <w:rFonts w:asciiTheme="majorHAnsi" w:hAnsiTheme="majorHAnsi" w:cstheme="majorHAnsi"/>
+        </w:rPr>
+      </w:pPr>
+    </w:p>
+    <w:p>
+      <w:pPr>
+        <w:pStyle w:val="NoSpacing"/>
+        <w:rPr>
+          <w:rFonts w:asciiTheme="majorHAnsi" w:hAnsiTheme="majorHAnsi" w:cstheme="majorHAnsi"/>
+        </w:rPr>
+      </w:pPr>
+    </w:p>
+    <w:p>
+      <w:pPr>
+        <w:pStyle w:val="NoSpacing"/>
+        <w:rPr>
+          <w:rFonts w:asciiTheme="majorHAnsi" w:hAnsiTheme="majorHAnsi" w:cstheme="majorHAnsi"/>
+        </w:rPr>
+      </w:pPr>
+    </w:p>
+    <w:p>
+      <w:pPr>
+        <w:pStyle w:val="NoSpacing"/>
+        <w:rPr>
+          <w:rFonts w:asciiTheme="majorHAnsi" w:hAnsiTheme="majorHAnsi" w:cstheme="majorHAnsi"/>
+        </w:rPr>
+      </w:pPr>
+    </w:p>
+    <w:p>
+      <w:pPr>
+        <w:pStyle w:val="NoSpacing"/>
+        <w:rPr>
+          <w:rFonts w:asciiTheme="majorHAnsi" w:hAnsiTheme="majorHAnsi" w:cstheme="majorHAnsi"/>
+        </w:rPr>
+      </w:pPr>
+    </w:p>
+    <w:p>
+      <w:pPr>
+        <w:pStyle w:val="NoSpacing"/>
+        <w:rPr>
+          <w:rFonts w:asciiTheme="majorHAnsi" w:hAnsiTheme="majorHAnsi" w:cstheme="majorHAnsi"/>
+        </w:rPr>
+      </w:pPr>
+    </w:p>
+    <w:p>
+      <w:pPr>
+        <w:pStyle w:val="NoSpacing"/>
+        <w:rPr>
+          <w:rFonts w:asciiTheme="majorHAnsi" w:hAnsiTheme="majorHAnsi" w:cstheme="majorHAnsi"/>
+        </w:rPr>
+      </w:pPr>
+    </w:p>
+    <w:p>
+      <w:pPr>
+        <w:pStyle w:val="NoSpacing"/>
+        <w:rPr>
+          <w:rFonts w:asciiTheme="majorHAnsi" w:hAnsiTheme="majorHAnsi" w:cstheme="majorHAnsi"/>
+        </w:rPr>
+      </w:pPr>
+    </w:p>
+    <w:p>
+      <w:pPr>
+        <w:pStyle w:val="NoSpacing"/>
+        <w:rPr>
+          <w:rFonts w:asciiTheme="majorHAnsi" w:hAnsiTheme="majorHAnsi" w:cstheme="majorHAnsi"/>
+        </w:rPr>
+      </w:pPr>
+    </w:p>
+    <w:p>
+      <w:pPr>
+        <w:pStyle w:val="NoSpacing"/>
+        <w:rPr>
+          <w:rFonts w:asciiTheme="majorHAnsi" w:hAnsiTheme="majorHAnsi" w:cstheme="majorHAnsi"/>
+        </w:rPr>
+      </w:pPr>
+    </w:p>
+    <w:p>
+      <w:pPr>
+        <w:pStyle w:val="NoSpacing"/>
+        <w:rPr>
+          <w:rFonts w:asciiTheme="majorHAnsi" w:hAnsiTheme="majorHAnsi" w:cstheme="majorHAnsi"/>
+        </w:rPr>
+      </w:pPr>
+    </w:p>
+    <w:p>
+      <w:pPr>
+        <w:pStyle w:val="NoSpacing"/>
+        <w:rPr>
+          <w:rFonts w:asciiTheme="majorHAnsi" w:hAnsiTheme="majorHAnsi" w:cstheme="majorHAnsi"/>
+        </w:rPr>
+      </w:pPr>
+    </w:p>
+    <w:p>
+      <w:pPr>
+        <w:pStyle w:val="NoSpacing"/>
+        <w:rPr>
+          <w:rFonts w:asciiTheme="majorHAnsi" w:hAnsiTheme="majorHAnsi" w:cstheme="majorHAnsi"/>
+        </w:rPr>
+      </w:pPr>
+    </w:p>
+    <w:p>
+      <w:pPr>
+        <w:pStyle w:val="NoSpacing"/>
+        <w:rPr>
+          <w:rFonts w:asciiTheme="majorHAnsi" w:hAnsiTheme="majorHAnsi" w:cstheme="majorHAnsi"/>
+          <w:sz w:val="14"/>
+        </w:rPr>
+      </w:pPr>
+    </w:p>
+    <w:p>
+      <w:pPr>
+        <w:pStyle w:val="NoSpacing"/>
+        <w:rPr>
+          <w:rFonts w:asciiTheme="majorHAnsi" w:hAnsiTheme="majorHAnsi" w:cstheme="majorHAnsi"/>
+        </w:rPr>
+      </w:pPr>
+      <w:bookmarkStart w:id="4" w:name="_Toc3935232"/>
+      <w:r>
+        <w:rPr>
+          <w:rFonts w:asciiTheme="majorHAnsi" w:hAnsiTheme="majorHAnsi" w:cstheme="majorHAnsi"/>
+        </w:rPr>
+        <w:t xml:space="preserve">Then next in the main, the user will be able to pick a number and insert this in the program. This number will be received as </w:t>
+      </w:r>
+      <w:proofErr w:type="spellStart"/>
+      <w:r>
+        <w:rPr>
+          <w:rFonts w:asciiTheme="majorHAnsi" w:hAnsiTheme="majorHAnsi" w:cstheme="majorHAnsi"/>
+        </w:rPr>
+        <w:t>poleHeight</w:t>
+      </w:r>
+      <w:proofErr w:type="spellEnd"/>
+      <w:r>
+        <w:rPr>
+          <w:rFonts w:asciiTheme="majorHAnsi" w:hAnsiTheme="majorHAnsi" w:cstheme="majorHAnsi"/>
+        </w:rPr>
+        <w:t xml:space="preserve"> and as we have stored it as a global variable, we can use this as a parameter to call into our algorithm function. </w:t>
+      </w:r>
+    </w:p>
     <w:p>
       <w:pPr>
         <w:pStyle w:val="Heading1"/>
@@ -2610,7 +4119,7 @@
         <mc:AlternateContent>
           <mc:Choice Requires="wps">
             <w:drawing>
-              <wp:anchor distT="0" distB="0" distL="114300" distR="114300" simplePos="0" relativeHeight="251822080" behindDoc="1" locked="0" layoutInCell="1" allowOverlap="1" wp14:anchorId="60B7D38A" wp14:editId="073B4DFF">
+              <wp:anchor distT="0" distB="0" distL="114300" distR="114300" simplePos="0" relativeHeight="251822080" behindDoc="1" locked="0" layoutInCell="1" allowOverlap="1" wp14:anchorId="5E2628D9" wp14:editId="78FA0683">
                 <wp:simplePos x="0" y="0"/>
                 <wp:positionH relativeFrom="margin">
                   <wp:posOffset>0</wp:posOffset>
@@ -2696,11 +4205,452 @@
       </w:pPr>
     </w:p>
     <w:p>
+      <w:pPr>
+        <w:rPr>
+          <w:rFonts w:asciiTheme="majorHAnsi" w:hAnsiTheme="majorHAnsi" w:cstheme="majorHAnsi"/>
+        </w:rPr>
+      </w:pPr>
+      <w:r>
+        <w:rPr>
+          <w:rFonts w:asciiTheme="majorHAnsi" w:hAnsiTheme="majorHAnsi" w:cstheme="majorHAnsi"/>
+        </w:rPr>
+        <w:t xml:space="preserve">To solve the Towers of Hanoi puzzle, I have used recursion. Recursion is calling the same action from that action. So there is one rule for doing any recursive work: there must be a condition to stop that action from executing, otherwise it will just loop forever and the program will crash. This condition is called a </w:t>
+      </w:r>
+      <w:r>
+        <w:rPr>
+          <w:rFonts w:asciiTheme="majorHAnsi" w:hAnsiTheme="majorHAnsi" w:cstheme="majorHAnsi"/>
+          <w:b/>
+        </w:rPr>
+        <w:t xml:space="preserve">terminal state. </w:t>
+      </w:r>
+      <w:r>
+        <w:rPr>
+          <w:rFonts w:asciiTheme="majorHAnsi" w:hAnsiTheme="majorHAnsi" w:cstheme="majorHAnsi"/>
+        </w:rPr>
+        <w:t xml:space="preserve">It is a state where we are not going to call this function anymore. </w:t>
+      </w:r>
+    </w:p>
+    <w:p>
+      <w:r>
+        <w:rPr>
+          <w:noProof/>
+        </w:rPr>
+        <w:drawing>
+          <wp:inline distT="0" distB="0" distL="0" distR="0" wp14:anchorId="52B7D9FB" wp14:editId="5F40486B">
+            <wp:extent cx="5731510" cy="2081530"/>
+            <wp:effectExtent l="0" t="0" r="2540" b="0"/>
+            <wp:docPr id="24" name="Picture 24"/>
+            <wp:cNvGraphicFramePr>
+              <a:graphicFrameLocks xmlns:a="http://schemas.openxmlformats.org/drawingml/2006/main" noChangeAspect="1"/>
+            </wp:cNvGraphicFramePr>
+            <a:graphic xmlns:a="http://schemas.openxmlformats.org/drawingml/2006/main">
+              <a:graphicData uri="http://schemas.openxmlformats.org/drawingml/2006/picture">
+                <pic:pic xmlns:pic="http://schemas.openxmlformats.org/drawingml/2006/picture">
+                  <pic:nvPicPr>
+                    <pic:cNvPr id="1" name=""/>
+                    <pic:cNvPicPr/>
+                  </pic:nvPicPr>
+                  <pic:blipFill>
+                    <a:blip r:embed="rId16"/>
+                    <a:stretch>
+                      <a:fillRect/>
+                    </a:stretch>
+                  </pic:blipFill>
+                  <pic:spPr>
+                    <a:xfrm>
+                      <a:off x="0" y="0"/>
+                      <a:ext cx="5731510" cy="2081530"/>
+                    </a:xfrm>
+                    <a:prstGeom prst="rect">
+                      <a:avLst/>
+                    </a:prstGeom>
+                  </pic:spPr>
+                </pic:pic>
+              </a:graphicData>
+            </a:graphic>
+          </wp:inline>
+        </w:drawing>
+      </w:r>
+    </w:p>
+    <w:p>
+      <w:pPr>
+        <w:rPr>
+          <w:rFonts w:asciiTheme="majorHAnsi" w:hAnsiTheme="majorHAnsi" w:cstheme="majorHAnsi"/>
+        </w:rPr>
+      </w:pPr>
+      <w:r>
+        <w:rPr>
+          <w:rFonts w:asciiTheme="majorHAnsi" w:hAnsiTheme="majorHAnsi" w:cstheme="majorHAnsi"/>
+        </w:rPr>
+        <w:t>The steps which I followed were:</w:t>
+      </w:r>
+    </w:p>
+    <w:p>
+      <w:pPr>
+        <w:pStyle w:val="ListParagraph"/>
+        <w:numPr>
+          <w:ilvl w:val="0"/>
+          <w:numId w:val="8"/>
+        </w:numPr>
+        <w:rPr>
+          <w:rFonts w:asciiTheme="majorHAnsi" w:hAnsiTheme="majorHAnsi" w:cstheme="majorHAnsi"/>
+        </w:rPr>
+      </w:pPr>
+      <w:r>
+        <w:rPr>
+          <w:rFonts w:asciiTheme="majorHAnsi" w:hAnsiTheme="majorHAnsi" w:cstheme="majorHAnsi"/>
+        </w:rPr>
+        <w:t xml:space="preserve">Move n-1 disks from </w:t>
+      </w:r>
+      <w:r>
+        <w:rPr>
+          <w:rFonts w:asciiTheme="majorHAnsi" w:hAnsiTheme="majorHAnsi" w:cstheme="majorHAnsi"/>
+          <w:b/>
+        </w:rPr>
+        <w:t xml:space="preserve">source </w:t>
+      </w:r>
+      <w:r>
+        <w:rPr>
+          <w:rFonts w:asciiTheme="majorHAnsi" w:hAnsiTheme="majorHAnsi" w:cstheme="majorHAnsi"/>
+        </w:rPr>
+        <w:t xml:space="preserve">to </w:t>
+      </w:r>
+      <w:r>
+        <w:rPr>
+          <w:rFonts w:asciiTheme="majorHAnsi" w:hAnsiTheme="majorHAnsi" w:cstheme="majorHAnsi"/>
+          <w:b/>
+        </w:rPr>
+        <w:t>aux</w:t>
+      </w:r>
+      <w:r>
+        <w:rPr>
+          <w:rFonts w:asciiTheme="majorHAnsi" w:hAnsiTheme="majorHAnsi" w:cstheme="majorHAnsi"/>
+        </w:rPr>
+        <w:t xml:space="preserve"> (</w:t>
+      </w:r>
+      <w:proofErr w:type="spellStart"/>
+      <w:r>
+        <w:rPr>
+          <w:rFonts w:asciiTheme="majorHAnsi" w:hAnsiTheme="majorHAnsi" w:cstheme="majorHAnsi"/>
+        </w:rPr>
+        <w:t>currentPosition</w:t>
+      </w:r>
+      <w:proofErr w:type="spellEnd"/>
+      <w:r>
+        <w:rPr>
+          <w:rFonts w:asciiTheme="majorHAnsi" w:hAnsiTheme="majorHAnsi" w:cstheme="majorHAnsi"/>
+        </w:rPr>
+        <w:t xml:space="preserve"> to </w:t>
+      </w:r>
+      <w:proofErr w:type="spellStart"/>
+      <w:r>
+        <w:rPr>
+          <w:rFonts w:asciiTheme="majorHAnsi" w:hAnsiTheme="majorHAnsi" w:cstheme="majorHAnsi"/>
+        </w:rPr>
+        <w:t>midPillar</w:t>
+      </w:r>
+      <w:proofErr w:type="spellEnd"/>
+      <w:r>
+        <w:rPr>
+          <w:rFonts w:asciiTheme="majorHAnsi" w:hAnsiTheme="majorHAnsi" w:cstheme="majorHAnsi"/>
+        </w:rPr>
+        <w:t xml:space="preserve"> in the code).</w:t>
+      </w:r>
+    </w:p>
+    <w:p>
+      <w:pPr>
+        <w:pStyle w:val="ListParagraph"/>
+        <w:numPr>
+          <w:ilvl w:val="0"/>
+          <w:numId w:val="8"/>
+        </w:numPr>
+        <w:rPr>
+          <w:rFonts w:asciiTheme="majorHAnsi" w:hAnsiTheme="majorHAnsi" w:cstheme="majorHAnsi"/>
+        </w:rPr>
+      </w:pPr>
+      <w:r>
+        <w:rPr>
+          <w:rFonts w:asciiTheme="majorHAnsi" w:hAnsiTheme="majorHAnsi" w:cstheme="majorHAnsi"/>
+        </w:rPr>
+        <w:t>Move n</w:t>
+      </w:r>
+      <w:r>
+        <w:rPr>
+          <w:rFonts w:asciiTheme="majorHAnsi" w:hAnsiTheme="majorHAnsi" w:cstheme="majorHAnsi"/>
+          <w:vertAlign w:val="superscript"/>
+        </w:rPr>
+        <w:t>th</w:t>
+      </w:r>
+      <w:r>
+        <w:rPr>
+          <w:rFonts w:asciiTheme="majorHAnsi" w:hAnsiTheme="majorHAnsi" w:cstheme="majorHAnsi"/>
+        </w:rPr>
+        <w:t xml:space="preserve"> disk from </w:t>
+      </w:r>
+      <w:r>
+        <w:rPr>
+          <w:rFonts w:asciiTheme="majorHAnsi" w:hAnsiTheme="majorHAnsi" w:cstheme="majorHAnsi"/>
+          <w:b/>
+        </w:rPr>
+        <w:t xml:space="preserve">source </w:t>
+      </w:r>
+      <w:r>
+        <w:rPr>
+          <w:rFonts w:asciiTheme="majorHAnsi" w:hAnsiTheme="majorHAnsi" w:cstheme="majorHAnsi"/>
+        </w:rPr>
+        <w:t xml:space="preserve">to </w:t>
+      </w:r>
+      <w:proofErr w:type="spellStart"/>
+      <w:r>
+        <w:rPr>
+          <w:rFonts w:asciiTheme="majorHAnsi" w:hAnsiTheme="majorHAnsi" w:cstheme="majorHAnsi"/>
+          <w:b/>
+        </w:rPr>
+        <w:t>dest</w:t>
+      </w:r>
+      <w:proofErr w:type="spellEnd"/>
+      <w:r>
+        <w:rPr>
+          <w:rFonts w:asciiTheme="majorHAnsi" w:hAnsiTheme="majorHAnsi" w:cstheme="majorHAnsi"/>
+          <w:b/>
+        </w:rPr>
+        <w:t xml:space="preserve"> </w:t>
+      </w:r>
+      <w:r>
+        <w:rPr>
+          <w:rFonts w:asciiTheme="majorHAnsi" w:hAnsiTheme="majorHAnsi" w:cstheme="majorHAnsi"/>
+        </w:rPr>
+        <w:t>(</w:t>
+      </w:r>
+      <w:proofErr w:type="spellStart"/>
+      <w:r>
+        <w:rPr>
+          <w:rFonts w:asciiTheme="majorHAnsi" w:hAnsiTheme="majorHAnsi" w:cstheme="majorHAnsi"/>
+        </w:rPr>
+        <w:t>currentPosition</w:t>
+      </w:r>
+      <w:proofErr w:type="spellEnd"/>
+      <w:r>
+        <w:rPr>
+          <w:rFonts w:asciiTheme="majorHAnsi" w:hAnsiTheme="majorHAnsi" w:cstheme="majorHAnsi"/>
+        </w:rPr>
+        <w:t xml:space="preserve"> to </w:t>
+      </w:r>
+      <w:proofErr w:type="spellStart"/>
+      <w:r>
+        <w:rPr>
+          <w:rFonts w:asciiTheme="majorHAnsi" w:hAnsiTheme="majorHAnsi" w:cstheme="majorHAnsi"/>
+        </w:rPr>
+        <w:t>nextPosition</w:t>
+      </w:r>
+      <w:proofErr w:type="spellEnd"/>
+      <w:r>
+        <w:rPr>
+          <w:rFonts w:asciiTheme="majorHAnsi" w:hAnsiTheme="majorHAnsi" w:cstheme="majorHAnsi"/>
+        </w:rPr>
+        <w:t>)/</w:t>
+      </w:r>
+    </w:p>
+    <w:p>
+      <w:pPr>
+        <w:pStyle w:val="ListParagraph"/>
+        <w:numPr>
+          <w:ilvl w:val="0"/>
+          <w:numId w:val="8"/>
+        </w:numPr>
+        <w:rPr>
+          <w:rFonts w:asciiTheme="majorHAnsi" w:hAnsiTheme="majorHAnsi" w:cstheme="majorHAnsi"/>
+        </w:rPr>
+      </w:pPr>
+      <w:r>
+        <w:rPr>
+          <w:rFonts w:asciiTheme="majorHAnsi" w:hAnsiTheme="majorHAnsi" w:cstheme="majorHAnsi"/>
+        </w:rPr>
+        <w:t xml:space="preserve">Move n-1 disks from </w:t>
+      </w:r>
+      <w:r>
+        <w:rPr>
+          <w:rFonts w:asciiTheme="majorHAnsi" w:hAnsiTheme="majorHAnsi" w:cstheme="majorHAnsi"/>
+          <w:b/>
+        </w:rPr>
+        <w:t xml:space="preserve">aux </w:t>
+      </w:r>
+      <w:r>
+        <w:rPr>
+          <w:rFonts w:asciiTheme="majorHAnsi" w:hAnsiTheme="majorHAnsi" w:cstheme="majorHAnsi"/>
+        </w:rPr>
+        <w:t xml:space="preserve">to </w:t>
+      </w:r>
+      <w:proofErr w:type="spellStart"/>
+      <w:r>
+        <w:rPr>
+          <w:rFonts w:asciiTheme="majorHAnsi" w:hAnsiTheme="majorHAnsi" w:cstheme="majorHAnsi"/>
+          <w:b/>
+        </w:rPr>
+        <w:t>dest</w:t>
+      </w:r>
+      <w:proofErr w:type="spellEnd"/>
+      <w:r>
+        <w:rPr>
+          <w:rFonts w:asciiTheme="majorHAnsi" w:hAnsiTheme="majorHAnsi" w:cstheme="majorHAnsi"/>
+          <w:b/>
+        </w:rPr>
+        <w:t xml:space="preserve"> </w:t>
+      </w:r>
+      <w:r>
+        <w:rPr>
+          <w:rFonts w:asciiTheme="majorHAnsi" w:hAnsiTheme="majorHAnsi" w:cstheme="majorHAnsi"/>
+        </w:rPr>
+        <w:t>(</w:t>
+      </w:r>
+      <w:proofErr w:type="spellStart"/>
+      <w:r>
+        <w:rPr>
+          <w:rFonts w:asciiTheme="majorHAnsi" w:hAnsiTheme="majorHAnsi" w:cstheme="majorHAnsi"/>
+        </w:rPr>
+        <w:t>midPillar</w:t>
+      </w:r>
+      <w:proofErr w:type="spellEnd"/>
+      <w:r>
+        <w:rPr>
+          <w:rFonts w:asciiTheme="majorHAnsi" w:hAnsiTheme="majorHAnsi" w:cstheme="majorHAnsi"/>
+        </w:rPr>
+        <w:t xml:space="preserve"> to </w:t>
+      </w:r>
+      <w:proofErr w:type="spellStart"/>
+      <w:r>
+        <w:rPr>
+          <w:rFonts w:asciiTheme="majorHAnsi" w:hAnsiTheme="majorHAnsi" w:cstheme="majorHAnsi"/>
+        </w:rPr>
+        <w:t>nextPosition</w:t>
+      </w:r>
+      <w:proofErr w:type="spellEnd"/>
+      <w:r>
+        <w:rPr>
+          <w:rFonts w:asciiTheme="majorHAnsi" w:hAnsiTheme="majorHAnsi" w:cstheme="majorHAnsi"/>
+        </w:rPr>
+        <w:t>).</w:t>
+      </w:r>
+    </w:p>
+    <w:p>
+      <w:pPr>
+        <w:rPr>
+          <w:rFonts w:asciiTheme="majorHAnsi" w:hAnsiTheme="majorHAnsi" w:cstheme="majorHAnsi"/>
+        </w:rPr>
+      </w:pPr>
+      <w:r>
+        <w:rPr>
+          <w:rFonts w:asciiTheme="majorHAnsi" w:hAnsiTheme="majorHAnsi" w:cstheme="majorHAnsi"/>
+        </w:rPr>
+        <w:t xml:space="preserve">These steps are displayed in my code as comments. </w:t>
+      </w:r>
+    </w:p>
+    <w:p>
+      <w:pPr>
+        <w:rPr>
+          <w:rFonts w:asciiTheme="majorHAnsi" w:hAnsiTheme="majorHAnsi" w:cstheme="majorHAnsi"/>
+        </w:rPr>
+      </w:pPr>
+      <w:r>
+        <w:rPr>
+          <w:rFonts w:asciiTheme="majorHAnsi" w:hAnsiTheme="majorHAnsi" w:cstheme="majorHAnsi"/>
+        </w:rPr>
+        <w:t>This was the pseudo-code I have used:</w:t>
+      </w:r>
+    </w:p>
+    <w:p>
+      <w:pPr>
+        <w:pStyle w:val="NoSpacing"/>
+      </w:pPr>
+      <w:r>
+        <w:rPr>
+          <w:noProof/>
+        </w:rPr>
+        <w:drawing>
+          <wp:inline distT="0" distB="0" distL="0" distR="0" wp14:anchorId="519D1FC3" wp14:editId="6471CE57">
+            <wp:extent cx="5731510" cy="2144395"/>
+            <wp:effectExtent l="0" t="0" r="2540" b="8255"/>
+            <wp:docPr id="26" name="Picture 26"/>
+            <wp:cNvGraphicFramePr>
+              <a:graphicFrameLocks xmlns:a="http://schemas.openxmlformats.org/drawingml/2006/main" noChangeAspect="1"/>
+            </wp:cNvGraphicFramePr>
+            <a:graphic xmlns:a="http://schemas.openxmlformats.org/drawingml/2006/main">
+              <a:graphicData uri="http://schemas.openxmlformats.org/drawingml/2006/picture">
+                <pic:pic xmlns:pic="http://schemas.openxmlformats.org/drawingml/2006/picture">
+                  <pic:nvPicPr>
+                    <pic:cNvPr id="1" name=""/>
+                    <pic:cNvPicPr/>
+                  </pic:nvPicPr>
+                  <pic:blipFill>
+                    <a:blip r:embed="rId17"/>
+                    <a:stretch>
+                      <a:fillRect/>
+                    </a:stretch>
+                  </pic:blipFill>
+                  <pic:spPr>
+                    <a:xfrm>
+                      <a:off x="0" y="0"/>
+                      <a:ext cx="5731510" cy="2144395"/>
+                    </a:xfrm>
+                    <a:prstGeom prst="rect">
+                      <a:avLst/>
+                    </a:prstGeom>
+                  </pic:spPr>
+                </pic:pic>
+              </a:graphicData>
+            </a:graphic>
+          </wp:inline>
+        </w:drawing>
+      </w:r>
+    </w:p>
+    <w:p>
+      <w:pPr>
+        <w:pStyle w:val="NoSpacing"/>
+        <w:jc w:val="center"/>
+        <w:rPr>
+          <w:rFonts w:asciiTheme="majorHAnsi" w:hAnsiTheme="majorHAnsi" w:cstheme="majorHAnsi"/>
+        </w:rPr>
+      </w:pPr>
+      <w:r>
+        <w:rPr>
+          <w:rFonts w:asciiTheme="majorHAnsi" w:hAnsiTheme="majorHAnsi" w:cstheme="majorHAnsi"/>
+        </w:rPr>
+        <w:t xml:space="preserve">Source: </w:t>
+      </w:r>
+      <w:hyperlink r:id="rId18" w:history="1">
+        <w:r>
+          <w:rPr>
+            <w:rStyle w:val="Hyperlink"/>
+            <w:rFonts w:asciiTheme="majorHAnsi" w:hAnsiTheme="majorHAnsi" w:cstheme="majorHAnsi"/>
+          </w:rPr>
+          <w:t>https://www.tutorialspoint.com/data_structures_algorithms/tower_of_hanoi.html</w:t>
+        </w:r>
+      </w:hyperlink>
+    </w:p>
+    <w:p>
+      <w:pPr>
+        <w:pStyle w:val="NoSpacing"/>
+        <w:jc w:val="center"/>
+        <w:rPr>
+          <w:rFonts w:asciiTheme="majorHAnsi" w:hAnsiTheme="majorHAnsi" w:cstheme="majorHAnsi"/>
+        </w:rPr>
+      </w:pPr>
+      <w:bookmarkStart w:id="5" w:name="_GoBack"/>
+      <w:bookmarkEnd w:id="5"/>
+    </w:p>
+    <w:p>
+      <w:pPr>
+        <w:rPr>
+          <w:rFonts w:asciiTheme="majorHAnsi" w:hAnsiTheme="majorHAnsi" w:cstheme="majorHAnsi"/>
+        </w:rPr>
+      </w:pPr>
+    </w:p>
+    <w:p>
       <w:r>
         <w:br w:type="page"/>
       </w:r>
     </w:p>
-    <w:bookmarkStart w:id="5" w:name="_Toc3935233"/>
+    <w:bookmarkStart w:id="6" w:name="_Toc3935233"/>
     <w:p>
       <w:pPr>
         <w:pStyle w:val="Heading1"/>
@@ -2799,7 +4749,7 @@
         </w:rPr>
         <w:t>s and References</w:t>
       </w:r>
-      <w:bookmarkEnd w:id="5"/>
+      <w:bookmarkEnd w:id="6"/>
     </w:p>
     <w:p>
       <w:pPr>
@@ -2812,7 +4762,7 @@
     <w:p>
       <w:pPr>
         <w:sectPr>
-          <w:footerReference w:type="default" r:id="rId10"/>
+          <w:footerReference w:type="default" r:id="rId19"/>
           <w:pgSz w:w="11906" w:h="16838"/>
           <w:pgMar w:top="1440" w:right="1440" w:bottom="1440" w:left="1440" w:header="708" w:footer="708" w:gutter="0"/>
           <w:pgNumType w:start="0"/>
@@ -2821,6 +4771,7 @@
         </w:sectPr>
       </w:pPr>
     </w:p>
+    <w:bookmarkStart w:id="7" w:name="_Toc3935234"/>
     <w:p>
       <w:pPr>
         <w:pStyle w:val="Heading1"/>
@@ -2829,7 +4780,6 @@
           <w:color w:val="FFFFFF" w:themeColor="background1"/>
         </w:rPr>
       </w:pPr>
-      <w:bookmarkStart w:id="6" w:name="_Toc3935234"/>
       <w:r>
         <w:rPr>
           <w:noProof/>
@@ -2914,7 +4864,7 @@
         </w:rPr>
         <w:t>Self-assess</w:t>
       </w:r>
-      <w:bookmarkEnd w:id="6"/>
+      <w:bookmarkEnd w:id="7"/>
       <w:r>
         <w:rPr>
           <w:color w:val="FFFFFF" w:themeColor="background1"/>
@@ -2938,7 +4888,6 @@
         <w:tblCellMar>
           <w:top w:w="32" w:type="dxa"/>
           <w:left w:w="90" w:type="dxa"/>
-          <w:bottom w:w="0" w:type="dxa"/>
           <w:right w:w="86" w:type="dxa"/>
         </w:tblCellMar>
         <w:tblLook w:val="04A0" w:firstRow="1" w:lastRow="0" w:firstColumn="1" w:lastColumn="0" w:noHBand="0" w:noVBand="1"/>
@@ -3660,11 +5609,33 @@
           <w:rFonts w:asciiTheme="majorHAnsi" w:hAnsiTheme="majorHAnsi" w:cstheme="majorHAnsi"/>
         </w:rPr>
       </w:pPr>
-      <w:r>
-        <w:rPr>
-          <w:rFonts w:asciiTheme="majorHAnsi" w:hAnsiTheme="majorHAnsi" w:cstheme="majorHAnsi"/>
-        </w:rPr>
-        <w:t>SourceTree keeps track of my version control of Towers of Hanoi and our team project “Zeeminmin”.</w:t>
+      <w:proofErr w:type="spellStart"/>
+      <w:r>
+        <w:rPr>
+          <w:rFonts w:asciiTheme="majorHAnsi" w:hAnsiTheme="majorHAnsi" w:cstheme="majorHAnsi"/>
+        </w:rPr>
+        <w:t>SourceTree</w:t>
+      </w:r>
+      <w:proofErr w:type="spellEnd"/>
+      <w:r>
+        <w:rPr>
+          <w:rFonts w:asciiTheme="majorHAnsi" w:hAnsiTheme="majorHAnsi" w:cstheme="majorHAnsi"/>
+        </w:rPr>
+        <w:t xml:space="preserve"> keeps track of my version control of Towers of Hanoi and our team project “</w:t>
+      </w:r>
+      <w:proofErr w:type="spellStart"/>
+      <w:r>
+        <w:rPr>
+          <w:rFonts w:asciiTheme="majorHAnsi" w:hAnsiTheme="majorHAnsi" w:cstheme="majorHAnsi"/>
+        </w:rPr>
+        <w:t>Zeeminmin</w:t>
+      </w:r>
+      <w:proofErr w:type="spellEnd"/>
+      <w:r>
+        <w:rPr>
+          <w:rFonts w:asciiTheme="majorHAnsi" w:hAnsiTheme="majorHAnsi" w:cstheme="majorHAnsi"/>
+        </w:rPr>
+        <w:t>”.</w:t>
       </w:r>
     </w:p>
     <w:p>
@@ -3847,8 +5818,6 @@
         </w:rPr>
         <w:t>).</w:t>
       </w:r>
-      <w:bookmarkStart w:id="7" w:name="_GoBack"/>
-      <w:bookmarkEnd w:id="7"/>
     </w:p>
     <w:p>
       <w:pPr>
@@ -4168,7 +6137,7 @@
           <w:rPr>
             <w:noProof/>
           </w:rPr>
-          <w:t>8</w:t>
+          <w:t>9</w:t>
         </w:r>
         <w:r>
           <w:rPr>
@@ -4495,6 +6464,92 @@
     </w:lvl>
   </w:abstractNum>
   <w:abstractNum w:abstractNumId="3" w15:restartNumberingAfterBreak="0">
+    <w:nsid w:val="26D56DD1"/>
+    <w:multiLevelType w:val="hybridMultilevel"/>
+    <w:tmpl w:val="93B2AEB2"/>
+    <w:lvl w:ilvl="0" w:tplc="0809000F">
+      <w:start w:val="1"/>
+      <w:numFmt w:val="decimal"/>
+      <w:lvlText w:val="%1."/>
+      <w:lvlJc w:val="left"/>
+      <w:pPr>
+        <w:ind w:left="720" w:hanging="360"/>
+      </w:pPr>
+    </w:lvl>
+    <w:lvl w:ilvl="1" w:tplc="08090019" w:tentative="1">
+      <w:start w:val="1"/>
+      <w:numFmt w:val="lowerLetter"/>
+      <w:lvlText w:val="%2."/>
+      <w:lvlJc w:val="left"/>
+      <w:pPr>
+        <w:ind w:left="1440" w:hanging="360"/>
+      </w:pPr>
+    </w:lvl>
+    <w:lvl w:ilvl="2" w:tplc="0809001B" w:tentative="1">
+      <w:start w:val="1"/>
+      <w:numFmt w:val="lowerRoman"/>
+      <w:lvlText w:val="%3."/>
+      <w:lvlJc w:val="right"/>
+      <w:pPr>
+        <w:ind w:left="2160" w:hanging="180"/>
+      </w:pPr>
+    </w:lvl>
+    <w:lvl w:ilvl="3" w:tplc="0809000F" w:tentative="1">
+      <w:start w:val="1"/>
+      <w:numFmt w:val="decimal"/>
+      <w:lvlText w:val="%4."/>
+      <w:lvlJc w:val="left"/>
+      <w:pPr>
+        <w:ind w:left="2880" w:hanging="360"/>
+      </w:pPr>
+    </w:lvl>
+    <w:lvl w:ilvl="4" w:tplc="08090019" w:tentative="1">
+      <w:start w:val="1"/>
+      <w:numFmt w:val="lowerLetter"/>
+      <w:lvlText w:val="%5."/>
+      <w:lvlJc w:val="left"/>
+      <w:pPr>
+        <w:ind w:left="3600" w:hanging="360"/>
+      </w:pPr>
+    </w:lvl>
+    <w:lvl w:ilvl="5" w:tplc="0809001B" w:tentative="1">
+      <w:start w:val="1"/>
+      <w:numFmt w:val="lowerRoman"/>
+      <w:lvlText w:val="%6."/>
+      <w:lvlJc w:val="right"/>
+      <w:pPr>
+        <w:ind w:left="4320" w:hanging="180"/>
+      </w:pPr>
+    </w:lvl>
+    <w:lvl w:ilvl="6" w:tplc="0809000F" w:tentative="1">
+      <w:start w:val="1"/>
+      <w:numFmt w:val="decimal"/>
+      <w:lvlText w:val="%7."/>
+      <w:lvlJc w:val="left"/>
+      <w:pPr>
+        <w:ind w:left="5040" w:hanging="360"/>
+      </w:pPr>
+    </w:lvl>
+    <w:lvl w:ilvl="7" w:tplc="08090019" w:tentative="1">
+      <w:start w:val="1"/>
+      <w:numFmt w:val="lowerLetter"/>
+      <w:lvlText w:val="%8."/>
+      <w:lvlJc w:val="left"/>
+      <w:pPr>
+        <w:ind w:left="5760" w:hanging="360"/>
+      </w:pPr>
+    </w:lvl>
+    <w:lvl w:ilvl="8" w:tplc="0809001B" w:tentative="1">
+      <w:start w:val="1"/>
+      <w:numFmt w:val="lowerRoman"/>
+      <w:lvlText w:val="%9."/>
+      <w:lvlJc w:val="right"/>
+      <w:pPr>
+        <w:ind w:left="6480" w:hanging="180"/>
+      </w:pPr>
+    </w:lvl>
+  </w:abstractNum>
+  <w:abstractNum w:abstractNumId="4" w15:restartNumberingAfterBreak="0">
     <w:nsid w:val="38DA5165"/>
     <w:multiLevelType w:val="hybridMultilevel"/>
     <w:tmpl w:val="D338CC2A"/>
@@ -4607,7 +6662,7 @@
       </w:rPr>
     </w:lvl>
   </w:abstractNum>
-  <w:abstractNum w:abstractNumId="4" w15:restartNumberingAfterBreak="0">
+  <w:abstractNum w:abstractNumId="5" w15:restartNumberingAfterBreak="0">
     <w:nsid w:val="4FE962CB"/>
     <w:multiLevelType w:val="hybridMultilevel"/>
     <w:tmpl w:val="C128AD0C"/>
@@ -4720,7 +6775,7 @@
       </w:rPr>
     </w:lvl>
   </w:abstractNum>
-  <w:abstractNum w:abstractNumId="5" w15:restartNumberingAfterBreak="0">
+  <w:abstractNum w:abstractNumId="6" w15:restartNumberingAfterBreak="0">
     <w:nsid w:val="6E99328A"/>
     <w:multiLevelType w:val="hybridMultilevel"/>
     <w:tmpl w:val="3104C578"/>
@@ -4833,7 +6888,7 @@
       </w:rPr>
     </w:lvl>
   </w:abstractNum>
-  <w:abstractNum w:abstractNumId="6" w15:restartNumberingAfterBreak="0">
+  <w:abstractNum w:abstractNumId="7" w15:restartNumberingAfterBreak="0">
     <w:nsid w:val="76237A60"/>
     <w:multiLevelType w:val="hybridMultilevel"/>
     <w:tmpl w:val="19BECFCC"/>
@@ -4947,16 +7002,16 @@
     </w:lvl>
   </w:abstractNum>
   <w:num w:numId="1">
-    <w:abstractNumId w:val="3"/>
+    <w:abstractNumId w:val="4"/>
   </w:num>
   <w:num w:numId="2">
-    <w:abstractNumId w:val="4"/>
+    <w:abstractNumId w:val="5"/>
   </w:num>
   <w:num w:numId="3">
     <w:abstractNumId w:val="2"/>
   </w:num>
   <w:num w:numId="4">
-    <w:abstractNumId w:val="5"/>
+    <w:abstractNumId w:val="6"/>
   </w:num>
   <w:num w:numId="5">
     <w:abstractNumId w:val="1"/>
@@ -4965,7 +7020,10 @@
     <w:abstractNumId w:val="0"/>
   </w:num>
   <w:num w:numId="7">
-    <w:abstractNumId w:val="6"/>
+    <w:abstractNumId w:val="7"/>
+  </w:num>
+  <w:num w:numId="8">
+    <w:abstractNumId w:val="3"/>
   </w:num>
 </w:numbering>
 </file>
@@ -5410,6 +7468,7 @@
   <w:style w:type="character" w:default="1" w:styleId="DefaultParagraphFont">
     <w:name w:val="Default Paragraph Font"/>
     <w:uiPriority w:val="1"/>
+    <w:semiHidden/>
     <w:unhideWhenUsed/>
   </w:style>
   <w:style w:type="table" w:default="1" w:styleId="TableNormal">
@@ -5583,6 +7642,105 @@
         <w:right w:w="0" w:type="dxa"/>
       </w:tblCellMar>
     </w:tblPr>
+  </w:style>
+  <w:style w:type="character" w:customStyle="1" w:styleId="hljs-keyword">
+    <w:name w:val="hljs-keyword"/>
+    <w:basedOn w:val="DefaultParagraphFont"/>
+    <w:rsid w:val="00FE6098"/>
+  </w:style>
+  <w:style w:type="character" w:customStyle="1" w:styleId="hljs-string">
+    <w:name w:val="hljs-string"/>
+    <w:basedOn w:val="DefaultParagraphFont"/>
+    <w:rsid w:val="00FE6098"/>
+  </w:style>
+  <w:style w:type="paragraph" w:styleId="HTMLPreformatted">
+    <w:name w:val="HTML Preformatted"/>
+    <w:basedOn w:val="Normal"/>
+    <w:link w:val="HTMLPreformattedChar"/>
+    <w:uiPriority w:val="99"/>
+    <w:unhideWhenUsed/>
+    <w:rsid w:val="005818F7"/>
+    <w:pPr>
+      <w:tabs>
+        <w:tab w:val="left" w:pos="916"/>
+        <w:tab w:val="left" w:pos="1832"/>
+        <w:tab w:val="left" w:pos="2748"/>
+        <w:tab w:val="left" w:pos="3664"/>
+        <w:tab w:val="left" w:pos="4580"/>
+        <w:tab w:val="left" w:pos="5496"/>
+        <w:tab w:val="left" w:pos="6412"/>
+        <w:tab w:val="left" w:pos="7328"/>
+        <w:tab w:val="left" w:pos="8244"/>
+        <w:tab w:val="left" w:pos="9160"/>
+        <w:tab w:val="left" w:pos="10076"/>
+        <w:tab w:val="left" w:pos="10992"/>
+        <w:tab w:val="left" w:pos="11908"/>
+        <w:tab w:val="left" w:pos="12824"/>
+        <w:tab w:val="left" w:pos="13740"/>
+        <w:tab w:val="left" w:pos="14656"/>
+      </w:tabs>
+      <w:spacing w:after="0" w:line="240" w:lineRule="auto"/>
+    </w:pPr>
+    <w:rPr>
+      <w:rFonts w:ascii="Courier New" w:eastAsia="Times New Roman" w:hAnsi="Courier New" w:cs="Courier New"/>
+      <w:sz w:val="20"/>
+      <w:szCs w:val="20"/>
+    </w:rPr>
+  </w:style>
+  <w:style w:type="character" w:customStyle="1" w:styleId="HTMLPreformattedChar">
+    <w:name w:val="HTML Preformatted Char"/>
+    <w:basedOn w:val="DefaultParagraphFont"/>
+    <w:link w:val="HTMLPreformatted"/>
+    <w:uiPriority w:val="99"/>
+    <w:rsid w:val="005818F7"/>
+    <w:rPr>
+      <w:rFonts w:ascii="Courier New" w:eastAsia="Times New Roman" w:hAnsi="Courier New" w:cs="Courier New"/>
+      <w:sz w:val="20"/>
+      <w:szCs w:val="20"/>
+    </w:rPr>
+  </w:style>
+  <w:style w:type="character" w:customStyle="1" w:styleId="pln">
+    <w:name w:val="pln"/>
+    <w:basedOn w:val="DefaultParagraphFont"/>
+    <w:rsid w:val="00506CED"/>
+  </w:style>
+  <w:style w:type="character" w:customStyle="1" w:styleId="typ">
+    <w:name w:val="typ"/>
+    <w:basedOn w:val="DefaultParagraphFont"/>
+    <w:rsid w:val="00506CED"/>
+  </w:style>
+  <w:style w:type="character" w:customStyle="1" w:styleId="pun">
+    <w:name w:val="pun"/>
+    <w:basedOn w:val="DefaultParagraphFont"/>
+    <w:rsid w:val="00506CED"/>
+  </w:style>
+  <w:style w:type="character" w:customStyle="1" w:styleId="lit">
+    <w:name w:val="lit"/>
+    <w:basedOn w:val="DefaultParagraphFont"/>
+    <w:rsid w:val="00506CED"/>
+  </w:style>
+  <w:style w:type="character" w:customStyle="1" w:styleId="kwd">
+    <w:name w:val="kwd"/>
+    <w:basedOn w:val="DefaultParagraphFont"/>
+    <w:rsid w:val="00506CED"/>
+  </w:style>
+  <w:style w:type="character" w:customStyle="1" w:styleId="com">
+    <w:name w:val="com"/>
+    <w:basedOn w:val="DefaultParagraphFont"/>
+    <w:rsid w:val="00506CED"/>
+  </w:style>
+  <w:style w:type="character" w:styleId="HTMLCode">
+    <w:name w:val="HTML Code"/>
+    <w:basedOn w:val="DefaultParagraphFont"/>
+    <w:uiPriority w:val="99"/>
+    <w:semiHidden/>
+    <w:unhideWhenUsed/>
+    <w:rsid w:val="00506CED"/>
+    <w:rPr>
+      <w:rFonts w:ascii="Courier New" w:eastAsia="Times New Roman" w:hAnsi="Courier New" w:cs="Courier New"/>
+      <w:sz w:val="20"/>
+      <w:szCs w:val="20"/>
+    </w:rPr>
   </w:style>
 </w:styles>
 </file>
@@ -5853,7 +8011,7 @@
 </file>
 
 <file path=customXml/itemProps1.xml><?xml version="1.0" encoding="utf-8"?>
-<ds:datastoreItem xmlns:ds="http://schemas.openxmlformats.org/officeDocument/2006/customXml" ds:itemID="{90571556-C432-4BDD-A45E-292DB48E6762}">
+<ds:datastoreItem xmlns:ds="http://schemas.openxmlformats.org/officeDocument/2006/customXml" ds:itemID="{CDF46DE1-5D31-4FD7-87A8-3E40E60F7B64}">
   <ds:schemaRefs>
     <ds:schemaRef ds:uri="http://schemas.openxmlformats.org/officeDocument/2006/bibliography"/>
   </ds:schemaRefs>

</xml_diff>